<commit_message>
Added a note, Updated Portfolio
</commit_message>
<xml_diff>
--- a/Documents/Project Portfolio/Project Portfolio.docx
+++ b/Documents/Project Portfolio/Project Portfolio.docx
@@ -5454,6 +5454,110 @@
       <w:bookmarkEnd w:id="35"/>
     </w:p>
     <w:p>
+      <w:r>
+        <w:rPr>
+          <w:noProof/>
+        </w:rPr>
+        <w:drawing>
+          <wp:inline distT="0" distB="0" distL="0" distR="0" wp14:anchorId="761613CB" wp14:editId="4802435D">
+            <wp:extent cx="3371429" cy="5476190"/>
+            <wp:effectExtent l="0" t="0" r="635" b="0"/>
+            <wp:docPr id="16" name="Picture 16"/>
+            <wp:cNvGraphicFramePr>
+              <a:graphicFrameLocks xmlns:a="http://schemas.openxmlformats.org/drawingml/2006/main" noChangeAspect="1"/>
+            </wp:cNvGraphicFramePr>
+            <a:graphic xmlns:a="http://schemas.openxmlformats.org/drawingml/2006/main">
+              <a:graphicData uri="http://schemas.openxmlformats.org/drawingml/2006/picture">
+                <pic:pic xmlns:pic="http://schemas.openxmlformats.org/drawingml/2006/picture">
+                  <pic:nvPicPr>
+                    <pic:cNvPr id="1" name=""/>
+                    <pic:cNvPicPr/>
+                  </pic:nvPicPr>
+                  <pic:blipFill>
+                    <a:blip r:embed="rId30"/>
+                    <a:stretch>
+                      <a:fillRect/>
+                    </a:stretch>
+                  </pic:blipFill>
+                  <pic:spPr>
+                    <a:xfrm>
+                      <a:off x="0" y="0"/>
+                      <a:ext cx="3371429" cy="5476190"/>
+                    </a:xfrm>
+                    <a:prstGeom prst="rect">
+                      <a:avLst/>
+                    </a:prstGeom>
+                  </pic:spPr>
+                </pic:pic>
+              </a:graphicData>
+            </a:graphic>
+          </wp:inline>
+        </w:drawing>
+      </w:r>
+    </w:p>
+    <w:p>
+      <w:r>
+        <w:t>Sprint 3 runs from 17</w:t>
+      </w:r>
+      <w:r>
+        <w:rPr>
+          <w:vertAlign w:val="superscript"/>
+        </w:rPr>
+        <w:t>th</w:t>
+      </w:r>
+      <w:r>
+        <w:t xml:space="preserve"> November 2022 until the 1</w:t>
+      </w:r>
+      <w:r>
+        <w:rPr>
+          <w:vertAlign w:val="superscript"/>
+        </w:rPr>
+        <w:t>st</w:t>
+      </w:r>
+      <w:r>
+        <w:t xml:space="preserve"> December 2022. This sprint consisted of a meeting with Dr </w:t>
+      </w:r>
+      <w:proofErr w:type="spellStart"/>
+      <w:r>
+        <w:t>Hooman</w:t>
+      </w:r>
+      <w:proofErr w:type="spellEnd"/>
+      <w:r>
+        <w:t xml:space="preserve"> from the </w:t>
+      </w:r>
+      <w:r>
+        <w:rPr>
+          <w:rStyle w:val="moduletitlelink"/>
+        </w:rPr>
+        <w:t xml:space="preserve">University of Hertfordshire on the </w:t>
+      </w:r>
+      <w:r>
+        <w:rPr>
+          <w:rStyle w:val="moduletitlelink"/>
+        </w:rPr>
+        <w:t>18</w:t>
+      </w:r>
+      <w:r>
+        <w:rPr>
+          <w:rStyle w:val="moduletitlelink"/>
+          <w:vertAlign w:val="superscript"/>
+        </w:rPr>
+        <w:t>th</w:t>
+      </w:r>
+      <w:r>
+        <w:rPr>
+          <w:rStyle w:val="moduletitlelink"/>
+        </w:rPr>
+        <w:t xml:space="preserve"> November. </w:t>
+      </w:r>
+      <w:r>
+        <w:rPr>
+          <w:rStyle w:val="moduletitlelink"/>
+        </w:rPr>
+        <w:t xml:space="preserve">This meeting consisted of </w:t>
+      </w:r>
+    </w:p>
+    <w:p>
       <w:pPr>
         <w:pStyle w:val="Heading2"/>
       </w:pPr>
@@ -5749,7 +5853,7 @@
 </file>
 
 <file path=word/commentsExtensible.xml><?xml version="1.0" encoding="utf-8"?>
-<w16cex:commentsExtensible xmlns:wpc="http://schemas.microsoft.com/office/word/2010/wordprocessingCanvas" xmlns:cx="http://schemas.microsoft.com/office/drawing/2014/chartex" xmlns:cx1="http://schemas.microsoft.com/office/drawing/2015/9/8/chartex" xmlns:cx2="http://schemas.microsoft.com/office/drawing/2015/10/21/chartex" xmlns:cx3="http://schemas.microsoft.com/office/drawing/2016/5/9/chartex" xmlns:cx4="http://schemas.microsoft.com/office/drawing/2016/5/10/chartex" xmlns:cx5="http://schemas.microsoft.com/office/drawing/2016/5/11/chartex" xmlns:cx6="http://schemas.microsoft.com/office/drawing/2016/5/12/chartex" xmlns:cx7="http://schemas.microsoft.com/office/drawing/2016/5/13/chartex" xmlns:cx8="http://schemas.microsoft.com/office/drawing/2016/5/14/chartex" xmlns:mc="http://schemas.openxmlformats.org/markup-compatibility/2006" xmlns:aink="http://schemas.microsoft.com/office/drawing/2016/ink" xmlns:am3d="http://schemas.microsoft.com/office/drawing/2017/model3d" xmlns:o="urn:schemas-microsoft-com:office:office" xmlns:oel="http://schemas.microsoft.com/office/2019/extlst" xmlns:r="http://schemas.openxmlformats.org/officeDocument/2006/relationships" xmlns:m="http://schemas.openxmlformats.org/officeDocument/2006/math" xmlns:v="urn:schemas-microsoft-com:vml" xmlns:wp14="http://schemas.microsoft.com/office/word/2010/wordprocessingDrawing" xmlns:wp="http://schemas.openxmlformats.org/drawingml/2006/wordprocessingDrawing" xmlns:w10="urn:schemas-microsoft-com:office:word" xmlns:w="http://schemas.openxmlformats.org/wordprocessingml/2006/main" xmlns:w14="http://schemas.microsoft.com/office/word/2010/wordml" xmlns:w15="http://schemas.microsoft.com/office/word/2012/wordml" xmlns:w16cex="http://schemas.microsoft.com/office/word/2018/wordml/cex" xmlns:w16cid="http://schemas.microsoft.com/office/word/2016/wordml/cid" xmlns:w16="http://schemas.microsoft.com/office/word/2018/wordml" xmlns:w16sdtdh="http://schemas.microsoft.com/office/word/2020/wordml/sdtdatahash" xmlns:w16se="http://schemas.microsoft.com/office/word/2015/wordml/symex" xmlns:wpg="http://schemas.microsoft.com/office/word/2010/wordprocessingGroup" xmlns:wpi="http://schemas.microsoft.com/office/word/2010/wordprocessingInk" xmlns:wne="http://schemas.microsoft.com/office/word/2006/wordml" xmlns:wps="http://schemas.microsoft.com/office/word/2010/wordprocessingShape" mc:Ignorable="w14 w15 w16se w16cid w16 w16cex w16sdtdh wp14">
+<w16cex:commentsExtensible xmlns:wpc="http://schemas.microsoft.com/office/word/2010/wordprocessingCanvas" xmlns:cx="http://schemas.microsoft.com/office/drawing/2014/chartex" xmlns:cx1="http://schemas.microsoft.com/office/drawing/2015/9/8/chartex" xmlns:cx2="http://schemas.microsoft.com/office/drawing/2015/10/21/chartex" xmlns:cx3="http://schemas.microsoft.com/office/drawing/2016/5/9/chartex" xmlns:cx4="http://schemas.microsoft.com/office/drawing/2016/5/10/chartex" xmlns:cx5="http://schemas.microsoft.com/office/drawing/2016/5/11/chartex" xmlns:cx6="http://schemas.microsoft.com/office/drawing/2016/5/12/chartex" xmlns:cx7="http://schemas.microsoft.com/office/drawing/2016/5/13/chartex" xmlns:cx8="http://schemas.microsoft.com/office/drawing/2016/5/14/chartex" xmlns:cr="http://schemas.microsoft.com/office/comments/2020/reactions" xmlns:mc="http://schemas.openxmlformats.org/markup-compatibility/2006" xmlns:aink="http://schemas.microsoft.com/office/drawing/2016/ink" xmlns:am3d="http://schemas.microsoft.com/office/drawing/2017/model3d" xmlns:o="urn:schemas-microsoft-com:office:office" xmlns:oel="http://schemas.microsoft.com/office/2019/extlst" xmlns:r="http://schemas.openxmlformats.org/officeDocument/2006/relationships" xmlns:m="http://schemas.openxmlformats.org/officeDocument/2006/math" xmlns:v="urn:schemas-microsoft-com:vml" xmlns:wp14="http://schemas.microsoft.com/office/word/2010/wordprocessingDrawing" xmlns:wp="http://schemas.openxmlformats.org/drawingml/2006/wordprocessingDrawing" xmlns:w10="urn:schemas-microsoft-com:office:word" xmlns:w="http://schemas.openxmlformats.org/wordprocessingml/2006/main" xmlns:w14="http://schemas.microsoft.com/office/word/2010/wordml" xmlns:w15="http://schemas.microsoft.com/office/word/2012/wordml" xmlns:w16cex="http://schemas.microsoft.com/office/word/2018/wordml/cex" xmlns:w16cid="http://schemas.microsoft.com/office/word/2016/wordml/cid" xmlns:w16="http://schemas.microsoft.com/office/word/2018/wordml" xmlns:w16sdtdh="http://schemas.microsoft.com/office/word/2020/wordml/sdtdatahash" xmlns:w16se="http://schemas.microsoft.com/office/word/2015/wordml/symex" xmlns:wpg="http://schemas.microsoft.com/office/word/2010/wordprocessingGroup" xmlns:wpi="http://schemas.microsoft.com/office/word/2010/wordprocessingInk" xmlns:wne="http://schemas.microsoft.com/office/word/2006/wordml" xmlns:wps="http://schemas.microsoft.com/office/word/2010/wordprocessingShape" mc:Ignorable="w14 w15 w16se w16cid w16 w16cex w16sdtdh cr wp14">
   <w16cex:commentExtensible w16cex:durableId="27345BF6" w16cex:dateUtc="2022-12-02T11:11:00Z"/>
 </w16cex:commentsExtensible>
 </file>
@@ -6617,6 +6721,11 @@
       <w:lang w:eastAsia="en-US"/>
     </w:rPr>
   </w:style>
+  <w:style w:type="character" w:customStyle="1" w:styleId="moduletitlelink">
+    <w:name w:val="module__title__link"/>
+    <w:basedOn w:val="DefaultParagraphFont"/>
+    <w:rsid w:val="000716BC"/>
+  </w:style>
 </w:styles>
 </file>
 

</xml_diff>

<commit_message>
Document Updates + MVP Uploads
</commit_message>
<xml_diff>
--- a/Documents/Project Portfolio/Project Portfolio.docx
+++ b/Documents/Project Portfolio/Project Portfolio.docx
@@ -145,7 +145,7 @@
                           </pic:cNvPicPr>
                         </pic:nvPicPr>
                         <pic:blipFill>
-                          <a:blip r:embed="rId8" cstate="print">
+                          <a:blip r:embed="rId7" cstate="print">
                             <a:extLst>
                               <a:ext uri="{28A0092B-C50C-407E-A947-70E740481C1C}">
                                 <a14:useLocalDpi xmlns:a14="http://schemas.microsoft.com/office/drawing/2010/main" val="0"/>
@@ -280,7 +280,7 @@
                   <o:lock v:ext="edit" aspectratio="t"/>
                 </v:shapetype>
                 <v:shape id="Picture 4" o:spid="_x0000_s1028" type="#_x0000_t75" alt="Text&#10;&#10;Description automatically generated with low confidence" style="position:absolute;width:57181;height:14192;visibility:visible;mso-wrap-style:square" o:gfxdata="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">
-                  <v:imagedata r:id="rId9" o:title="Text&#10;&#10;Description automatically generated with low confidence"/>
+                  <v:imagedata r:id="rId8" o:title="Text&#10;&#10;Description automatically generated with low confidence"/>
                 </v:shape>
                 <w10:wrap type="square" anchorx="margin" anchory="margin"/>
               </v:group>
@@ -313,7 +313,7 @@
       <w:pPr>
         <w:pStyle w:val="Heading1"/>
       </w:pPr>
-      <w:bookmarkStart w:id="0" w:name="_Toc120832398"/>
+      <w:bookmarkStart w:id="0" w:name="_Toc122012462"/>
       <w:r>
         <w:lastRenderedPageBreak/>
         <w:t>1 Acknowledgement</w:t>
@@ -340,7 +340,7 @@
           <w:noProof/>
         </w:rPr>
       </w:pPr>
-      <w:bookmarkStart w:id="1" w:name="_Toc120832399"/>
+      <w:bookmarkStart w:id="1" w:name="_Toc122012463"/>
       <w:r>
         <w:rPr>
           <w:noProof/>
@@ -408,7 +408,7 @@
             <w:rPr>
               <w:rFonts w:eastAsiaTheme="minorEastAsia"/>
               <w:noProof/>
-              <w:lang w:eastAsia="ja-JP"/>
+              <w:lang w:eastAsia="en-GB"/>
             </w:rPr>
           </w:pPr>
           <w:r>
@@ -420,7 +420,7 @@
           <w:r>
             <w:fldChar w:fldCharType="separate"/>
           </w:r>
-          <w:hyperlink w:anchor="_Toc120832398" w:history="1">
+          <w:hyperlink w:anchor="_Toc122012462" w:history="1">
             <w:r>
               <w:rPr>
                 <w:rStyle w:val="Hyperlink"/>
@@ -447,7 +447,7 @@
                 <w:noProof/>
                 <w:webHidden/>
               </w:rPr>
-              <w:instrText xml:space="preserve"> PAGEREF _Toc120832398 \h </w:instrText>
+              <w:instrText xml:space="preserve"> PAGEREF _Toc122012462 \h </w:instrText>
             </w:r>
             <w:r>
               <w:rPr>
@@ -487,10 +487,10 @@
             <w:rPr>
               <w:rFonts w:eastAsiaTheme="minorEastAsia"/>
               <w:noProof/>
-              <w:lang w:eastAsia="ja-JP"/>
+              <w:lang w:eastAsia="en-GB"/>
             </w:rPr>
           </w:pPr>
-          <w:hyperlink w:anchor="_Toc120832399" w:history="1">
+          <w:hyperlink w:anchor="_Toc122012463" w:history="1">
             <w:r>
               <w:rPr>
                 <w:rStyle w:val="Hyperlink"/>
@@ -517,7 +517,7 @@
                 <w:noProof/>
                 <w:webHidden/>
               </w:rPr>
-              <w:instrText xml:space="preserve"> PAGEREF _Toc120832399 \h </w:instrText>
+              <w:instrText xml:space="preserve"> PAGEREF _Toc122012463 \h </w:instrText>
             </w:r>
             <w:r>
               <w:rPr>
@@ -557,10 +557,10 @@
             <w:rPr>
               <w:rFonts w:eastAsiaTheme="minorEastAsia"/>
               <w:noProof/>
-              <w:lang w:eastAsia="ja-JP"/>
+              <w:lang w:eastAsia="en-GB"/>
             </w:rPr>
           </w:pPr>
-          <w:hyperlink w:anchor="_Toc120832400" w:history="1">
+          <w:hyperlink w:anchor="_Toc122012464" w:history="1">
             <w:r>
               <w:rPr>
                 <w:rStyle w:val="Hyperlink"/>
@@ -587,7 +587,7 @@
                 <w:noProof/>
                 <w:webHidden/>
               </w:rPr>
-              <w:instrText xml:space="preserve"> PAGEREF _Toc120832400 \h </w:instrText>
+              <w:instrText xml:space="preserve"> PAGEREF _Toc122012464 \h </w:instrText>
             </w:r>
             <w:r>
               <w:rPr>
@@ -627,10 +627,10 @@
             <w:rPr>
               <w:rFonts w:eastAsiaTheme="minorEastAsia"/>
               <w:noProof/>
-              <w:lang w:eastAsia="ja-JP"/>
+              <w:lang w:eastAsia="en-GB"/>
             </w:rPr>
           </w:pPr>
-          <w:hyperlink w:anchor="_Toc120832401" w:history="1">
+          <w:hyperlink w:anchor="_Toc122012465" w:history="1">
             <w:r>
               <w:rPr>
                 <w:rStyle w:val="Hyperlink"/>
@@ -657,7 +657,7 @@
                 <w:noProof/>
                 <w:webHidden/>
               </w:rPr>
-              <w:instrText xml:space="preserve"> PAGEREF _Toc120832401 \h </w:instrText>
+              <w:instrText xml:space="preserve"> PAGEREF _Toc122012465 \h </w:instrText>
             </w:r>
             <w:r>
               <w:rPr>
@@ -697,10 +697,10 @@
             <w:rPr>
               <w:rFonts w:eastAsiaTheme="minorEastAsia"/>
               <w:noProof/>
-              <w:lang w:eastAsia="ja-JP"/>
+              <w:lang w:eastAsia="en-GB"/>
             </w:rPr>
           </w:pPr>
-          <w:hyperlink w:anchor="_Toc120832402" w:history="1">
+          <w:hyperlink w:anchor="_Toc122012466" w:history="1">
             <w:r>
               <w:rPr>
                 <w:rStyle w:val="Hyperlink"/>
@@ -727,7 +727,7 @@
                 <w:noProof/>
                 <w:webHidden/>
               </w:rPr>
-              <w:instrText xml:space="preserve"> PAGEREF _Toc120832402 \h </w:instrText>
+              <w:instrText xml:space="preserve"> PAGEREF _Toc122012466 \h </w:instrText>
             </w:r>
             <w:r>
               <w:rPr>
@@ -767,10 +767,10 @@
             <w:rPr>
               <w:rFonts w:eastAsiaTheme="minorEastAsia"/>
               <w:noProof/>
-              <w:lang w:eastAsia="ja-JP"/>
+              <w:lang w:eastAsia="en-GB"/>
             </w:rPr>
           </w:pPr>
-          <w:hyperlink w:anchor="_Toc120832403" w:history="1">
+          <w:hyperlink w:anchor="_Toc122012467" w:history="1">
             <w:r>
               <w:rPr>
                 <w:rStyle w:val="Hyperlink"/>
@@ -797,7 +797,7 @@
                 <w:noProof/>
                 <w:webHidden/>
               </w:rPr>
-              <w:instrText xml:space="preserve"> PAGEREF _Toc120832403 \h </w:instrText>
+              <w:instrText xml:space="preserve"> PAGEREF _Toc122012467 \h </w:instrText>
             </w:r>
             <w:r>
               <w:rPr>
@@ -837,10 +837,10 @@
             <w:rPr>
               <w:rFonts w:eastAsiaTheme="minorEastAsia"/>
               <w:noProof/>
-              <w:lang w:eastAsia="ja-JP"/>
+              <w:lang w:eastAsia="en-GB"/>
             </w:rPr>
           </w:pPr>
-          <w:hyperlink w:anchor="_Toc120832404" w:history="1">
+          <w:hyperlink w:anchor="_Toc122012468" w:history="1">
             <w:r>
               <w:rPr>
                 <w:rStyle w:val="Hyperlink"/>
@@ -867,7 +867,7 @@
                 <w:noProof/>
                 <w:webHidden/>
               </w:rPr>
-              <w:instrText xml:space="preserve"> PAGEREF _Toc120832404 \h </w:instrText>
+              <w:instrText xml:space="preserve"> PAGEREF _Toc122012468 \h </w:instrText>
             </w:r>
             <w:r>
               <w:rPr>
@@ -887,7 +887,7 @@
                 <w:noProof/>
                 <w:webHidden/>
               </w:rPr>
-              <w:t>4</w:t>
+              <w:t>0</w:t>
             </w:r>
             <w:r>
               <w:rPr>
@@ -907,10 +907,10 @@
             <w:rPr>
               <w:rFonts w:eastAsiaTheme="minorEastAsia"/>
               <w:noProof/>
-              <w:lang w:eastAsia="ja-JP"/>
+              <w:lang w:eastAsia="en-GB"/>
             </w:rPr>
           </w:pPr>
-          <w:hyperlink w:anchor="_Toc120832405" w:history="1">
+          <w:hyperlink w:anchor="_Toc122012469" w:history="1">
             <w:r>
               <w:rPr>
                 <w:rStyle w:val="Hyperlink"/>
@@ -937,7 +937,7 @@
                 <w:noProof/>
                 <w:webHidden/>
               </w:rPr>
-              <w:instrText xml:space="preserve"> PAGEREF _Toc120832405 \h </w:instrText>
+              <w:instrText xml:space="preserve"> PAGEREF _Toc122012469 \h </w:instrText>
             </w:r>
             <w:r>
               <w:rPr>
@@ -957,7 +957,7 @@
                 <w:noProof/>
                 <w:webHidden/>
               </w:rPr>
-              <w:t>4</w:t>
+              <w:t>0</w:t>
             </w:r>
             <w:r>
               <w:rPr>
@@ -977,10 +977,10 @@
             <w:rPr>
               <w:rFonts w:eastAsiaTheme="minorEastAsia"/>
               <w:noProof/>
-              <w:lang w:eastAsia="ja-JP"/>
+              <w:lang w:eastAsia="en-GB"/>
             </w:rPr>
           </w:pPr>
-          <w:hyperlink w:anchor="_Toc120832406" w:history="1">
+          <w:hyperlink w:anchor="_Toc122012470" w:history="1">
             <w:r>
               <w:rPr>
                 <w:rStyle w:val="Hyperlink"/>
@@ -1007,7 +1007,7 @@
                 <w:noProof/>
                 <w:webHidden/>
               </w:rPr>
-              <w:instrText xml:space="preserve"> PAGEREF _Toc120832406 \h </w:instrText>
+              <w:instrText xml:space="preserve"> PAGEREF _Toc122012470 \h </w:instrText>
             </w:r>
             <w:r>
               <w:rPr>
@@ -1027,7 +1027,7 @@
                 <w:noProof/>
                 <w:webHidden/>
               </w:rPr>
-              <w:t>5</w:t>
+              <w:t>0</w:t>
             </w:r>
             <w:r>
               <w:rPr>
@@ -1047,10 +1047,10 @@
             <w:rPr>
               <w:rFonts w:eastAsiaTheme="minorEastAsia"/>
               <w:noProof/>
-              <w:lang w:eastAsia="ja-JP"/>
+              <w:lang w:eastAsia="en-GB"/>
             </w:rPr>
           </w:pPr>
-          <w:hyperlink w:anchor="_Toc120832407" w:history="1">
+          <w:hyperlink w:anchor="_Toc122012471" w:history="1">
             <w:r>
               <w:rPr>
                 <w:rStyle w:val="Hyperlink"/>
@@ -1077,7 +1077,7 @@
                 <w:noProof/>
                 <w:webHidden/>
               </w:rPr>
-              <w:instrText xml:space="preserve"> PAGEREF _Toc120832407 \h </w:instrText>
+              <w:instrText xml:space="preserve"> PAGEREF _Toc122012471 \h </w:instrText>
             </w:r>
             <w:r>
               <w:rPr>
@@ -1097,7 +1097,7 @@
                 <w:noProof/>
                 <w:webHidden/>
               </w:rPr>
-              <w:t>5</w:t>
+              <w:t>1</w:t>
             </w:r>
             <w:r>
               <w:rPr>
@@ -1117,10 +1117,10 @@
             <w:rPr>
               <w:rFonts w:eastAsiaTheme="minorEastAsia"/>
               <w:noProof/>
-              <w:lang w:eastAsia="ja-JP"/>
+              <w:lang w:eastAsia="en-GB"/>
             </w:rPr>
           </w:pPr>
-          <w:hyperlink w:anchor="_Toc120832408" w:history="1">
+          <w:hyperlink w:anchor="_Toc122012472" w:history="1">
             <w:r>
               <w:rPr>
                 <w:rStyle w:val="Hyperlink"/>
@@ -1147,7 +1147,7 @@
                 <w:noProof/>
                 <w:webHidden/>
               </w:rPr>
-              <w:instrText xml:space="preserve"> PAGEREF _Toc120832408 \h </w:instrText>
+              <w:instrText xml:space="preserve"> PAGEREF _Toc122012472 \h </w:instrText>
             </w:r>
             <w:r>
               <w:rPr>
@@ -1167,7 +1167,7 @@
                 <w:noProof/>
                 <w:webHidden/>
               </w:rPr>
-              <w:t>5</w:t>
+              <w:t>1</w:t>
             </w:r>
             <w:r>
               <w:rPr>
@@ -1187,10 +1187,10 @@
             <w:rPr>
               <w:rFonts w:eastAsiaTheme="minorEastAsia"/>
               <w:noProof/>
-              <w:lang w:eastAsia="ja-JP"/>
+              <w:lang w:eastAsia="en-GB"/>
             </w:rPr>
           </w:pPr>
-          <w:hyperlink w:anchor="_Toc120832409" w:history="1">
+          <w:hyperlink w:anchor="_Toc122012473" w:history="1">
             <w:r>
               <w:rPr>
                 <w:rStyle w:val="Hyperlink"/>
@@ -1217,7 +1217,7 @@
                 <w:noProof/>
                 <w:webHidden/>
               </w:rPr>
-              <w:instrText xml:space="preserve"> PAGEREF _Toc120832409 \h </w:instrText>
+              <w:instrText xml:space="preserve"> PAGEREF _Toc122012473 \h </w:instrText>
             </w:r>
             <w:r>
               <w:rPr>
@@ -1237,7 +1237,7 @@
                 <w:noProof/>
                 <w:webHidden/>
               </w:rPr>
-              <w:t>5</w:t>
+              <w:t>1</w:t>
             </w:r>
             <w:r>
               <w:rPr>
@@ -1257,10 +1257,10 @@
             <w:rPr>
               <w:rFonts w:eastAsiaTheme="minorEastAsia"/>
               <w:noProof/>
-              <w:lang w:eastAsia="ja-JP"/>
+              <w:lang w:eastAsia="en-GB"/>
             </w:rPr>
           </w:pPr>
-          <w:hyperlink w:anchor="_Toc120832410" w:history="1">
+          <w:hyperlink w:anchor="_Toc122012474" w:history="1">
             <w:r>
               <w:rPr>
                 <w:rStyle w:val="Hyperlink"/>
@@ -1287,7 +1287,7 @@
                 <w:noProof/>
                 <w:webHidden/>
               </w:rPr>
-              <w:instrText xml:space="preserve"> PAGEREF _Toc120832410 \h </w:instrText>
+              <w:instrText xml:space="preserve"> PAGEREF _Toc122012474 \h </w:instrText>
             </w:r>
             <w:r>
               <w:rPr>
@@ -1307,7 +1307,7 @@
                 <w:noProof/>
                 <w:webHidden/>
               </w:rPr>
-              <w:t>5</w:t>
+              <w:t>1</w:t>
             </w:r>
             <w:r>
               <w:rPr>
@@ -1327,10 +1327,10 @@
             <w:rPr>
               <w:rFonts w:eastAsiaTheme="minorEastAsia"/>
               <w:noProof/>
-              <w:lang w:eastAsia="ja-JP"/>
+              <w:lang w:eastAsia="en-GB"/>
             </w:rPr>
           </w:pPr>
-          <w:hyperlink w:anchor="_Toc120832411" w:history="1">
+          <w:hyperlink w:anchor="_Toc122012475" w:history="1">
             <w:r>
               <w:rPr>
                 <w:rStyle w:val="Hyperlink"/>
@@ -1357,7 +1357,7 @@
                 <w:noProof/>
                 <w:webHidden/>
               </w:rPr>
-              <w:instrText xml:space="preserve"> PAGEREF _Toc120832411 \h </w:instrText>
+              <w:instrText xml:space="preserve"> PAGEREF _Toc122012475 \h </w:instrText>
             </w:r>
             <w:r>
               <w:rPr>
@@ -1377,7 +1377,7 @@
                 <w:noProof/>
                 <w:webHidden/>
               </w:rPr>
-              <w:t>5</w:t>
+              <w:t>1</w:t>
             </w:r>
             <w:r>
               <w:rPr>
@@ -1397,10 +1397,10 @@
             <w:rPr>
               <w:rFonts w:eastAsiaTheme="minorEastAsia"/>
               <w:noProof/>
-              <w:lang w:eastAsia="ja-JP"/>
+              <w:lang w:eastAsia="en-GB"/>
             </w:rPr>
           </w:pPr>
-          <w:hyperlink w:anchor="_Toc120832412" w:history="1">
+          <w:hyperlink w:anchor="_Toc122012476" w:history="1">
             <w:r>
               <w:rPr>
                 <w:rStyle w:val="Hyperlink"/>
@@ -1427,7 +1427,7 @@
                 <w:noProof/>
                 <w:webHidden/>
               </w:rPr>
-              <w:instrText xml:space="preserve"> PAGEREF _Toc120832412 \h </w:instrText>
+              <w:instrText xml:space="preserve"> PAGEREF _Toc122012476 \h </w:instrText>
             </w:r>
             <w:r>
               <w:rPr>
@@ -1447,7 +1447,7 @@
                 <w:noProof/>
                 <w:webHidden/>
               </w:rPr>
-              <w:t>6</w:t>
+              <w:t>1</w:t>
             </w:r>
             <w:r>
               <w:rPr>
@@ -1467,10 +1467,10 @@
             <w:rPr>
               <w:rFonts w:eastAsiaTheme="minorEastAsia"/>
               <w:noProof/>
-              <w:lang w:eastAsia="ja-JP"/>
+              <w:lang w:eastAsia="en-GB"/>
             </w:rPr>
           </w:pPr>
-          <w:hyperlink w:anchor="_Toc120832413" w:history="1">
+          <w:hyperlink w:anchor="_Toc122012477" w:history="1">
             <w:r>
               <w:rPr>
                 <w:rStyle w:val="Hyperlink"/>
@@ -1497,7 +1497,7 @@
                 <w:noProof/>
                 <w:webHidden/>
               </w:rPr>
-              <w:instrText xml:space="preserve"> PAGEREF _Toc120832413 \h </w:instrText>
+              <w:instrText xml:space="preserve"> PAGEREF _Toc122012477 \h </w:instrText>
             </w:r>
             <w:r>
               <w:rPr>
@@ -1517,7 +1517,7 @@
                 <w:noProof/>
                 <w:webHidden/>
               </w:rPr>
-              <w:t>6</w:t>
+              <w:t>2</w:t>
             </w:r>
             <w:r>
               <w:rPr>
@@ -1537,10 +1537,10 @@
             <w:rPr>
               <w:rFonts w:eastAsiaTheme="minorEastAsia"/>
               <w:noProof/>
-              <w:lang w:eastAsia="ja-JP"/>
+              <w:lang w:eastAsia="en-GB"/>
             </w:rPr>
           </w:pPr>
-          <w:hyperlink w:anchor="_Toc120832414" w:history="1">
+          <w:hyperlink w:anchor="_Toc122012478" w:history="1">
             <w:r>
               <w:rPr>
                 <w:rStyle w:val="Hyperlink"/>
@@ -1567,7 +1567,7 @@
                 <w:noProof/>
                 <w:webHidden/>
               </w:rPr>
-              <w:instrText xml:space="preserve"> PAGEREF _Toc120832414 \h </w:instrText>
+              <w:instrText xml:space="preserve"> PAGEREF _Toc122012478 \h </w:instrText>
             </w:r>
             <w:r>
               <w:rPr>
@@ -1587,7 +1587,7 @@
                 <w:noProof/>
                 <w:webHidden/>
               </w:rPr>
-              <w:t>6</w:t>
+              <w:t>2</w:t>
             </w:r>
             <w:r>
               <w:rPr>
@@ -1607,10 +1607,10 @@
             <w:rPr>
               <w:rFonts w:eastAsiaTheme="minorEastAsia"/>
               <w:noProof/>
-              <w:lang w:eastAsia="ja-JP"/>
+              <w:lang w:eastAsia="en-GB"/>
             </w:rPr>
           </w:pPr>
-          <w:hyperlink w:anchor="_Toc120832415" w:history="1">
+          <w:hyperlink w:anchor="_Toc122012479" w:history="1">
             <w:r>
               <w:rPr>
                 <w:rStyle w:val="Hyperlink"/>
@@ -1637,7 +1637,7 @@
                 <w:noProof/>
                 <w:webHidden/>
               </w:rPr>
-              <w:instrText xml:space="preserve"> PAGEREF _Toc120832415 \h </w:instrText>
+              <w:instrText xml:space="preserve"> PAGEREF _Toc122012479 \h </w:instrText>
             </w:r>
             <w:r>
               <w:rPr>
@@ -1657,7 +1657,7 @@
                 <w:noProof/>
                 <w:webHidden/>
               </w:rPr>
-              <w:t>7</w:t>
+              <w:t>3</w:t>
             </w:r>
             <w:r>
               <w:rPr>
@@ -1677,10 +1677,10 @@
             <w:rPr>
               <w:rFonts w:eastAsiaTheme="minorEastAsia"/>
               <w:noProof/>
-              <w:lang w:eastAsia="ja-JP"/>
+              <w:lang w:eastAsia="en-GB"/>
             </w:rPr>
           </w:pPr>
-          <w:hyperlink w:anchor="_Toc120832416" w:history="1">
+          <w:hyperlink w:anchor="_Toc122012480" w:history="1">
             <w:r>
               <w:rPr>
                 <w:rStyle w:val="Hyperlink"/>
@@ -1707,7 +1707,7 @@
                 <w:noProof/>
                 <w:webHidden/>
               </w:rPr>
-              <w:instrText xml:space="preserve"> PAGEREF _Toc120832416 \h </w:instrText>
+              <w:instrText xml:space="preserve"> PAGEREF _Toc122012480 \h </w:instrText>
             </w:r>
             <w:r>
               <w:rPr>
@@ -1727,7 +1727,7 @@
                 <w:noProof/>
                 <w:webHidden/>
               </w:rPr>
-              <w:t>7</w:t>
+              <w:t>3</w:t>
             </w:r>
             <w:r>
               <w:rPr>
@@ -1747,10 +1747,10 @@
             <w:rPr>
               <w:rFonts w:eastAsiaTheme="minorEastAsia"/>
               <w:noProof/>
-              <w:lang w:eastAsia="ja-JP"/>
+              <w:lang w:eastAsia="en-GB"/>
             </w:rPr>
           </w:pPr>
-          <w:hyperlink w:anchor="_Toc120832417" w:history="1">
+          <w:hyperlink w:anchor="_Toc122012481" w:history="1">
             <w:r>
               <w:rPr>
                 <w:rStyle w:val="Hyperlink"/>
@@ -1777,7 +1777,7 @@
                 <w:noProof/>
                 <w:webHidden/>
               </w:rPr>
-              <w:instrText xml:space="preserve"> PAGEREF _Toc120832417 \h </w:instrText>
+              <w:instrText xml:space="preserve"> PAGEREF _Toc122012481 \h </w:instrText>
             </w:r>
             <w:r>
               <w:rPr>
@@ -1797,7 +1797,7 @@
                 <w:noProof/>
                 <w:webHidden/>
               </w:rPr>
-              <w:t>7</w:t>
+              <w:t>3</w:t>
             </w:r>
             <w:r>
               <w:rPr>
@@ -1817,10 +1817,10 @@
             <w:rPr>
               <w:rFonts w:eastAsiaTheme="minorEastAsia"/>
               <w:noProof/>
-              <w:lang w:eastAsia="ja-JP"/>
+              <w:lang w:eastAsia="en-GB"/>
             </w:rPr>
           </w:pPr>
-          <w:hyperlink w:anchor="_Toc120832418" w:history="1">
+          <w:hyperlink w:anchor="_Toc122012482" w:history="1">
             <w:r>
               <w:rPr>
                 <w:rStyle w:val="Hyperlink"/>
@@ -1847,7 +1847,7 @@
                 <w:noProof/>
                 <w:webHidden/>
               </w:rPr>
-              <w:instrText xml:space="preserve"> PAGEREF _Toc120832418 \h </w:instrText>
+              <w:instrText xml:space="preserve"> PAGEREF _Toc122012482 \h </w:instrText>
             </w:r>
             <w:r>
               <w:rPr>
@@ -1867,7 +1867,7 @@
                 <w:noProof/>
                 <w:webHidden/>
               </w:rPr>
-              <w:t>7</w:t>
+              <w:t>3</w:t>
             </w:r>
             <w:r>
               <w:rPr>
@@ -1887,10 +1887,10 @@
             <w:rPr>
               <w:rFonts w:eastAsiaTheme="minorEastAsia"/>
               <w:noProof/>
-              <w:lang w:eastAsia="ja-JP"/>
+              <w:lang w:eastAsia="en-GB"/>
             </w:rPr>
           </w:pPr>
-          <w:hyperlink w:anchor="_Toc120832419" w:history="1">
+          <w:hyperlink w:anchor="_Toc122012483" w:history="1">
             <w:r>
               <w:rPr>
                 <w:rStyle w:val="Hyperlink"/>
@@ -1917,7 +1917,7 @@
                 <w:noProof/>
                 <w:webHidden/>
               </w:rPr>
-              <w:instrText xml:space="preserve"> PAGEREF _Toc120832419 \h </w:instrText>
+              <w:instrText xml:space="preserve"> PAGEREF _Toc122012483 \h </w:instrText>
             </w:r>
             <w:r>
               <w:rPr>
@@ -1937,7 +1937,7 @@
                 <w:noProof/>
                 <w:webHidden/>
               </w:rPr>
-              <w:t>7</w:t>
+              <w:t>3</w:t>
             </w:r>
             <w:r>
               <w:rPr>
@@ -1957,10 +1957,10 @@
             <w:rPr>
               <w:rFonts w:eastAsiaTheme="minorEastAsia"/>
               <w:noProof/>
-              <w:lang w:eastAsia="ja-JP"/>
+              <w:lang w:eastAsia="en-GB"/>
             </w:rPr>
           </w:pPr>
-          <w:hyperlink w:anchor="_Toc120832420" w:history="1">
+          <w:hyperlink w:anchor="_Toc122012484" w:history="1">
             <w:r>
               <w:rPr>
                 <w:rStyle w:val="Hyperlink"/>
@@ -1987,7 +1987,7 @@
                 <w:noProof/>
                 <w:webHidden/>
               </w:rPr>
-              <w:instrText xml:space="preserve"> PAGEREF _Toc120832420 \h </w:instrText>
+              <w:instrText xml:space="preserve"> PAGEREF _Toc122012484 \h </w:instrText>
             </w:r>
             <w:r>
               <w:rPr>
@@ -2007,7 +2007,7 @@
                 <w:noProof/>
                 <w:webHidden/>
               </w:rPr>
-              <w:t>7</w:t>
+              <w:t>3</w:t>
             </w:r>
             <w:r>
               <w:rPr>
@@ -2027,10 +2027,10 @@
             <w:rPr>
               <w:rFonts w:eastAsiaTheme="minorEastAsia"/>
               <w:noProof/>
-              <w:lang w:eastAsia="ja-JP"/>
+              <w:lang w:eastAsia="en-GB"/>
             </w:rPr>
           </w:pPr>
-          <w:hyperlink w:anchor="_Toc120832421" w:history="1">
+          <w:hyperlink w:anchor="_Toc122012485" w:history="1">
             <w:r>
               <w:rPr>
                 <w:rStyle w:val="Hyperlink"/>
@@ -2057,7 +2057,7 @@
                 <w:noProof/>
                 <w:webHidden/>
               </w:rPr>
-              <w:instrText xml:space="preserve"> PAGEREF _Toc120832421 \h </w:instrText>
+              <w:instrText xml:space="preserve"> PAGEREF _Toc122012485 \h </w:instrText>
             </w:r>
             <w:r>
               <w:rPr>
@@ -2077,7 +2077,7 @@
                 <w:noProof/>
                 <w:webHidden/>
               </w:rPr>
-              <w:t>7</w:t>
+              <w:t>3</w:t>
             </w:r>
             <w:r>
               <w:rPr>
@@ -2097,10 +2097,10 @@
             <w:rPr>
               <w:rFonts w:eastAsiaTheme="minorEastAsia"/>
               <w:noProof/>
-              <w:lang w:eastAsia="ja-JP"/>
+              <w:lang w:eastAsia="en-GB"/>
             </w:rPr>
           </w:pPr>
-          <w:hyperlink w:anchor="_Toc120832422" w:history="1">
+          <w:hyperlink w:anchor="_Toc122012486" w:history="1">
             <w:r>
               <w:rPr>
                 <w:rStyle w:val="Hyperlink"/>
@@ -2127,7 +2127,7 @@
                 <w:noProof/>
                 <w:webHidden/>
               </w:rPr>
-              <w:instrText xml:space="preserve"> PAGEREF _Toc120832422 \h </w:instrText>
+              <w:instrText xml:space="preserve"> PAGEREF _Toc122012486 \h </w:instrText>
             </w:r>
             <w:r>
               <w:rPr>
@@ -2147,7 +2147,7 @@
                 <w:noProof/>
                 <w:webHidden/>
               </w:rPr>
-              <w:t>7</w:t>
+              <w:t>3</w:t>
             </w:r>
             <w:r>
               <w:rPr>
@@ -2167,10 +2167,10 @@
             <w:rPr>
               <w:rFonts w:eastAsiaTheme="minorEastAsia"/>
               <w:noProof/>
-              <w:lang w:eastAsia="ja-JP"/>
+              <w:lang w:eastAsia="en-GB"/>
             </w:rPr>
           </w:pPr>
-          <w:hyperlink w:anchor="_Toc120832423" w:history="1">
+          <w:hyperlink w:anchor="_Toc122012487" w:history="1">
             <w:r>
               <w:rPr>
                 <w:rStyle w:val="Hyperlink"/>
@@ -2197,7 +2197,7 @@
                 <w:noProof/>
                 <w:webHidden/>
               </w:rPr>
-              <w:instrText xml:space="preserve"> PAGEREF _Toc120832423 \h </w:instrText>
+              <w:instrText xml:space="preserve"> PAGEREF _Toc122012487 \h </w:instrText>
             </w:r>
             <w:r>
               <w:rPr>
@@ -2217,7 +2217,7 @@
                 <w:noProof/>
                 <w:webHidden/>
               </w:rPr>
-              <w:t>7</w:t>
+              <w:t>3</w:t>
             </w:r>
             <w:r>
               <w:rPr>
@@ -2237,10 +2237,10 @@
             <w:rPr>
               <w:rFonts w:eastAsiaTheme="minorEastAsia"/>
               <w:noProof/>
-              <w:lang w:eastAsia="ja-JP"/>
+              <w:lang w:eastAsia="en-GB"/>
             </w:rPr>
           </w:pPr>
-          <w:hyperlink w:anchor="_Toc120832424" w:history="1">
+          <w:hyperlink w:anchor="_Toc122012488" w:history="1">
             <w:r>
               <w:rPr>
                 <w:rStyle w:val="Hyperlink"/>
@@ -2267,7 +2267,7 @@
                 <w:noProof/>
                 <w:webHidden/>
               </w:rPr>
-              <w:instrText xml:space="preserve"> PAGEREF _Toc120832424 \h </w:instrText>
+              <w:instrText xml:space="preserve"> PAGEREF _Toc122012488 \h </w:instrText>
             </w:r>
             <w:r>
               <w:rPr>
@@ -2287,7 +2287,7 @@
                 <w:noProof/>
                 <w:webHidden/>
               </w:rPr>
-              <w:t>8</w:t>
+              <w:t>4</w:t>
             </w:r>
             <w:r>
               <w:rPr>
@@ -2307,10 +2307,10 @@
             <w:rPr>
               <w:rFonts w:eastAsiaTheme="minorEastAsia"/>
               <w:noProof/>
-              <w:lang w:eastAsia="ja-JP"/>
+              <w:lang w:eastAsia="en-GB"/>
             </w:rPr>
           </w:pPr>
-          <w:hyperlink w:anchor="_Toc120832425" w:history="1">
+          <w:hyperlink w:anchor="_Toc122012489" w:history="1">
             <w:r>
               <w:rPr>
                 <w:rStyle w:val="Hyperlink"/>
@@ -2337,7 +2337,7 @@
                 <w:noProof/>
                 <w:webHidden/>
               </w:rPr>
-              <w:instrText xml:space="preserve"> PAGEREF _Toc120832425 \h </w:instrText>
+              <w:instrText xml:space="preserve"> PAGEREF _Toc122012489 \h </w:instrText>
             </w:r>
             <w:r>
               <w:rPr>
@@ -2357,7 +2357,7 @@
                 <w:noProof/>
                 <w:webHidden/>
               </w:rPr>
-              <w:t>8</w:t>
+              <w:t>4</w:t>
             </w:r>
             <w:r>
               <w:rPr>
@@ -2377,10 +2377,10 @@
             <w:rPr>
               <w:rFonts w:eastAsiaTheme="minorEastAsia"/>
               <w:noProof/>
-              <w:lang w:eastAsia="ja-JP"/>
+              <w:lang w:eastAsia="en-GB"/>
             </w:rPr>
           </w:pPr>
-          <w:hyperlink w:anchor="_Toc120832426" w:history="1">
+          <w:hyperlink w:anchor="_Toc122012490" w:history="1">
             <w:r>
               <w:rPr>
                 <w:rStyle w:val="Hyperlink"/>
@@ -2407,7 +2407,7 @@
                 <w:noProof/>
                 <w:webHidden/>
               </w:rPr>
-              <w:instrText xml:space="preserve"> PAGEREF _Toc120832426 \h </w:instrText>
+              <w:instrText xml:space="preserve"> PAGEREF _Toc122012490 \h </w:instrText>
             </w:r>
             <w:r>
               <w:rPr>
@@ -2427,7 +2427,7 @@
                 <w:noProof/>
                 <w:webHidden/>
               </w:rPr>
-              <w:t>9</w:t>
+              <w:t>5</w:t>
             </w:r>
             <w:r>
               <w:rPr>
@@ -2447,10 +2447,10 @@
             <w:rPr>
               <w:rFonts w:eastAsiaTheme="minorEastAsia"/>
               <w:noProof/>
-              <w:lang w:eastAsia="ja-JP"/>
+              <w:lang w:eastAsia="en-GB"/>
             </w:rPr>
           </w:pPr>
-          <w:hyperlink w:anchor="_Toc120832427" w:history="1">
+          <w:hyperlink w:anchor="_Toc122012491" w:history="1">
             <w:r>
               <w:rPr>
                 <w:rStyle w:val="Hyperlink"/>
@@ -2477,7 +2477,7 @@
                 <w:noProof/>
                 <w:webHidden/>
               </w:rPr>
-              <w:instrText xml:space="preserve"> PAGEREF _Toc120832427 \h </w:instrText>
+              <w:instrText xml:space="preserve"> PAGEREF _Toc122012491 \h </w:instrText>
             </w:r>
             <w:r>
               <w:rPr>
@@ -2497,7 +2497,7 @@
                 <w:noProof/>
                 <w:webHidden/>
               </w:rPr>
-              <w:t>9</w:t>
+              <w:t>5</w:t>
             </w:r>
             <w:r>
               <w:rPr>
@@ -2517,10 +2517,10 @@
             <w:rPr>
               <w:rFonts w:eastAsiaTheme="minorEastAsia"/>
               <w:noProof/>
-              <w:lang w:eastAsia="ja-JP"/>
+              <w:lang w:eastAsia="en-GB"/>
             </w:rPr>
           </w:pPr>
-          <w:hyperlink w:anchor="_Toc120832428" w:history="1">
+          <w:hyperlink w:anchor="_Toc122012492" w:history="1">
             <w:r>
               <w:rPr>
                 <w:rStyle w:val="Hyperlink"/>
@@ -2547,7 +2547,7 @@
                 <w:noProof/>
                 <w:webHidden/>
               </w:rPr>
-              <w:instrText xml:space="preserve"> PAGEREF _Toc120832428 \h </w:instrText>
+              <w:instrText xml:space="preserve"> PAGEREF _Toc122012492 \h </w:instrText>
             </w:r>
             <w:r>
               <w:rPr>
@@ -2567,7 +2567,7 @@
                 <w:noProof/>
                 <w:webHidden/>
               </w:rPr>
-              <w:t>10</w:t>
+              <w:t>6</w:t>
             </w:r>
             <w:r>
               <w:rPr>
@@ -2587,10 +2587,10 @@
             <w:rPr>
               <w:rFonts w:eastAsiaTheme="minorEastAsia"/>
               <w:noProof/>
-              <w:lang w:eastAsia="ja-JP"/>
+              <w:lang w:eastAsia="en-GB"/>
             </w:rPr>
           </w:pPr>
-          <w:hyperlink w:anchor="_Toc120832429" w:history="1">
+          <w:hyperlink w:anchor="_Toc122012493" w:history="1">
             <w:r>
               <w:rPr>
                 <w:rStyle w:val="Hyperlink"/>
@@ -2617,7 +2617,7 @@
                 <w:noProof/>
                 <w:webHidden/>
               </w:rPr>
-              <w:instrText xml:space="preserve"> PAGEREF _Toc120832429 \h </w:instrText>
+              <w:instrText xml:space="preserve"> PAGEREF _Toc122012493 \h </w:instrText>
             </w:r>
             <w:r>
               <w:rPr>
@@ -2637,7 +2637,7 @@
                 <w:noProof/>
                 <w:webHidden/>
               </w:rPr>
-              <w:t>10</w:t>
+              <w:t>7</w:t>
             </w:r>
             <w:r>
               <w:rPr>
@@ -2657,10 +2657,10 @@
             <w:rPr>
               <w:rFonts w:eastAsiaTheme="minorEastAsia"/>
               <w:noProof/>
-              <w:lang w:eastAsia="ja-JP"/>
+              <w:lang w:eastAsia="en-GB"/>
             </w:rPr>
           </w:pPr>
-          <w:hyperlink w:anchor="_Toc120832430" w:history="1">
+          <w:hyperlink w:anchor="_Toc122012494" w:history="1">
             <w:r>
               <w:rPr>
                 <w:rStyle w:val="Hyperlink"/>
@@ -2687,7 +2687,7 @@
                 <w:noProof/>
                 <w:webHidden/>
               </w:rPr>
-              <w:instrText xml:space="preserve"> PAGEREF _Toc120832430 \h </w:instrText>
+              <w:instrText xml:space="preserve"> PAGEREF _Toc122012494 \h </w:instrText>
             </w:r>
             <w:r>
               <w:rPr>
@@ -2707,7 +2707,7 @@
                 <w:noProof/>
                 <w:webHidden/>
               </w:rPr>
-              <w:t>10</w:t>
+              <w:t>7</w:t>
             </w:r>
             <w:r>
               <w:rPr>
@@ -2727,10 +2727,10 @@
             <w:rPr>
               <w:rFonts w:eastAsiaTheme="minorEastAsia"/>
               <w:noProof/>
-              <w:lang w:eastAsia="ja-JP"/>
+              <w:lang w:eastAsia="en-GB"/>
             </w:rPr>
           </w:pPr>
-          <w:hyperlink w:anchor="_Toc120832431" w:history="1">
+          <w:hyperlink w:anchor="_Toc122012495" w:history="1">
             <w:r>
               <w:rPr>
                 <w:rStyle w:val="Hyperlink"/>
@@ -2757,7 +2757,7 @@
                 <w:noProof/>
                 <w:webHidden/>
               </w:rPr>
-              <w:instrText xml:space="preserve"> PAGEREF _Toc120832431 \h </w:instrText>
+              <w:instrText xml:space="preserve"> PAGEREF _Toc122012495 \h </w:instrText>
             </w:r>
             <w:r>
               <w:rPr>
@@ -2777,7 +2777,7 @@
                 <w:noProof/>
                 <w:webHidden/>
               </w:rPr>
-              <w:t>10</w:t>
+              <w:t>7</w:t>
             </w:r>
             <w:r>
               <w:rPr>
@@ -2797,10 +2797,10 @@
             <w:rPr>
               <w:rFonts w:eastAsiaTheme="minorEastAsia"/>
               <w:noProof/>
-              <w:lang w:eastAsia="ja-JP"/>
+              <w:lang w:eastAsia="en-GB"/>
             </w:rPr>
           </w:pPr>
-          <w:hyperlink w:anchor="_Toc120832432" w:history="1">
+          <w:hyperlink w:anchor="_Toc122012496" w:history="1">
             <w:r>
               <w:rPr>
                 <w:rStyle w:val="Hyperlink"/>
@@ -2827,7 +2827,7 @@
                 <w:noProof/>
                 <w:webHidden/>
               </w:rPr>
-              <w:instrText xml:space="preserve"> PAGEREF _Toc120832432 \h </w:instrText>
+              <w:instrText xml:space="preserve"> PAGEREF _Toc122012496 \h </w:instrText>
             </w:r>
             <w:r>
               <w:rPr>
@@ -2847,7 +2847,7 @@
                 <w:noProof/>
                 <w:webHidden/>
               </w:rPr>
-              <w:t>10</w:t>
+              <w:t>7</w:t>
             </w:r>
             <w:r>
               <w:rPr>
@@ -2867,10 +2867,10 @@
             <w:rPr>
               <w:rFonts w:eastAsiaTheme="minorEastAsia"/>
               <w:noProof/>
-              <w:lang w:eastAsia="ja-JP"/>
+              <w:lang w:eastAsia="en-GB"/>
             </w:rPr>
           </w:pPr>
-          <w:hyperlink w:anchor="_Toc120832433" w:history="1">
+          <w:hyperlink w:anchor="_Toc122012497" w:history="1">
             <w:r>
               <w:rPr>
                 <w:rStyle w:val="Hyperlink"/>
@@ -2897,7 +2897,7 @@
                 <w:noProof/>
                 <w:webHidden/>
               </w:rPr>
-              <w:instrText xml:space="preserve"> PAGEREF _Toc120832433 \h </w:instrText>
+              <w:instrText xml:space="preserve"> PAGEREF _Toc122012497 \h </w:instrText>
             </w:r>
             <w:r>
               <w:rPr>
@@ -2917,7 +2917,7 @@
                 <w:noProof/>
                 <w:webHidden/>
               </w:rPr>
-              <w:t>10</w:t>
+              <w:t>7</w:t>
             </w:r>
             <w:r>
               <w:rPr>
@@ -2937,10 +2937,10 @@
             <w:rPr>
               <w:rFonts w:eastAsiaTheme="minorEastAsia"/>
               <w:noProof/>
-              <w:lang w:eastAsia="ja-JP"/>
+              <w:lang w:eastAsia="en-GB"/>
             </w:rPr>
           </w:pPr>
-          <w:hyperlink w:anchor="_Toc120832434" w:history="1">
+          <w:hyperlink w:anchor="_Toc122012498" w:history="1">
             <w:r>
               <w:rPr>
                 <w:rStyle w:val="Hyperlink"/>
@@ -2967,7 +2967,7 @@
                 <w:noProof/>
                 <w:webHidden/>
               </w:rPr>
-              <w:instrText xml:space="preserve"> PAGEREF _Toc120832434 \h </w:instrText>
+              <w:instrText xml:space="preserve"> PAGEREF _Toc122012498 \h </w:instrText>
             </w:r>
             <w:r>
               <w:rPr>
@@ -2987,7 +2987,7 @@
                 <w:noProof/>
                 <w:webHidden/>
               </w:rPr>
-              <w:t>10</w:t>
+              <w:t>7</w:t>
             </w:r>
             <w:r>
               <w:rPr>
@@ -3007,10 +3007,10 @@
             <w:rPr>
               <w:rFonts w:eastAsiaTheme="minorEastAsia"/>
               <w:noProof/>
-              <w:lang w:eastAsia="ja-JP"/>
+              <w:lang w:eastAsia="en-GB"/>
             </w:rPr>
           </w:pPr>
-          <w:hyperlink w:anchor="_Toc120832435" w:history="1">
+          <w:hyperlink w:anchor="_Toc122012499" w:history="1">
             <w:r>
               <w:rPr>
                 <w:rStyle w:val="Hyperlink"/>
@@ -3037,7 +3037,7 @@
                 <w:noProof/>
                 <w:webHidden/>
               </w:rPr>
-              <w:instrText xml:space="preserve"> PAGEREF _Toc120832435 \h </w:instrText>
+              <w:instrText xml:space="preserve"> PAGEREF _Toc122012499 \h </w:instrText>
             </w:r>
             <w:r>
               <w:rPr>
@@ -3057,7 +3057,7 @@
                 <w:noProof/>
                 <w:webHidden/>
               </w:rPr>
-              <w:t>10</w:t>
+              <w:t>7</w:t>
             </w:r>
             <w:r>
               <w:rPr>
@@ -3077,10 +3077,10 @@
             <w:rPr>
               <w:rFonts w:eastAsiaTheme="minorEastAsia"/>
               <w:noProof/>
-              <w:lang w:eastAsia="ja-JP"/>
+              <w:lang w:eastAsia="en-GB"/>
             </w:rPr>
           </w:pPr>
-          <w:hyperlink w:anchor="_Toc120832436" w:history="1">
+          <w:hyperlink w:anchor="_Toc122012500" w:history="1">
             <w:r>
               <w:rPr>
                 <w:rStyle w:val="Hyperlink"/>
@@ -3107,7 +3107,7 @@
                 <w:noProof/>
                 <w:webHidden/>
               </w:rPr>
-              <w:instrText xml:space="preserve"> PAGEREF _Toc120832436 \h </w:instrText>
+              <w:instrText xml:space="preserve"> PAGEREF _Toc122012500 \h </w:instrText>
             </w:r>
             <w:r>
               <w:rPr>
@@ -3127,7 +3127,7 @@
                 <w:noProof/>
                 <w:webHidden/>
               </w:rPr>
-              <w:t>10</w:t>
+              <w:t>7</w:t>
             </w:r>
             <w:r>
               <w:rPr>
@@ -3147,10 +3147,10 @@
             <w:rPr>
               <w:rFonts w:eastAsiaTheme="minorEastAsia"/>
               <w:noProof/>
-              <w:lang w:eastAsia="ja-JP"/>
+              <w:lang w:eastAsia="en-GB"/>
             </w:rPr>
           </w:pPr>
-          <w:hyperlink w:anchor="_Toc120832437" w:history="1">
+          <w:hyperlink w:anchor="_Toc122012501" w:history="1">
             <w:r>
               <w:rPr>
                 <w:rStyle w:val="Hyperlink"/>
@@ -3177,7 +3177,7 @@
                 <w:noProof/>
                 <w:webHidden/>
               </w:rPr>
-              <w:instrText xml:space="preserve"> PAGEREF _Toc120832437 \h </w:instrText>
+              <w:instrText xml:space="preserve"> PAGEREF _Toc122012501 \h </w:instrText>
             </w:r>
             <w:r>
               <w:rPr>
@@ -3197,7 +3197,7 @@
                 <w:noProof/>
                 <w:webHidden/>
               </w:rPr>
-              <w:t>10</w:t>
+              <w:t>7</w:t>
             </w:r>
             <w:r>
               <w:rPr>
@@ -3217,10 +3217,10 @@
             <w:rPr>
               <w:rFonts w:eastAsiaTheme="minorEastAsia"/>
               <w:noProof/>
-              <w:lang w:eastAsia="ja-JP"/>
+              <w:lang w:eastAsia="en-GB"/>
             </w:rPr>
           </w:pPr>
-          <w:hyperlink w:anchor="_Toc120832438" w:history="1">
+          <w:hyperlink w:anchor="_Toc122012502" w:history="1">
             <w:r>
               <w:rPr>
                 <w:rStyle w:val="Hyperlink"/>
@@ -3247,7 +3247,7 @@
                 <w:noProof/>
                 <w:webHidden/>
               </w:rPr>
-              <w:instrText xml:space="preserve"> PAGEREF _Toc120832438 \h </w:instrText>
+              <w:instrText xml:space="preserve"> PAGEREF _Toc122012502 \h </w:instrText>
             </w:r>
             <w:r>
               <w:rPr>
@@ -3267,7 +3267,7 @@
                 <w:noProof/>
                 <w:webHidden/>
               </w:rPr>
-              <w:t>10</w:t>
+              <w:t>7</w:t>
             </w:r>
             <w:r>
               <w:rPr>
@@ -3287,10 +3287,10 @@
             <w:rPr>
               <w:rFonts w:eastAsiaTheme="minorEastAsia"/>
               <w:noProof/>
-              <w:lang w:eastAsia="ja-JP"/>
+              <w:lang w:eastAsia="en-GB"/>
             </w:rPr>
           </w:pPr>
-          <w:hyperlink w:anchor="_Toc120832439" w:history="1">
+          <w:hyperlink w:anchor="_Toc122012503" w:history="1">
             <w:r>
               <w:rPr>
                 <w:rStyle w:val="Hyperlink"/>
@@ -3317,7 +3317,7 @@
                 <w:noProof/>
                 <w:webHidden/>
               </w:rPr>
-              <w:instrText xml:space="preserve"> PAGEREF _Toc120832439 \h </w:instrText>
+              <w:instrText xml:space="preserve"> PAGEREF _Toc122012503 \h </w:instrText>
             </w:r>
             <w:r>
               <w:rPr>
@@ -3337,7 +3337,7 @@
                 <w:noProof/>
                 <w:webHidden/>
               </w:rPr>
-              <w:t>10</w:t>
+              <w:t>7</w:t>
             </w:r>
             <w:r>
               <w:rPr>
@@ -3357,10 +3357,10 @@
             <w:rPr>
               <w:rFonts w:eastAsiaTheme="minorEastAsia"/>
               <w:noProof/>
-              <w:lang w:eastAsia="ja-JP"/>
+              <w:lang w:eastAsia="en-GB"/>
             </w:rPr>
           </w:pPr>
-          <w:hyperlink w:anchor="_Toc120832440" w:history="1">
+          <w:hyperlink w:anchor="_Toc122012504" w:history="1">
             <w:r>
               <w:rPr>
                 <w:rStyle w:val="Hyperlink"/>
@@ -3387,7 +3387,7 @@
                 <w:noProof/>
                 <w:webHidden/>
               </w:rPr>
-              <w:instrText xml:space="preserve"> PAGEREF _Toc120832440 \h </w:instrText>
+              <w:instrText xml:space="preserve"> PAGEREF _Toc122012504 \h </w:instrText>
             </w:r>
             <w:r>
               <w:rPr>
@@ -3407,7 +3407,7 @@
                 <w:noProof/>
                 <w:webHidden/>
               </w:rPr>
-              <w:t>10</w:t>
+              <w:t>7</w:t>
             </w:r>
             <w:r>
               <w:rPr>
@@ -3427,10 +3427,10 @@
             <w:rPr>
               <w:rFonts w:eastAsiaTheme="minorEastAsia"/>
               <w:noProof/>
-              <w:lang w:eastAsia="ja-JP"/>
+              <w:lang w:eastAsia="en-GB"/>
             </w:rPr>
           </w:pPr>
-          <w:hyperlink w:anchor="_Toc120832441" w:history="1">
+          <w:hyperlink w:anchor="_Toc122012505" w:history="1">
             <w:r>
               <w:rPr>
                 <w:rStyle w:val="Hyperlink"/>
@@ -3457,7 +3457,7 @@
                 <w:noProof/>
                 <w:webHidden/>
               </w:rPr>
-              <w:instrText xml:space="preserve"> PAGEREF _Toc120832441 \h </w:instrText>
+              <w:instrText xml:space="preserve"> PAGEREF _Toc122012505 \h </w:instrText>
             </w:r>
             <w:r>
               <w:rPr>
@@ -3477,7 +3477,7 @@
                 <w:noProof/>
                 <w:webHidden/>
               </w:rPr>
-              <w:t>10</w:t>
+              <w:t>7</w:t>
             </w:r>
             <w:r>
               <w:rPr>
@@ -3497,10 +3497,10 @@
             <w:rPr>
               <w:rFonts w:eastAsiaTheme="minorEastAsia"/>
               <w:noProof/>
-              <w:lang w:eastAsia="ja-JP"/>
+              <w:lang w:eastAsia="en-GB"/>
             </w:rPr>
           </w:pPr>
-          <w:hyperlink w:anchor="_Toc120832442" w:history="1">
+          <w:hyperlink w:anchor="_Toc122012506" w:history="1">
             <w:r>
               <w:rPr>
                 <w:rStyle w:val="Hyperlink"/>
@@ -3527,7 +3527,7 @@
                 <w:noProof/>
                 <w:webHidden/>
               </w:rPr>
-              <w:instrText xml:space="preserve"> PAGEREF _Toc120832442 \h </w:instrText>
+              <w:instrText xml:space="preserve"> PAGEREF _Toc122012506 \h </w:instrText>
             </w:r>
             <w:r>
               <w:rPr>
@@ -3547,7 +3547,7 @@
                 <w:noProof/>
                 <w:webHidden/>
               </w:rPr>
-              <w:t>10</w:t>
+              <w:t>7</w:t>
             </w:r>
             <w:r>
               <w:rPr>
@@ -3567,10 +3567,10 @@
             <w:rPr>
               <w:rFonts w:eastAsiaTheme="minorEastAsia"/>
               <w:noProof/>
-              <w:lang w:eastAsia="ja-JP"/>
+              <w:lang w:eastAsia="en-GB"/>
             </w:rPr>
           </w:pPr>
-          <w:hyperlink w:anchor="_Toc120832443" w:history="1">
+          <w:hyperlink w:anchor="_Toc122012507" w:history="1">
             <w:r>
               <w:rPr>
                 <w:rStyle w:val="Hyperlink"/>
@@ -3597,7 +3597,7 @@
                 <w:noProof/>
                 <w:webHidden/>
               </w:rPr>
-              <w:instrText xml:space="preserve"> PAGEREF _Toc120832443 \h </w:instrText>
+              <w:instrText xml:space="preserve"> PAGEREF _Toc122012507 \h </w:instrText>
             </w:r>
             <w:r>
               <w:rPr>
@@ -3617,7 +3617,7 @@
                 <w:noProof/>
                 <w:webHidden/>
               </w:rPr>
-              <w:t>10</w:t>
+              <w:t>7</w:t>
             </w:r>
             <w:r>
               <w:rPr>
@@ -3637,10 +3637,10 @@
             <w:rPr>
               <w:rFonts w:eastAsiaTheme="minorEastAsia"/>
               <w:noProof/>
-              <w:lang w:eastAsia="ja-JP"/>
+              <w:lang w:eastAsia="en-GB"/>
             </w:rPr>
           </w:pPr>
-          <w:hyperlink w:anchor="_Toc120832444" w:history="1">
+          <w:hyperlink w:anchor="_Toc122012508" w:history="1">
             <w:r>
               <w:rPr>
                 <w:rStyle w:val="Hyperlink"/>
@@ -3667,7 +3667,7 @@
                 <w:noProof/>
                 <w:webHidden/>
               </w:rPr>
-              <w:instrText xml:space="preserve"> PAGEREF _Toc120832444 \h </w:instrText>
+              <w:instrText xml:space="preserve"> PAGEREF _Toc122012508 \h </w:instrText>
             </w:r>
             <w:r>
               <w:rPr>
@@ -3687,7 +3687,7 @@
                 <w:noProof/>
                 <w:webHidden/>
               </w:rPr>
-              <w:t>10</w:t>
+              <w:t>7</w:t>
             </w:r>
             <w:r>
               <w:rPr>
@@ -3728,7 +3728,7 @@
       <w:pPr>
         <w:pStyle w:val="Heading1"/>
       </w:pPr>
-      <w:bookmarkStart w:id="2" w:name="_Toc120832400"/>
+      <w:bookmarkStart w:id="2" w:name="_Toc122012464"/>
       <w:r>
         <w:lastRenderedPageBreak/>
         <w:t>3</w:t>
@@ -3816,7 +3816,7 @@
             <w:tcW w:w="4508" w:type="dxa"/>
           </w:tcPr>
           <w:p>
-            <w:hyperlink r:id="rId10" w:history="1">
+            <w:hyperlink r:id="rId9" w:history="1">
               <w:r>
                 <w:rPr>
                   <w:rStyle w:val="Hyperlink"/>
@@ -3849,7 +3849,7 @@
               </w:rPr>
               <w:t xml:space="preserve">, </w:t>
             </w:r>
-            <w:hyperlink r:id="rId11" w:history="1">
+            <w:hyperlink r:id="rId10" w:history="1">
               <w:r>
                 <w:rPr>
                   <w:rStyle w:val="Hyperlink"/>
@@ -3881,7 +3881,7 @@
             <w:tcW w:w="4508" w:type="dxa"/>
           </w:tcPr>
           <w:p>
-            <w:hyperlink r:id="rId12" w:history="1">
+            <w:hyperlink r:id="rId11" w:history="1">
               <w:r>
                 <w:rPr>
                   <w:rStyle w:val="Hyperlink"/>
@@ -3913,7 +3913,7 @@
             <w:tcW w:w="4508" w:type="dxa"/>
           </w:tcPr>
           <w:p>
-            <w:hyperlink r:id="rId13" w:history="1">
+            <w:hyperlink r:id="rId12" w:history="1">
               <w:r>
                 <w:rPr>
                   <w:rStyle w:val="Hyperlink"/>
@@ -3945,7 +3945,7 @@
             <w:tcW w:w="4508" w:type="dxa"/>
           </w:tcPr>
           <w:p>
-            <w:hyperlink r:id="rId14" w:history="1">
+            <w:hyperlink r:id="rId13" w:history="1">
               <w:r>
                 <w:rPr>
                   <w:rStyle w:val="Hyperlink"/>
@@ -3977,7 +3977,7 @@
             <w:tcW w:w="4508" w:type="dxa"/>
           </w:tcPr>
           <w:p>
-            <w:hyperlink r:id="rId15" w:history="1">
+            <w:hyperlink r:id="rId14" w:history="1">
               <w:r>
                 <w:rPr>
                   <w:rStyle w:val="Hyperlink"/>
@@ -4002,7 +4002,7 @@
             <w:r>
               <w:t xml:space="preserve"> (</w:t>
             </w:r>
-            <w:hyperlink r:id="rId16" w:history="1">
+            <w:hyperlink r:id="rId15" w:history="1">
               <w:r>
                 <w:rPr>
                   <w:rStyle w:val="Hyperlink"/>
@@ -4049,7 +4049,7 @@
       <w:pPr>
         <w:pStyle w:val="Heading1"/>
       </w:pPr>
-      <w:bookmarkStart w:id="3" w:name="_Toc120832401"/>
+      <w:bookmarkStart w:id="3" w:name="_Toc122012465"/>
       <w:r>
         <w:t>4</w:t>
       </w:r>
@@ -4065,7 +4065,7 @@
       <w:pPr>
         <w:pStyle w:val="Heading2"/>
       </w:pPr>
-      <w:bookmarkStart w:id="4" w:name="_Toc120832402"/>
+      <w:bookmarkStart w:id="4" w:name="_Toc122012466"/>
       <w:r>
         <w:t>4</w:t>
       </w:r>
@@ -4180,7 +4180,7 @@
       <w:pPr>
         <w:pStyle w:val="Heading2"/>
       </w:pPr>
-      <w:bookmarkStart w:id="5" w:name="_Toc120832403"/>
+      <w:bookmarkStart w:id="5" w:name="_Toc122012467"/>
       <w:r>
         <w:t>4</w:t>
       </w:r>
@@ -4215,7 +4215,6 @@
           <w:szCs w:val="24"/>
         </w:rPr>
       </w:pPr>
-      <w:bookmarkStart w:id="6" w:name="_Toc120832404"/>
       <w:r>
         <w:rPr>
           <w:noProof/>
@@ -4251,6 +4250,7 @@
           <w:noProof/>
         </w:rPr>
       </w:pPr>
+      <w:bookmarkStart w:id="6" w:name="_Toc122012468"/>
       <w:r>
         <w:rPr>
           <w:noProof/>
@@ -4282,7 +4282,7 @@
                     </pic:cNvPicPr>
                   </pic:nvPicPr>
                   <pic:blipFill>
-                    <a:blip r:embed="rId17" cstate="print">
+                    <a:blip r:embed="rId16" cstate="print">
                       <a:extLst>
                         <a:ext uri="{28A0092B-C50C-407E-A947-70E740481C1C}">
                           <a14:useLocalDpi xmlns:a14="http://schemas.microsoft.com/office/drawing/2010/main" val="0"/>
@@ -4349,7 +4349,7 @@
                     </pic:cNvPicPr>
                   </pic:nvPicPr>
                   <pic:blipFill rotWithShape="1">
-                    <a:blip r:embed="rId18">
+                    <a:blip r:embed="rId17">
                       <a:extLst>
                         <a:ext uri="{28A0092B-C50C-407E-A947-70E740481C1C}">
                           <a14:useLocalDpi xmlns:a14="http://schemas.microsoft.com/office/drawing/2010/main" val="0"/>
@@ -4408,7 +4408,6 @@
         </w:rPr>
         <w:t>Infrastructure for the QTrobot</w:t>
       </w:r>
-      <w:bookmarkEnd w:id="6"/>
       <w:commentRangeEnd w:id="7"/>
       <w:r>
         <w:rPr>
@@ -4418,6 +4417,7 @@
         </w:rPr>
         <w:commentReference w:id="7"/>
       </w:r>
+      <w:bookmarkEnd w:id="6"/>
     </w:p>
     <w:p>
       <w:r>
@@ -4458,7 +4458,7 @@
                     </pic:cNvPicPr>
                   </pic:nvPicPr>
                   <pic:blipFill>
-                    <a:blip r:embed="rId23">
+                    <a:blip r:embed="rId22">
                       <a:extLst>
                         <a:ext uri="{28A0092B-C50C-407E-A947-70E740481C1C}">
                           <a14:useLocalDpi xmlns:a14="http://schemas.microsoft.com/office/drawing/2010/main" val="0"/>
@@ -4580,7 +4580,7 @@
       <w:pPr>
         <w:pStyle w:val="Heading2"/>
       </w:pPr>
-      <w:bookmarkStart w:id="8" w:name="_Toc120832405"/>
+      <w:bookmarkStart w:id="8" w:name="_Toc122012469"/>
       <w:r>
         <w:t>4</w:t>
       </w:r>
@@ -4641,7 +4641,7 @@
                     </pic:cNvPicPr>
                   </pic:nvPicPr>
                   <pic:blipFill>
-                    <a:blip r:embed="rId24" cstate="print">
+                    <a:blip r:embed="rId23" cstate="print">
                       <a:extLst>
                         <a:ext uri="{28A0092B-C50C-407E-A947-70E740481C1C}">
                           <a14:useLocalDpi xmlns:a14="http://schemas.microsoft.com/office/drawing/2010/main" val="0"/>
@@ -4677,7 +4677,7 @@
       <w:pPr>
         <w:pStyle w:val="Heading2"/>
       </w:pPr>
-      <w:bookmarkStart w:id="9" w:name="_Toc120832406"/>
+      <w:bookmarkStart w:id="9" w:name="_Toc122012470"/>
       <w:r>
         <w:t>4</w:t>
       </w:r>
@@ -4706,7 +4706,7 @@
       <w:pPr>
         <w:pStyle w:val="Heading1"/>
       </w:pPr>
-      <w:bookmarkStart w:id="10" w:name="_Toc120832407"/>
+      <w:bookmarkStart w:id="10" w:name="_Toc122012471"/>
       <w:r>
         <w:lastRenderedPageBreak/>
         <w:t>5</w:t>
@@ -4723,7 +4723,7 @@
       <w:pPr>
         <w:pStyle w:val="Heading2"/>
       </w:pPr>
-      <w:bookmarkStart w:id="11" w:name="_Toc120832408"/>
+      <w:bookmarkStart w:id="11" w:name="_Toc122012472"/>
       <w:r>
         <w:t>5</w:t>
       </w:r>
@@ -4739,7 +4739,7 @@
       <w:pPr>
         <w:pStyle w:val="Heading2"/>
       </w:pPr>
-      <w:bookmarkStart w:id="12" w:name="_Toc120832409"/>
+      <w:bookmarkStart w:id="12" w:name="_Toc122012473"/>
       <w:r>
         <w:t>5</w:t>
       </w:r>
@@ -4756,7 +4756,7 @@
         <w:pStyle w:val="Heading3"/>
       </w:pPr>
       <w:bookmarkStart w:id="13" w:name="_Trello_Board"/>
-      <w:bookmarkStart w:id="14" w:name="_Toc120832410"/>
+      <w:bookmarkStart w:id="14" w:name="_Toc122012474"/>
       <w:bookmarkEnd w:id="13"/>
       <w:r>
         <w:t>5</w:t>
@@ -4785,7 +4785,7 @@
         <w:pStyle w:val="Heading3"/>
       </w:pPr>
       <w:bookmarkStart w:id="15" w:name="_Version_Control"/>
-      <w:bookmarkStart w:id="16" w:name="_Toc120832411"/>
+      <w:bookmarkStart w:id="16" w:name="_Toc122012475"/>
       <w:bookmarkEnd w:id="15"/>
       <w:r>
         <w:t>5</w:t>
@@ -4807,14 +4807,16 @@
       <w:pPr>
         <w:pStyle w:val="Heading3"/>
       </w:pPr>
-      <w:bookmarkStart w:id="17" w:name="_Toc120832412"/>
+      <w:bookmarkStart w:id="17" w:name="_5.2.3_Market_Research"/>
+      <w:bookmarkStart w:id="18" w:name="_Toc122012476"/>
+      <w:bookmarkEnd w:id="17"/>
       <w:r>
         <w:t>5</w:t>
       </w:r>
       <w:r>
         <w:t>.2.3 Market Research</w:t>
       </w:r>
-      <w:bookmarkEnd w:id="17"/>
+      <w:bookmarkEnd w:id="18"/>
     </w:p>
     <w:p>
       <w:pPr>
@@ -4825,7 +4827,7 @@
       </w:r>
     </w:p>
     <w:p>
-      <w:hyperlink r:id="rId25" w:history="1">
+      <w:hyperlink r:id="rId24" w:history="1">
         <w:r>
           <w:rPr>
             <w:rStyle w:val="Hyperlink"/>
@@ -4881,7 +4883,7 @@
       </w:r>
     </w:p>
     <w:p>
-      <w:hyperlink r:id="rId26" w:anchor="vm_pr&amp;zippy=%2Cvoice-match-personal-results" w:history="1">
+      <w:hyperlink r:id="rId25" w:anchor="vm_pr&amp;zippy=%2Cvoice-match-personal-results" w:history="1">
         <w:r>
           <w:rPr>
             <w:rStyle w:val="Hyperlink"/>
@@ -4936,7 +4938,7 @@
       <w:r>
         <w:t xml:space="preserve">Windows is an operating system created by Microsoft. In version 10 and 11 of Windows, Users are able to enable </w:t>
       </w:r>
-      <w:hyperlink r:id="rId27" w:anchor="WindowsVersion=Windows_11" w:history="1">
+      <w:hyperlink r:id="rId26" w:anchor="WindowsVersion=Windows_11" w:history="1">
         <w:r>
           <w:rPr>
             <w:rStyle w:val="Hyperlink"/>
@@ -4955,28 +4957,34 @@
       <w:pPr>
         <w:pStyle w:val="Heading3"/>
       </w:pPr>
-      <w:bookmarkStart w:id="18" w:name="_Toc120832413"/>
+      <w:bookmarkStart w:id="19" w:name="_Toc122012477"/>
       <w:r>
         <w:lastRenderedPageBreak/>
         <w:t>5</w:t>
       </w:r>
       <w:r>
-        <w:t>.2.3 Project Design</w:t>
-      </w:r>
-      <w:bookmarkEnd w:id="18"/>
+        <w:t>.2.</w:t>
+      </w:r>
+      <w:r>
+        <w:t>4</w:t>
+      </w:r>
+      <w:r>
+        <w:t xml:space="preserve"> Project Design</w:t>
+      </w:r>
+      <w:bookmarkEnd w:id="19"/>
     </w:p>
     <w:p>
       <w:pPr>
         <w:pStyle w:val="Heading2"/>
       </w:pPr>
-      <w:bookmarkStart w:id="19" w:name="_Toc120832414"/>
+      <w:bookmarkStart w:id="20" w:name="_Toc122012478"/>
       <w:r>
         <w:t>5</w:t>
       </w:r>
       <w:r>
         <w:t>.3 Project Methodology</w:t>
       </w:r>
-      <w:bookmarkEnd w:id="19"/>
+      <w:bookmarkEnd w:id="20"/>
     </w:p>
     <w:p>
       <w:r>
@@ -4999,7 +5007,7 @@
                     <pic:cNvPicPr/>
                   </pic:nvPicPr>
                   <pic:blipFill>
-                    <a:blip r:embed="rId28"/>
+                    <a:blip r:embed="rId27"/>
                     <a:stretch>
                       <a:fillRect/>
                     </a:stretch>
@@ -5041,7 +5049,7 @@
                     <pic:cNvPicPr/>
                   </pic:nvPicPr>
                   <pic:blipFill>
-                    <a:blip r:embed="rId29"/>
+                    <a:blip r:embed="rId28"/>
                     <a:stretch>
                       <a:fillRect/>
                     </a:stretch>
@@ -5066,7 +5074,7 @@
       <w:pPr>
         <w:pStyle w:val="Heading2"/>
       </w:pPr>
-      <w:bookmarkStart w:id="20" w:name="_Toc120832415"/>
+      <w:bookmarkStart w:id="21" w:name="_Toc122012479"/>
       <w:r>
         <w:lastRenderedPageBreak/>
         <w:t>5</w:t>
@@ -5077,65 +5085,65 @@
       <w:r>
         <w:t>Legal, Social, Ethical &amp; Professional Issues</w:t>
       </w:r>
-      <w:bookmarkEnd w:id="20"/>
+      <w:bookmarkEnd w:id="21"/>
     </w:p>
     <w:p>
       <w:pPr>
         <w:pStyle w:val="Heading3"/>
       </w:pPr>
-      <w:bookmarkStart w:id="21" w:name="_Toc120832416"/>
+      <w:bookmarkStart w:id="22" w:name="_Toc122012480"/>
       <w:r>
         <w:t>5</w:t>
       </w:r>
       <w:r>
         <w:t>.4.1 Legal Issue</w:t>
       </w:r>
-      <w:bookmarkEnd w:id="21"/>
+      <w:bookmarkEnd w:id="22"/>
     </w:p>
     <w:p>
       <w:pPr>
         <w:pStyle w:val="Heading3"/>
       </w:pPr>
-      <w:bookmarkStart w:id="22" w:name="_Toc120832417"/>
+      <w:bookmarkStart w:id="23" w:name="_Toc122012481"/>
       <w:r>
         <w:t>5</w:t>
       </w:r>
       <w:r>
         <w:t>.4.2 Social Issue</w:t>
       </w:r>
-      <w:bookmarkEnd w:id="22"/>
+      <w:bookmarkEnd w:id="23"/>
     </w:p>
     <w:p>
       <w:pPr>
         <w:pStyle w:val="Heading3"/>
       </w:pPr>
-      <w:bookmarkStart w:id="23" w:name="_Toc120832418"/>
+      <w:bookmarkStart w:id="24" w:name="_Toc122012482"/>
       <w:r>
         <w:t>5</w:t>
       </w:r>
       <w:r>
         <w:t>.4.3 Ethical Issue</w:t>
       </w:r>
-      <w:bookmarkEnd w:id="23"/>
+      <w:bookmarkEnd w:id="24"/>
     </w:p>
     <w:p>
       <w:pPr>
         <w:pStyle w:val="Heading3"/>
       </w:pPr>
-      <w:bookmarkStart w:id="24" w:name="_Toc120832419"/>
+      <w:bookmarkStart w:id="25" w:name="_Toc122012483"/>
       <w:r>
         <w:t>5</w:t>
       </w:r>
       <w:r>
         <w:t>.4.4 Professional Issue</w:t>
       </w:r>
-      <w:bookmarkEnd w:id="24"/>
+      <w:bookmarkEnd w:id="25"/>
     </w:p>
     <w:p>
       <w:pPr>
         <w:pStyle w:val="Heading2"/>
       </w:pPr>
-      <w:bookmarkStart w:id="25" w:name="_Toc120832420"/>
+      <w:bookmarkStart w:id="26" w:name="_Toc122012484"/>
       <w:r>
         <w:t>5</w:t>
       </w:r>
@@ -5145,13 +5153,13 @@
       <w:r>
         <w:t>Project Development</w:t>
       </w:r>
-      <w:bookmarkEnd w:id="25"/>
+      <w:bookmarkEnd w:id="26"/>
     </w:p>
     <w:p>
       <w:pPr>
         <w:pStyle w:val="Heading2"/>
       </w:pPr>
-      <w:bookmarkStart w:id="26" w:name="_Toc120832421"/>
+      <w:bookmarkStart w:id="27" w:name="_Toc122012485"/>
       <w:r>
         <w:t>5</w:t>
       </w:r>
@@ -5161,28 +5169,28 @@
       <w:r>
         <w:t>Project Testing</w:t>
       </w:r>
-      <w:bookmarkEnd w:id="26"/>
+      <w:bookmarkEnd w:id="27"/>
     </w:p>
     <w:p>
       <w:pPr>
         <w:pStyle w:val="Heading3"/>
       </w:pPr>
-      <w:bookmarkStart w:id="27" w:name="_Toc120832422"/>
+      <w:bookmarkStart w:id="28" w:name="_Toc122012486"/>
       <w:r>
         <w:t>5</w:t>
       </w:r>
       <w:r>
         <w:t>.6.1 User Testing</w:t>
       </w:r>
-      <w:bookmarkEnd w:id="27"/>
+      <w:bookmarkEnd w:id="28"/>
     </w:p>
     <w:p>
       <w:pPr>
         <w:pStyle w:val="Heading2"/>
       </w:pPr>
-      <w:bookmarkStart w:id="28" w:name="_Meeting_Minutes"/>
-      <w:bookmarkStart w:id="29" w:name="_Toc120832423"/>
-      <w:bookmarkEnd w:id="28"/>
+      <w:bookmarkStart w:id="29" w:name="_Meeting_Minutes"/>
+      <w:bookmarkStart w:id="30" w:name="_Toc122012487"/>
+      <w:bookmarkEnd w:id="29"/>
       <w:r>
         <w:t>5</w:t>
       </w:r>
@@ -5192,7 +5200,7 @@
       <w:r>
         <w:t>Meeting Minutes</w:t>
       </w:r>
-      <w:bookmarkEnd w:id="29"/>
+      <w:bookmarkEnd w:id="30"/>
     </w:p>
     <w:p>
       <w:r>
@@ -5216,7 +5224,7 @@
       <w:pPr>
         <w:pStyle w:val="Heading1"/>
       </w:pPr>
-      <w:bookmarkStart w:id="30" w:name="_Toc120832424"/>
+      <w:bookmarkStart w:id="31" w:name="_Toc122012488"/>
       <w:r>
         <w:lastRenderedPageBreak/>
         <w:t>6</w:t>
@@ -5227,21 +5235,21 @@
       <w:r>
         <w:t>Sprint Reviews</w:t>
       </w:r>
-      <w:bookmarkEnd w:id="30"/>
-    </w:p>
-    <w:p>
-      <w:r>
-        <w:rPr>
-          <w:noProof/>
-        </w:rPr>
-        <w:t>(Intro towards Sprints here)</w:t>
+      <w:bookmarkEnd w:id="31"/>
+    </w:p>
+    <w:p>
+      <w:r>
+        <w:t xml:space="preserve">This project </w:t>
+      </w:r>
+      <w:r>
+        <w:t>uses the scrum methodology thus needing sprint reviews. Sprint reviews are used to include what has been completed during the set time, and what the backlog will look like within the next sprint (Wrike, n.d.).</w:t>
       </w:r>
     </w:p>
     <w:p>
       <w:pPr>
         <w:pStyle w:val="Heading2"/>
       </w:pPr>
-      <w:bookmarkStart w:id="31" w:name="_Toc120832425"/>
+      <w:bookmarkStart w:id="32" w:name="_Toc122012489"/>
       <w:r>
         <w:t>6</w:t>
       </w:r>
@@ -5251,7 +5259,7 @@
       <w:r>
         <w:t>Sprint 0</w:t>
       </w:r>
-      <w:bookmarkEnd w:id="31"/>
+      <w:bookmarkEnd w:id="32"/>
     </w:p>
     <w:p>
       <w:r>
@@ -5274,7 +5282,7 @@
                     <pic:cNvPicPr/>
                   </pic:nvPicPr>
                   <pic:blipFill>
-                    <a:blip r:embed="rId30"/>
+                    <a:blip r:embed="rId29"/>
                     <a:stretch>
                       <a:fillRect/>
                     </a:stretch>
@@ -5355,7 +5363,7 @@
       <w:pPr>
         <w:pStyle w:val="Heading2"/>
       </w:pPr>
-      <w:bookmarkStart w:id="32" w:name="_Toc120832426"/>
+      <w:bookmarkStart w:id="33" w:name="_Toc122012490"/>
       <w:r>
         <w:lastRenderedPageBreak/>
         <w:t>6</w:t>
@@ -5366,7 +5374,7 @@
       <w:r>
         <w:t>Sprint 1</w:t>
       </w:r>
-      <w:bookmarkEnd w:id="32"/>
+      <w:bookmarkEnd w:id="33"/>
     </w:p>
     <w:p>
       <w:r>
@@ -5389,7 +5397,7 @@
                     <pic:cNvPicPr/>
                   </pic:nvPicPr>
                   <pic:blipFill>
-                    <a:blip r:embed="rId31"/>
+                    <a:blip r:embed="rId30"/>
                     <a:stretch>
                       <a:fillRect/>
                     </a:stretch>
@@ -5463,11 +5471,11 @@
       <w:r>
         <w:t xml:space="preserve">. It was here where there was a </w:t>
       </w:r>
-      <w:bookmarkStart w:id="33" w:name="Linux_GUI_Issue"/>
+      <w:bookmarkStart w:id="34" w:name="Linux_GUI_Issue"/>
       <w:r>
         <w:t xml:space="preserve">Linux GUI issue </w:t>
       </w:r>
-      <w:bookmarkEnd w:id="33"/>
+      <w:bookmarkEnd w:id="34"/>
       <w:r>
         <w:t xml:space="preserve">which did not allow me </w:t>
       </w:r>
@@ -5488,7 +5496,7 @@
           <w:noProof/>
         </w:rPr>
       </w:pPr>
-      <w:bookmarkStart w:id="34" w:name="_Toc120832427"/>
+      <w:bookmarkStart w:id="35" w:name="_Toc122012491"/>
       <w:r>
         <w:t>6</w:t>
       </w:r>
@@ -5498,7 +5506,7 @@
       <w:r>
         <w:t>Sprint 2</w:t>
       </w:r>
-      <w:bookmarkEnd w:id="34"/>
+      <w:bookmarkEnd w:id="35"/>
     </w:p>
     <w:p>
       <w:r>
@@ -5521,7 +5529,7 @@
                     <pic:cNvPicPr/>
                   </pic:nvPicPr>
                   <pic:blipFill>
-                    <a:blip r:embed="rId32"/>
+                    <a:blip r:embed="rId31"/>
                     <a:stretch>
                       <a:fillRect/>
                     </a:stretch>
@@ -5587,7 +5595,7 @@
       <w:pPr>
         <w:pStyle w:val="Heading2"/>
       </w:pPr>
-      <w:bookmarkStart w:id="35" w:name="_Toc120832428"/>
+      <w:bookmarkStart w:id="36" w:name="_Toc122012492"/>
       <w:r>
         <w:t>6</w:t>
       </w:r>
@@ -5597,7 +5605,7 @@
       <w:r>
         <w:t>Sprint 3</w:t>
       </w:r>
-      <w:bookmarkEnd w:id="35"/>
+      <w:bookmarkEnd w:id="36"/>
     </w:p>
     <w:p>
       <w:r>
@@ -5609,6 +5617,153 @@
             <wp:extent cx="3371429" cy="5476190"/>
             <wp:effectExtent l="0" t="0" r="635" b="0"/>
             <wp:docPr id="16" name="Picture 16"/>
+            <wp:cNvGraphicFramePr>
+              <a:graphicFrameLocks xmlns:a="http://schemas.openxmlformats.org/drawingml/2006/main" noChangeAspect="1"/>
+            </wp:cNvGraphicFramePr>
+            <a:graphic xmlns:a="http://schemas.openxmlformats.org/drawingml/2006/main">
+              <a:graphicData uri="http://schemas.openxmlformats.org/drawingml/2006/picture">
+                <pic:pic xmlns:pic="http://schemas.openxmlformats.org/drawingml/2006/picture">
+                  <pic:nvPicPr>
+                    <pic:cNvPr id="1" name=""/>
+                    <pic:cNvPicPr/>
+                  </pic:nvPicPr>
+                  <pic:blipFill>
+                    <a:blip r:embed="rId32"/>
+                    <a:stretch>
+                      <a:fillRect/>
+                    </a:stretch>
+                  </pic:blipFill>
+                  <pic:spPr>
+                    <a:xfrm>
+                      <a:off x="0" y="0"/>
+                      <a:ext cx="3371429" cy="5476190"/>
+                    </a:xfrm>
+                    <a:prstGeom prst="rect">
+                      <a:avLst/>
+                    </a:prstGeom>
+                  </pic:spPr>
+                </pic:pic>
+              </a:graphicData>
+            </a:graphic>
+          </wp:inline>
+        </w:drawing>
+      </w:r>
+    </w:p>
+    <w:p>
+      <w:r>
+        <w:t>Sprint 3 runs from 17</w:t>
+      </w:r>
+      <w:r>
+        <w:rPr>
+          <w:vertAlign w:val="superscript"/>
+        </w:rPr>
+        <w:t>th</w:t>
+      </w:r>
+      <w:r>
+        <w:t xml:space="preserve"> November 2022 until the 1</w:t>
+      </w:r>
+      <w:r>
+        <w:rPr>
+          <w:vertAlign w:val="superscript"/>
+        </w:rPr>
+        <w:t>st</w:t>
+      </w:r>
+      <w:r>
+        <w:t xml:space="preserve"> December 2022. This sprint consisted of a meeting with Dr </w:t>
+      </w:r>
+      <w:proofErr w:type="spellStart"/>
+      <w:r>
+        <w:t>Hooman</w:t>
+      </w:r>
+      <w:proofErr w:type="spellEnd"/>
+      <w:r>
+        <w:t xml:space="preserve"> from the </w:t>
+      </w:r>
+      <w:r>
+        <w:rPr>
+          <w:rStyle w:val="moduletitlelink"/>
+        </w:rPr>
+        <w:t xml:space="preserve">University of Hertfordshire on the </w:t>
+      </w:r>
+      <w:r>
+        <w:rPr>
+          <w:rStyle w:val="moduletitlelink"/>
+        </w:rPr>
+        <w:t>18</w:t>
+      </w:r>
+      <w:r>
+        <w:rPr>
+          <w:rStyle w:val="moduletitlelink"/>
+          <w:vertAlign w:val="superscript"/>
+        </w:rPr>
+        <w:t>th</w:t>
+      </w:r>
+      <w:r>
+        <w:rPr>
+          <w:rStyle w:val="moduletitlelink"/>
+        </w:rPr>
+        <w:t xml:space="preserve"> November. </w:t>
+      </w:r>
+      <w:r>
+        <w:rPr>
+          <w:rStyle w:val="moduletitlelink"/>
+        </w:rPr>
+        <w:t xml:space="preserve">This meeting consisted of </w:t>
+      </w:r>
+      <w:r>
+        <w:rPr>
+          <w:rStyle w:val="moduletitlelink"/>
+        </w:rPr>
+        <w:t xml:space="preserve">information on Visual and Spoken interfaces, Dealing with Voice Biometric. There was talks on Fourier Transformation, Frequency domain and time domains. This meeting helped with the base understanding for </w:t>
+      </w:r>
+      <w:r>
+        <w:rPr>
+          <w:rStyle w:val="moduletitlelink"/>
+        </w:rPr>
+        <w:t xml:space="preserve">Speech </w:t>
+      </w:r>
+      <w:proofErr w:type="spellStart"/>
+      <w:r>
+        <w:rPr>
+          <w:rStyle w:val="moduletitlelink"/>
+        </w:rPr>
+        <w:t>Recogntion</w:t>
+      </w:r>
+      <w:proofErr w:type="spellEnd"/>
+      <w:r>
+        <w:rPr>
+          <w:rStyle w:val="moduletitlelink"/>
+        </w:rPr>
+        <w:t>. S3 by Amazon was chosen as the file server to store the audio recordings. Base first designs were made for the infrastructure section of the report and was written out. Sprint Dates were also readjusted to follow the winter holidays.</w:t>
+      </w:r>
+    </w:p>
+    <w:p>
+      <w:pPr>
+        <w:pStyle w:val="Heading2"/>
+      </w:pPr>
+      <w:bookmarkStart w:id="37" w:name="_Toc122012493"/>
+      <w:r>
+        <w:lastRenderedPageBreak/>
+        <w:t>6</w:t>
+      </w:r>
+      <w:r>
+        <w:t xml:space="preserve">.5 </w:t>
+      </w:r>
+      <w:r>
+        <w:t>Sprint 4</w:t>
+      </w:r>
+      <w:bookmarkEnd w:id="37"/>
+    </w:p>
+    <w:p>
+      <w:r>
+        <w:rPr>
+          <w:noProof/>
+        </w:rPr>
+        <w:drawing>
+          <wp:inline distT="0" distB="0" distL="0" distR="0" wp14:anchorId="713E27FD" wp14:editId="78910B25">
+            <wp:extent cx="2372056" cy="7525800"/>
+            <wp:effectExtent l="0" t="0" r="9525" b="0"/>
+            <wp:docPr id="9" name="Picture 9"/>
             <wp:cNvGraphicFramePr>
               <a:graphicFrameLocks xmlns:a="http://schemas.openxmlformats.org/drawingml/2006/main" noChangeAspect="1"/>
             </wp:cNvGraphicFramePr>
@@ -5628,7 +5783,7 @@
                   <pic:spPr>
                     <a:xfrm>
                       <a:off x="0" y="0"/>
-                      <a:ext cx="3371429" cy="5476190"/>
+                      <a:ext cx="2372056" cy="7525800"/>
                     </a:xfrm>
                     <a:prstGeom prst="rect">
                       <a:avLst/>
@@ -5643,377 +5798,518 @@
     </w:p>
     <w:p>
       <w:r>
-        <w:t>Sprint 3 runs from 17</w:t>
+        <w:t>Sprint 4 runs from the 1</w:t>
       </w:r>
       <w:r>
         <w:rPr>
           <w:vertAlign w:val="superscript"/>
         </w:rPr>
+        <w:t>st</w:t>
+      </w:r>
+      <w:r>
+        <w:t xml:space="preserve"> of December till the 15</w:t>
+      </w:r>
+      <w:r>
+        <w:rPr>
+          <w:vertAlign w:val="superscript"/>
+        </w:rPr>
         <w:t>th</w:t>
       </w:r>
       <w:r>
-        <w:t xml:space="preserve"> November 2022 until the 1</w:t>
-      </w:r>
-      <w:r>
-        <w:rPr>
-          <w:vertAlign w:val="superscript"/>
-        </w:rPr>
-        <w:t>st</w:t>
-      </w:r>
-      <w:r>
-        <w:t xml:space="preserve"> December 2022. This sprint consisted of a meeting with Dr </w:t>
-      </w:r>
-      <w:proofErr w:type="spellStart"/>
-      <w:r>
-        <w:t>Hooman</w:t>
-      </w:r>
-      <w:proofErr w:type="spellEnd"/>
-      <w:r>
-        <w:t xml:space="preserve"> from the </w:t>
-      </w:r>
-      <w:r>
-        <w:rPr>
-          <w:rStyle w:val="moduletitlelink"/>
-        </w:rPr>
-        <w:t xml:space="preserve">University of Hertfordshire on the </w:t>
-      </w:r>
-      <w:r>
-        <w:rPr>
-          <w:rStyle w:val="moduletitlelink"/>
-        </w:rPr>
-        <w:t>18</w:t>
-      </w:r>
-      <w:r>
-        <w:rPr>
-          <w:rStyle w:val="moduletitlelink"/>
-          <w:vertAlign w:val="superscript"/>
-        </w:rPr>
-        <w:t>th</w:t>
-      </w:r>
-      <w:r>
-        <w:rPr>
-          <w:rStyle w:val="moduletitlelink"/>
-        </w:rPr>
-        <w:t xml:space="preserve"> November. </w:t>
-      </w:r>
-      <w:r>
-        <w:rPr>
-          <w:rStyle w:val="moduletitlelink"/>
-        </w:rPr>
-        <w:t xml:space="preserve">This meeting consisted of </w:t>
-      </w:r>
-      <w:r>
-        <w:rPr>
-          <w:rStyle w:val="moduletitlelink"/>
-        </w:rPr>
-        <w:t xml:space="preserve">information on Visual and Spoken interfaces, Dealing with Voice Biometric. There was talks on Fourier Transformation, Frequency domain and time domains. This meeting helped with the base understanding for </w:t>
-      </w:r>
-      <w:r>
-        <w:rPr>
-          <w:rStyle w:val="moduletitlelink"/>
-        </w:rPr>
-        <w:t xml:space="preserve">Speech </w:t>
-      </w:r>
-      <w:proofErr w:type="spellStart"/>
-      <w:r>
-        <w:rPr>
-          <w:rStyle w:val="moduletitlelink"/>
-        </w:rPr>
-        <w:t>Recogntion</w:t>
-      </w:r>
-      <w:proofErr w:type="spellEnd"/>
-      <w:r>
-        <w:rPr>
-          <w:rStyle w:val="moduletitlelink"/>
-        </w:rPr>
-        <w:t>. S3 by Amazon was chosen as the file server to store the audio recordings. Base first designs were made for the infrastructure section of the report and was written out. Sprint Dates were also readjusted to follow the winter holidays.</w:t>
-      </w:r>
-    </w:p>
-    <w:p>
-      <w:pPr>
-        <w:pStyle w:val="Heading2"/>
-      </w:pPr>
-      <w:bookmarkStart w:id="36" w:name="_Toc120832429"/>
+        <w:t xml:space="preserve"> of December 2022. At the end of this </w:t>
+      </w:r>
+      <w:proofErr w:type="gramStart"/>
+      <w:r>
+        <w:t>sprint,  there</w:t>
+      </w:r>
+      <w:proofErr w:type="gramEnd"/>
+      <w:r>
+        <w:t xml:space="preserve"> will be a showcase to the supervisor that shows the progress of what has been done over the past 4 sprints. </w:t>
+      </w:r>
+      <w:r>
+        <w:t xml:space="preserve">One of the main </w:t>
+      </w:r>
+      <w:proofErr w:type="gramStart"/>
+      <w:r>
+        <w:t>development</w:t>
+      </w:r>
+      <w:proofErr w:type="gramEnd"/>
+      <w:r>
+        <w:t xml:space="preserve"> of the project that can be stated is that the robot is able to save the audio that is recorded. The data </w:t>
+      </w:r>
+      <w:r>
+        <w:t xml:space="preserve">is stored locally. Other than that, considerations on what data that </w:t>
+      </w:r>
+      <w:proofErr w:type="gramStart"/>
+      <w:r>
+        <w:t>is need</w:t>
+      </w:r>
+      <w:proofErr w:type="gramEnd"/>
+      <w:r>
+        <w:t xml:space="preserve"> to be stored has been taken into account. Within the same spectrum, the user </w:t>
+      </w:r>
       <w:r>
         <w:lastRenderedPageBreak/>
-        <w:t>6</w:t>
-      </w:r>
-      <w:r>
-        <w:t xml:space="preserve">.5 </w:t>
-      </w:r>
-      <w:r>
-        <w:t>Sprint 4</w:t>
-      </w:r>
-      <w:bookmarkEnd w:id="36"/>
-    </w:p>
-    <w:p>
-      <w:pPr>
-        <w:pStyle w:val="Heading2"/>
-      </w:pPr>
-      <w:bookmarkStart w:id="37" w:name="_Toc120832430"/>
-      <w:r>
-        <w:t>6</w:t>
-      </w:r>
-      <w:r>
-        <w:t xml:space="preserve">.6 </w:t>
-      </w:r>
-      <w:r>
-        <w:t>Sprint 5</w:t>
-      </w:r>
-      <w:bookmarkEnd w:id="37"/>
-    </w:p>
-    <w:p>
-      <w:pPr>
-        <w:pStyle w:val="Heading2"/>
-      </w:pPr>
-      <w:bookmarkStart w:id="38" w:name="_Toc120832431"/>
-      <w:r>
-        <w:t>6</w:t>
-      </w:r>
-      <w:r>
-        <w:t xml:space="preserve">.7 </w:t>
-      </w:r>
-      <w:r>
-        <w:t>Sprint 6</w:t>
-      </w:r>
-      <w:bookmarkEnd w:id="38"/>
-    </w:p>
-    <w:p>
-      <w:pPr>
-        <w:pStyle w:val="Heading2"/>
-      </w:pPr>
-      <w:bookmarkStart w:id="39" w:name="_Toc120832432"/>
-      <w:r>
-        <w:t>6</w:t>
-      </w:r>
-      <w:r>
-        <w:t xml:space="preserve">.8 </w:t>
-      </w:r>
-      <w:r>
-        <w:t>Sprint 7</w:t>
-      </w:r>
-      <w:bookmarkEnd w:id="39"/>
-    </w:p>
-    <w:p>
-      <w:pPr>
-        <w:pStyle w:val="Heading2"/>
-      </w:pPr>
-      <w:bookmarkStart w:id="40" w:name="_Toc120832433"/>
-      <w:r>
-        <w:t>6</w:t>
-      </w:r>
-      <w:r>
-        <w:t xml:space="preserve">.9 </w:t>
-      </w:r>
-      <w:r>
-        <w:t>Sprint 8</w:t>
-      </w:r>
-      <w:bookmarkEnd w:id="40"/>
-    </w:p>
-    <w:p>
-      <w:pPr>
-        <w:pStyle w:val="Heading2"/>
-      </w:pPr>
-      <w:bookmarkStart w:id="41" w:name="_Toc120832434"/>
-      <w:r>
-        <w:t>6</w:t>
-      </w:r>
-      <w:r>
-        <w:t xml:space="preserve">.10 </w:t>
-      </w:r>
-      <w:r>
-        <w:t>Sprint 9</w:t>
-      </w:r>
-      <w:bookmarkEnd w:id="41"/>
-    </w:p>
-    <w:p>
-      <w:pPr>
-        <w:pStyle w:val="Heading2"/>
-      </w:pPr>
-      <w:bookmarkStart w:id="42" w:name="_Toc120832435"/>
-      <w:r>
-        <w:t>6</w:t>
-      </w:r>
-      <w:r>
-        <w:t xml:space="preserve">.11 </w:t>
-      </w:r>
-      <w:r>
-        <w:t>Sprint 10</w:t>
-      </w:r>
-      <w:bookmarkEnd w:id="42"/>
-    </w:p>
-    <w:p>
-      <w:pPr>
-        <w:pStyle w:val="Heading2"/>
-      </w:pPr>
-      <w:bookmarkStart w:id="43" w:name="_Toc120832436"/>
-      <w:r>
-        <w:t>6</w:t>
-      </w:r>
-      <w:r>
-        <w:t xml:space="preserve">.12 </w:t>
-      </w:r>
-      <w:r>
-        <w:t>Sprint 11</w:t>
-      </w:r>
-      <w:bookmarkEnd w:id="43"/>
-    </w:p>
-    <w:p>
-      <w:pPr>
-        <w:pStyle w:val="Heading2"/>
-      </w:pPr>
-      <w:bookmarkStart w:id="44" w:name="_Toc120832437"/>
-      <w:r>
-        <w:t>6</w:t>
-      </w:r>
-      <w:r>
-        <w:t xml:space="preserve">.13 </w:t>
-      </w:r>
-      <w:r>
-        <w:t>Sprint 12</w:t>
-      </w:r>
-      <w:bookmarkEnd w:id="44"/>
-    </w:p>
-    <w:p>
-      <w:pPr>
-        <w:pStyle w:val="Heading2"/>
-      </w:pPr>
-      <w:bookmarkStart w:id="45" w:name="_Toc120832438"/>
-      <w:r>
-        <w:t>6</w:t>
-      </w:r>
-      <w:r>
-        <w:t xml:space="preserve">.14 </w:t>
-      </w:r>
-      <w:r>
-        <w:t>Sprint 13</w:t>
-      </w:r>
-      <w:bookmarkEnd w:id="45"/>
-    </w:p>
-    <w:p>
-      <w:pPr>
-        <w:pStyle w:val="Heading2"/>
-      </w:pPr>
-      <w:bookmarkStart w:id="46" w:name="_Toc120832439"/>
-      <w:r>
-        <w:t>6</w:t>
-      </w:r>
-      <w:r>
-        <w:t xml:space="preserve">.15 </w:t>
-      </w:r>
-      <w:r>
-        <w:t>Sprint 14</w:t>
-      </w:r>
-      <w:bookmarkEnd w:id="46"/>
-    </w:p>
-    <w:p>
-      <w:pPr>
-        <w:pStyle w:val="Heading1"/>
-      </w:pPr>
-      <w:bookmarkStart w:id="47" w:name="_Toc120832440"/>
-      <w:r>
-        <w:t>7</w:t>
-      </w:r>
-      <w:r>
-        <w:t xml:space="preserve"> Critical Evaluation</w:t>
-      </w:r>
-      <w:bookmarkEnd w:id="47"/>
-    </w:p>
-    <w:p>
-      <w:pPr>
-        <w:pStyle w:val="Heading1"/>
-      </w:pPr>
-      <w:bookmarkStart w:id="48" w:name="_Toc120832441"/>
-      <w:r>
-        <w:t>8</w:t>
-      </w:r>
-      <w:r>
-        <w:t xml:space="preserve"> Evaluation (Discussion of Deviation, Big Changes)</w:t>
-      </w:r>
-      <w:bookmarkEnd w:id="48"/>
-    </w:p>
-    <w:p>
-      <w:pPr>
-        <w:pStyle w:val="Heading1"/>
-      </w:pPr>
-      <w:bookmarkStart w:id="49" w:name="_Toc120832442"/>
-      <w:r>
-        <w:t>9</w:t>
-      </w:r>
-      <w:r>
-        <w:t xml:space="preserve"> Conclusion</w:t>
-      </w:r>
-      <w:bookmarkEnd w:id="49"/>
-    </w:p>
-    <w:p>
-      <w:pPr>
-        <w:pStyle w:val="Heading1"/>
-      </w:pPr>
-      <w:bookmarkStart w:id="50" w:name="_Toc120832443"/>
-      <w:r>
-        <w:t>10</w:t>
-      </w:r>
-      <w:r>
-        <w:t xml:space="preserve"> References</w:t>
-      </w:r>
-      <w:bookmarkEnd w:id="50"/>
-    </w:p>
-    <w:p>
+        <w:t xml:space="preserve">would be able to know when they are being recorded. Other competitors and / or similar projects has been checked out and written within this report </w:t>
+      </w:r>
+      <w:hyperlink w:anchor="_5.2.3_Market_Research" w:history="1">
+        <w:r>
+          <w:rPr>
+            <w:rStyle w:val="Hyperlink"/>
+          </w:rPr>
+          <w:t>here</w:t>
+        </w:r>
+      </w:hyperlink>
+      <w:r>
+        <w:t xml:space="preserve">. A quick PowerPoint presentation was made up to show the concept that has been done as well. The PowerPoint presentation can be found over </w:t>
+      </w:r>
       <w:hyperlink r:id="rId34" w:history="1">
         <w:r>
           <w:rPr>
             <w:rStyle w:val="Hyperlink"/>
           </w:rPr>
-          <w:t>https://luxai.com/robot-for-teaching-children-with-autism-at-home/</w:t>
+          <w:t>here</w:t>
         </w:r>
       </w:hyperlink>
-      <w:bookmarkStart w:id="51" w:name="_Toc120832444"/>
-    </w:p>
-    <w:p>
-      <w:hyperlink r:id="rId35" w:history="1">
-        <w:r>
-          <w:rPr>
-            <w:rStyle w:val="Hyperlink"/>
-          </w:rPr>
-          <w:t>https://www.hsbc.co.uk/ways-to-bank/phone-banking/</w:t>
-        </w:r>
-      </w:hyperlink>
-    </w:p>
-    <w:p>
-      <w:hyperlink r:id="rId36" w:history="1">
-        <w:r>
-          <w:rPr>
-            <w:rStyle w:val="Hyperlink"/>
-          </w:rPr>
-          <w:t>https://support.google.com/assistant/answer/9071681#vm_pr&amp;zippy=%2Cvoice-match-personal-results</w:t>
-        </w:r>
-      </w:hyperlink>
-    </w:p>
-    <w:p>
-      <w:hyperlink r:id="rId37" w:history="1">
-        <w:r>
-          <w:rPr>
-            <w:rStyle w:val="Hyperlink"/>
-          </w:rPr>
-          <w:t>https://support.microsoft.com/en-gb/windows/use-voice-recognition-in-windows-83ff75bd-63eb-0b6c-18d4-6fae94050571</w:t>
-        </w:r>
-      </w:hyperlink>
-    </w:p>
-    <w:p>
-      <w:hyperlink r:id="rId38" w:history="1">
-        <w:r>
-          <w:rPr>
-            <w:rStyle w:val="Hyperlink"/>
-          </w:rPr>
-          <w:t>https://support.microsoft.com/en-gb/windows/windows-speech-recognition-commands-9d25ef36-994d-f367-a81a-a326160128c7#WindowsVersion=Windows_11</w:t>
-        </w:r>
-      </w:hyperlink>
+      <w:r>
+        <w:t>.</w:t>
+      </w:r>
+    </w:p>
+    <w:p>
+      <w:pPr>
+        <w:pStyle w:val="Heading2"/>
+      </w:pPr>
+      <w:bookmarkStart w:id="38" w:name="_Toc122012494"/>
+      <w:r>
+        <w:t>6</w:t>
+      </w:r>
+      <w:r>
+        <w:t xml:space="preserve">.6 </w:t>
+      </w:r>
+      <w:r>
+        <w:t>Sprint 5</w:t>
+      </w:r>
+      <w:bookmarkEnd w:id="38"/>
+    </w:p>
+    <w:p>
+      <w:r>
+        <w:t>Documentation has been updated during this sprint.</w:t>
+      </w:r>
+      <w:r>
+        <w:t xml:space="preserve"> Meeting Minutes has been reworked to be easier to read and to prepare for insertion within the documentation.</w:t>
+      </w:r>
+      <w:r>
+        <w:t xml:space="preserve"> </w:t>
+      </w:r>
+      <w:r>
+        <w:t>There</w:t>
+      </w:r>
+      <w:r>
+        <w:t xml:space="preserve"> has been no major development to this project due to other modules taking over most of the time</w:t>
+      </w:r>
+      <w:r>
+        <w:t xml:space="preserve">. </w:t>
+      </w:r>
+    </w:p>
+    <w:p>
+      <w:pPr>
+        <w:pStyle w:val="Heading2"/>
+      </w:pPr>
+      <w:bookmarkStart w:id="39" w:name="_Toc122012495"/>
+      <w:r>
+        <w:t>6</w:t>
+      </w:r>
+      <w:r>
+        <w:t xml:space="preserve">.7 </w:t>
+      </w:r>
+      <w:r>
+        <w:t>Sprint 6</w:t>
+      </w:r>
+      <w:bookmarkEnd w:id="39"/>
+    </w:p>
+    <w:p>
+      <w:pPr>
+        <w:pStyle w:val="Heading2"/>
+      </w:pPr>
+      <w:bookmarkStart w:id="40" w:name="_Toc122012496"/>
+      <w:r>
+        <w:t>6</w:t>
+      </w:r>
+      <w:r>
+        <w:t xml:space="preserve">.8 </w:t>
+      </w:r>
+      <w:r>
+        <w:t>Sprint 7</w:t>
+      </w:r>
+      <w:bookmarkEnd w:id="40"/>
+    </w:p>
+    <w:p>
+      <w:pPr>
+        <w:pStyle w:val="Heading2"/>
+      </w:pPr>
+      <w:bookmarkStart w:id="41" w:name="_Toc122012497"/>
+      <w:r>
+        <w:t>6</w:t>
+      </w:r>
+      <w:r>
+        <w:t xml:space="preserve">.9 </w:t>
+      </w:r>
+      <w:r>
+        <w:t>Sprint 8</w:t>
+      </w:r>
+      <w:bookmarkEnd w:id="41"/>
+    </w:p>
+    <w:p>
+      <w:pPr>
+        <w:pStyle w:val="Heading2"/>
+      </w:pPr>
+      <w:bookmarkStart w:id="42" w:name="_Toc122012498"/>
+      <w:r>
+        <w:t>6</w:t>
+      </w:r>
+      <w:r>
+        <w:t xml:space="preserve">.10 </w:t>
+      </w:r>
+      <w:r>
+        <w:t>Sprint 9</w:t>
+      </w:r>
+      <w:bookmarkEnd w:id="42"/>
+    </w:p>
+    <w:p>
+      <w:pPr>
+        <w:pStyle w:val="Heading2"/>
+      </w:pPr>
+      <w:bookmarkStart w:id="43" w:name="_Toc122012499"/>
+      <w:r>
+        <w:t>6</w:t>
+      </w:r>
+      <w:r>
+        <w:t xml:space="preserve">.11 </w:t>
+      </w:r>
+      <w:r>
+        <w:t>Sprint 10</w:t>
+      </w:r>
+      <w:bookmarkEnd w:id="43"/>
+    </w:p>
+    <w:p>
+      <w:pPr>
+        <w:pStyle w:val="Heading2"/>
+      </w:pPr>
+      <w:bookmarkStart w:id="44" w:name="_Toc122012500"/>
+      <w:r>
+        <w:t>6</w:t>
+      </w:r>
+      <w:r>
+        <w:t xml:space="preserve">.12 </w:t>
+      </w:r>
+      <w:r>
+        <w:t>Sprint 11</w:t>
+      </w:r>
+      <w:bookmarkEnd w:id="44"/>
+    </w:p>
+    <w:p>
+      <w:pPr>
+        <w:pStyle w:val="Heading2"/>
+      </w:pPr>
+      <w:bookmarkStart w:id="45" w:name="_Toc122012501"/>
+      <w:r>
+        <w:t>6</w:t>
+      </w:r>
+      <w:r>
+        <w:t xml:space="preserve">.13 </w:t>
+      </w:r>
+      <w:r>
+        <w:t>Sprint 12</w:t>
+      </w:r>
+      <w:bookmarkEnd w:id="45"/>
+    </w:p>
+    <w:p>
+      <w:pPr>
+        <w:pStyle w:val="Heading2"/>
+      </w:pPr>
+      <w:bookmarkStart w:id="46" w:name="_Toc122012502"/>
+      <w:r>
+        <w:t>6</w:t>
+      </w:r>
+      <w:r>
+        <w:t xml:space="preserve">.14 </w:t>
+      </w:r>
+      <w:r>
+        <w:t>Sprint 13</w:t>
+      </w:r>
+      <w:bookmarkEnd w:id="46"/>
+    </w:p>
+    <w:p>
+      <w:pPr>
+        <w:pStyle w:val="Heading2"/>
+      </w:pPr>
+      <w:bookmarkStart w:id="47" w:name="_Toc122012503"/>
+      <w:r>
+        <w:t>6</w:t>
+      </w:r>
+      <w:r>
+        <w:t xml:space="preserve">.15 </w:t>
+      </w:r>
+      <w:r>
+        <w:t>Sprint 14</w:t>
+      </w:r>
+      <w:bookmarkEnd w:id="47"/>
     </w:p>
     <w:p>
       <w:pPr>
         <w:pStyle w:val="Heading1"/>
       </w:pPr>
-      <w:r>
+      <w:bookmarkStart w:id="48" w:name="_Toc122012504"/>
+      <w:r>
+        <w:t>7</w:t>
+      </w:r>
+      <w:r>
+        <w:t xml:space="preserve"> Critical Evaluation</w:t>
+      </w:r>
+      <w:bookmarkEnd w:id="48"/>
+    </w:p>
+    <w:p>
+      <w:pPr>
+        <w:pStyle w:val="Heading1"/>
+      </w:pPr>
+      <w:bookmarkStart w:id="49" w:name="_Toc122012505"/>
+      <w:r>
+        <w:t>8</w:t>
+      </w:r>
+      <w:r>
+        <w:t xml:space="preserve"> Evaluation (Discussion of Deviation, Big Changes)</w:t>
+      </w:r>
+      <w:bookmarkEnd w:id="49"/>
+    </w:p>
+    <w:p>
+      <w:pPr>
+        <w:pStyle w:val="Heading1"/>
+      </w:pPr>
+      <w:bookmarkStart w:id="50" w:name="_Toc122012506"/>
+      <w:r>
+        <w:t>9</w:t>
+      </w:r>
+      <w:r>
+        <w:t xml:space="preserve"> Conclusion</w:t>
+      </w:r>
+      <w:bookmarkEnd w:id="50"/>
+    </w:p>
+    <w:p>
+      <w:pPr>
+        <w:pStyle w:val="Heading1"/>
+      </w:pPr>
+      <w:bookmarkStart w:id="51" w:name="_Toc122012507"/>
+      <w:r>
+        <w:t>10</w:t>
+      </w:r>
+      <w:r>
+        <w:t xml:space="preserve"> </w:t>
+      </w:r>
+      <w:commentRangeStart w:id="52"/>
+      <w:r>
+        <w:t>References</w:t>
+      </w:r>
+      <w:bookmarkEnd w:id="51"/>
+      <w:commentRangeEnd w:id="52"/>
+      <w:r>
+        <w:rPr>
+          <w:rStyle w:val="CommentReference"/>
+          <w:rFonts w:asciiTheme="minorHAnsi" w:eastAsiaTheme="minorHAnsi" w:hAnsiTheme="minorHAnsi" w:cstheme="minorBidi"/>
+          <w:color w:val="auto"/>
+        </w:rPr>
+        <w:commentReference w:id="52"/>
+      </w:r>
+    </w:p>
+    <w:p>
+      <w:pPr>
+        <w:pStyle w:val="NormalWeb"/>
+        <w:ind w:left="567" w:hanging="567"/>
+      </w:pPr>
+      <w:r>
+        <w:t xml:space="preserve">Google (n.d.) </w:t>
+      </w:r>
+      <w:r>
+        <w:rPr>
+          <w:i/>
+          <w:iCs/>
+        </w:rPr>
+        <w:t>Teach google assistant to recognize your voice with voice match - android</w:t>
+      </w:r>
+      <w:r>
+        <w:t xml:space="preserve">, </w:t>
+      </w:r>
+      <w:r>
+        <w:rPr>
+          <w:i/>
+          <w:iCs/>
+        </w:rPr>
+        <w:t>Google Assistant Help</w:t>
+      </w:r>
+      <w:r>
+        <w:t xml:space="preserve">. Google. Available at: https://support.google.com/assistant/answer/9071681#vm_pr&amp;zippy=%2Cvoice-match-personal-results. </w:t>
+      </w:r>
+    </w:p>
+    <w:p>
+      <w:pPr>
+        <w:pStyle w:val="NormalWeb"/>
+        <w:ind w:left="567" w:hanging="567"/>
+      </w:pPr>
+      <w:r>
+        <w:t xml:space="preserve">HSBC (n.d.) </w:t>
+      </w:r>
+      <w:r>
+        <w:rPr>
+          <w:i/>
+          <w:iCs/>
+        </w:rPr>
+        <w:t>Telephone banking: Give our friendly team A call - HSBC UK</w:t>
+      </w:r>
+      <w:r>
+        <w:t xml:space="preserve">, </w:t>
+      </w:r>
+      <w:r>
+        <w:rPr>
+          <w:i/>
+          <w:iCs/>
+        </w:rPr>
+        <w:t>Telephone Banking | Give Our Friendly Team a Call - HSBC UK</w:t>
+      </w:r>
+      <w:r>
+        <w:t xml:space="preserve">. HSBC. Available at: https://www.hsbc.co.uk/ways-to-bank/phone-banking/. </w:t>
+      </w:r>
+    </w:p>
+    <w:p>
+      <w:pPr>
+        <w:pStyle w:val="NormalWeb"/>
+        <w:ind w:left="567" w:hanging="567"/>
+      </w:pPr>
+      <w:r>
+        <w:t xml:space="preserve">Microsoft (n.d.) </w:t>
+      </w:r>
+      <w:r>
+        <w:rPr>
+          <w:i/>
+          <w:iCs/>
+        </w:rPr>
+        <w:t>Use voice recognition in Windows</w:t>
+      </w:r>
+      <w:r>
+        <w:t xml:space="preserve">, </w:t>
+      </w:r>
+      <w:r>
+        <w:rPr>
+          <w:i/>
+          <w:iCs/>
+        </w:rPr>
+        <w:t>Microsoft Support</w:t>
+      </w:r>
+      <w:r>
+        <w:t xml:space="preserve">. Microsoft. Available at: https://support.microsoft.com/en-gb/windows/use-voice-recognition-in-windows-83ff75bd-63eb-0b6c-18d4-6fae94050571. </w:t>
+      </w:r>
+    </w:p>
+    <w:p>
+      <w:pPr>
+        <w:pStyle w:val="NormalWeb"/>
+        <w:ind w:left="567" w:hanging="567"/>
+      </w:pPr>
+      <w:r>
+        <w:t xml:space="preserve">Microsoft (n.d.) </w:t>
+      </w:r>
+      <w:r>
+        <w:rPr>
+          <w:i/>
+          <w:iCs/>
+        </w:rPr>
+        <w:t>Windows Speech Recognition commands</w:t>
+      </w:r>
+      <w:r>
+        <w:t xml:space="preserve">, </w:t>
+      </w:r>
+      <w:r>
+        <w:rPr>
+          <w:i/>
+          <w:iCs/>
+        </w:rPr>
+        <w:t>Microsoft Support</w:t>
+      </w:r>
+      <w:r>
+        <w:t xml:space="preserve">. Microsoft. Available at: https://support.microsoft.com/en-gb/windows/windows-speech-recognition-commands-9d25ef36-994d-f367-a81a-a326160128c7#WindowsVersion=Windows_11. </w:t>
+      </w:r>
+    </w:p>
+    <w:p>
+      <w:pPr>
+        <w:pStyle w:val="NormalWeb"/>
+        <w:ind w:left="567" w:hanging="567"/>
+      </w:pPr>
+      <w:proofErr w:type="spellStart"/>
+      <w:r>
+        <w:rPr>
+          <w:i/>
+          <w:iCs/>
+        </w:rPr>
+        <w:lastRenderedPageBreak/>
+        <w:t>QTrobot</w:t>
+      </w:r>
+      <w:proofErr w:type="spellEnd"/>
+      <w:r>
+        <w:rPr>
+          <w:i/>
+          <w:iCs/>
+        </w:rPr>
+        <w:t>, an engaging educational robot for children with autism and special needs education</w:t>
+      </w:r>
+      <w:r>
+        <w:t xml:space="preserve"> (2022) </w:t>
+      </w:r>
+      <w:proofErr w:type="spellStart"/>
+      <w:r>
+        <w:rPr>
+          <w:i/>
+          <w:iCs/>
+        </w:rPr>
+        <w:t>LuxAI</w:t>
+      </w:r>
+      <w:proofErr w:type="spellEnd"/>
+      <w:r>
+        <w:rPr>
+          <w:i/>
+          <w:iCs/>
+        </w:rPr>
+        <w:t xml:space="preserve"> S.A.</w:t>
+      </w:r>
+      <w:r>
+        <w:t xml:space="preserve"> </w:t>
+      </w:r>
+      <w:proofErr w:type="spellStart"/>
+      <w:r>
+        <w:t>LuxAI</w:t>
+      </w:r>
+      <w:proofErr w:type="spellEnd"/>
+      <w:r>
+        <w:t xml:space="preserve">. Available at: https://luxai.com/robot-for-teaching-children-with-autism-at-home/. </w:t>
+      </w:r>
+    </w:p>
+    <w:p/>
+    <w:p>
+      <w:pPr>
+        <w:rPr>
+          <w:rFonts w:asciiTheme="majorHAnsi" w:eastAsiaTheme="majorEastAsia" w:hAnsiTheme="majorHAnsi" w:cstheme="majorBidi"/>
+          <w:color w:val="2F5496" w:themeColor="accent1" w:themeShade="BF"/>
+          <w:sz w:val="32"/>
+          <w:szCs w:val="32"/>
+        </w:rPr>
+      </w:pPr>
+      <w:bookmarkStart w:id="53" w:name="_Toc122012508"/>
+      <w:r>
+        <w:br w:type="page"/>
+      </w:r>
+    </w:p>
+    <w:p>
+      <w:pPr>
+        <w:pStyle w:val="Heading1"/>
+      </w:pPr>
+      <w:r>
+        <w:lastRenderedPageBreak/>
         <w:t>1</w:t>
       </w:r>
       <w:r>
@@ -6022,9 +6318,9 @@
       <w:r>
         <w:t xml:space="preserve"> Appendix</w:t>
       </w:r>
-      <w:bookmarkStart w:id="52" w:name="_Gantt_Chart"/>
-      <w:bookmarkEnd w:id="51"/>
-      <w:bookmarkEnd w:id="52"/>
+      <w:bookmarkStart w:id="54" w:name="_Gantt_Chart"/>
+      <w:bookmarkEnd w:id="53"/>
+      <w:bookmarkEnd w:id="54"/>
     </w:p>
     <w:sectPr>
       <w:pgSz w:w="11906" w:h="16838"/>
@@ -6061,12 +6357,29 @@
       </w:r>
     </w:p>
   </w:comment>
+  <w:comment w:id="52" w:author="(s) Gregory Kua" w:date="2023-01-23T14:47:00Z" w:initials="(GK">
+    <w:p>
+      <w:pPr>
+        <w:pStyle w:val="CommentText"/>
+      </w:pPr>
+      <w:r>
+        <w:rPr>
+          <w:rStyle w:val="CommentReference"/>
+        </w:rPr>
+        <w:annotationRef/>
+      </w:r>
+      <w:r>
+        <w:t>Check FONTS!</w:t>
+      </w:r>
+    </w:p>
+  </w:comment>
 </w:comments>
 </file>
 
 <file path=word/commentsExtended.xml><?xml version="1.0" encoding="utf-8"?>
 <w15:commentsEx xmlns:wpc="http://schemas.microsoft.com/office/word/2010/wordprocessingCanvas" xmlns:cx="http://schemas.microsoft.com/office/drawing/2014/chartex" xmlns:cx1="http://schemas.microsoft.com/office/drawing/2015/9/8/chartex" xmlns:cx2="http://schemas.microsoft.com/office/drawing/2015/10/21/chartex" xmlns:cx3="http://schemas.microsoft.com/office/drawing/2016/5/9/chartex" xmlns:cx4="http://schemas.microsoft.com/office/drawing/2016/5/10/chartex" xmlns:cx5="http://schemas.microsoft.com/office/drawing/2016/5/11/chartex" xmlns:cx6="http://schemas.microsoft.com/office/drawing/2016/5/12/chartex" xmlns:cx7="http://schemas.microsoft.com/office/drawing/2016/5/13/chartex" xmlns:cx8="http://schemas.microsoft.com/office/drawing/2016/5/14/chartex" xmlns:mc="http://schemas.openxmlformats.org/markup-compatibility/2006" xmlns:aink="http://schemas.microsoft.com/office/drawing/2016/ink" xmlns:am3d="http://schemas.microsoft.com/office/drawing/2017/model3d" xmlns:o="urn:schemas-microsoft-com:office:office" xmlns:oel="http://schemas.microsoft.com/office/2019/extlst" xmlns:r="http://schemas.openxmlformats.org/officeDocument/2006/relationships" xmlns:m="http://schemas.openxmlformats.org/officeDocument/2006/math" xmlns:v="urn:schemas-microsoft-com:vml" xmlns:wp14="http://schemas.microsoft.com/office/word/2010/wordprocessingDrawing" xmlns:wp="http://schemas.openxmlformats.org/drawingml/2006/wordprocessingDrawing" xmlns:w10="urn:schemas-microsoft-com:office:word" xmlns:w="http://schemas.openxmlformats.org/wordprocessingml/2006/main" xmlns:w14="http://schemas.microsoft.com/office/word/2010/wordml" xmlns:w15="http://schemas.microsoft.com/office/word/2012/wordml" xmlns:w16cex="http://schemas.microsoft.com/office/word/2018/wordml/cex" xmlns:w16cid="http://schemas.microsoft.com/office/word/2016/wordml/cid" xmlns:w16="http://schemas.microsoft.com/office/word/2018/wordml" xmlns:w16sdtdh="http://schemas.microsoft.com/office/word/2020/wordml/sdtdatahash" xmlns:w16se="http://schemas.microsoft.com/office/word/2015/wordml/symex" xmlns:wpg="http://schemas.microsoft.com/office/word/2010/wordprocessingGroup" xmlns:wpi="http://schemas.microsoft.com/office/word/2010/wordprocessingInk" xmlns:wne="http://schemas.microsoft.com/office/word/2006/wordml" xmlns:wps="http://schemas.microsoft.com/office/word/2010/wordprocessingShape" mc:Ignorable="w14 w15 w16se w16cid w16 w16cex w16sdtdh wp14">
   <w15:commentEx w15:paraId="20A858ED" w15:done="1"/>
+  <w15:commentEx w15:paraId="701F8ED6" w15:done="0"/>
 </w15:commentsEx>
 </file>
 
@@ -6079,6 +6392,7 @@
 <file path=word/commentsIds.xml><?xml version="1.0" encoding="utf-8"?>
 <w16cid:commentsIds xmlns:wpc="http://schemas.microsoft.com/office/word/2010/wordprocessingCanvas" xmlns:cx="http://schemas.microsoft.com/office/drawing/2014/chartex" xmlns:cx1="http://schemas.microsoft.com/office/drawing/2015/9/8/chartex" xmlns:cx2="http://schemas.microsoft.com/office/drawing/2015/10/21/chartex" xmlns:cx3="http://schemas.microsoft.com/office/drawing/2016/5/9/chartex" xmlns:cx4="http://schemas.microsoft.com/office/drawing/2016/5/10/chartex" xmlns:cx5="http://schemas.microsoft.com/office/drawing/2016/5/11/chartex" xmlns:cx6="http://schemas.microsoft.com/office/drawing/2016/5/12/chartex" xmlns:cx7="http://schemas.microsoft.com/office/drawing/2016/5/13/chartex" xmlns:cx8="http://schemas.microsoft.com/office/drawing/2016/5/14/chartex" xmlns:mc="http://schemas.openxmlformats.org/markup-compatibility/2006" xmlns:aink="http://schemas.microsoft.com/office/drawing/2016/ink" xmlns:am3d="http://schemas.microsoft.com/office/drawing/2017/model3d" xmlns:o="urn:schemas-microsoft-com:office:office" xmlns:oel="http://schemas.microsoft.com/office/2019/extlst" xmlns:r="http://schemas.openxmlformats.org/officeDocument/2006/relationships" xmlns:m="http://schemas.openxmlformats.org/officeDocument/2006/math" xmlns:v="urn:schemas-microsoft-com:vml" xmlns:wp14="http://schemas.microsoft.com/office/word/2010/wordprocessingDrawing" xmlns:wp="http://schemas.openxmlformats.org/drawingml/2006/wordprocessingDrawing" xmlns:w10="urn:schemas-microsoft-com:office:word" xmlns:w="http://schemas.openxmlformats.org/wordprocessingml/2006/main" xmlns:w14="http://schemas.microsoft.com/office/word/2010/wordml" xmlns:w15="http://schemas.microsoft.com/office/word/2012/wordml" xmlns:w16cex="http://schemas.microsoft.com/office/word/2018/wordml/cex" xmlns:w16cid="http://schemas.microsoft.com/office/word/2016/wordml/cid" xmlns:w16="http://schemas.microsoft.com/office/word/2018/wordml" xmlns:w16sdtdh="http://schemas.microsoft.com/office/word/2020/wordml/sdtdatahash" xmlns:w16se="http://schemas.microsoft.com/office/word/2015/wordml/symex" xmlns:wpg="http://schemas.microsoft.com/office/word/2010/wordprocessingGroup" xmlns:wpi="http://schemas.microsoft.com/office/word/2010/wordprocessingInk" xmlns:wne="http://schemas.microsoft.com/office/word/2006/wordml" xmlns:wps="http://schemas.microsoft.com/office/word/2010/wordprocessingShape" mc:Ignorable="w14 w15 w16se w16cid w16 w16cex w16sdtdh wp14">
   <w16cid:commentId w16cid:paraId="20A858ED" w16cid:durableId="27345BF6"/>
+  <w16cid:commentId w16cid:paraId="701F8ED6" w16cid:durableId="27791C99"/>
 </w16cid:commentsIds>
 </file>
 
@@ -6144,10 +6458,6 @@
     </w:p>
   </w:footnote>
 </w:footnotes>
-</file>
-
-<file path=word/numbering.xml><?xml version="1.0" encoding="utf-8"?>
-<w:numbering xmlns:wpc="http://schemas.microsoft.com/office/word/2010/wordprocessingCanvas" xmlns:cx="http://schemas.microsoft.com/office/drawing/2014/chartex" xmlns:cx1="http://schemas.microsoft.com/office/drawing/2015/9/8/chartex" xmlns:cx2="http://schemas.microsoft.com/office/drawing/2015/10/21/chartex" xmlns:cx3="http://schemas.microsoft.com/office/drawing/2016/5/9/chartex" xmlns:cx4="http://schemas.microsoft.com/office/drawing/2016/5/10/chartex" xmlns:cx5="http://schemas.microsoft.com/office/drawing/2016/5/11/chartex" xmlns:cx6="http://schemas.microsoft.com/office/drawing/2016/5/12/chartex" xmlns:cx7="http://schemas.microsoft.com/office/drawing/2016/5/13/chartex" xmlns:cx8="http://schemas.microsoft.com/office/drawing/2016/5/14/chartex" xmlns:mc="http://schemas.openxmlformats.org/markup-compatibility/2006" xmlns:aink="http://schemas.microsoft.com/office/drawing/2016/ink" xmlns:am3d="http://schemas.microsoft.com/office/drawing/2017/model3d" xmlns:o="urn:schemas-microsoft-com:office:office" xmlns:oel="http://schemas.microsoft.com/office/2019/extlst" xmlns:r="http://schemas.openxmlformats.org/officeDocument/2006/relationships" xmlns:m="http://schemas.openxmlformats.org/officeDocument/2006/math" xmlns:v="urn:schemas-microsoft-com:vml" xmlns:wp14="http://schemas.microsoft.com/office/word/2010/wordprocessingDrawing" xmlns:wp="http://schemas.openxmlformats.org/drawingml/2006/wordprocessingDrawing" xmlns:w10="urn:schemas-microsoft-com:office:word" xmlns:w="http://schemas.openxmlformats.org/wordprocessingml/2006/main" xmlns:w14="http://schemas.microsoft.com/office/word/2010/wordml" xmlns:w15="http://schemas.microsoft.com/office/word/2012/wordml" xmlns:w16cex="http://schemas.microsoft.com/office/word/2018/wordml/cex" xmlns:w16cid="http://schemas.microsoft.com/office/word/2016/wordml/cid" xmlns:w16="http://schemas.microsoft.com/office/word/2018/wordml" xmlns:w16sdtdh="http://schemas.microsoft.com/office/word/2020/wordml/sdtdatahash" xmlns:w16se="http://schemas.microsoft.com/office/word/2015/wordml/symex" xmlns:wpg="http://schemas.microsoft.com/office/word/2010/wordprocessingGroup" xmlns:wpi="http://schemas.microsoft.com/office/word/2010/wordprocessingInk" xmlns:wne="http://schemas.microsoft.com/office/word/2006/wordml" xmlns:wps="http://schemas.microsoft.com/office/word/2010/wordprocessingShape" mc:Ignorable="w14 w15 w16se w16cid w16 w16cex w16sdtdh wp14"/>
 </file>
 
 <file path=word/people.xml><?xml version="1.0" encoding="utf-8"?>
@@ -6281,7 +6591,6 @@
     <w:lsdException w:name="HTML Sample" w:semiHidden="1" w:unhideWhenUsed="1"/>
     <w:lsdException w:name="HTML Typewriter" w:semiHidden="1" w:unhideWhenUsed="1"/>
     <w:lsdException w:name="HTML Variable" w:semiHidden="1" w:unhideWhenUsed="1"/>
-    <w:lsdException w:name="Normal Table" w:semiHidden="1" w:unhideWhenUsed="1"/>
     <w:lsdException w:name="annotation subject" w:semiHidden="1" w:unhideWhenUsed="1"/>
     <w:lsdException w:name="No List" w:semiHidden="1" w:unhideWhenUsed="1"/>
     <w:lsdException w:name="Outline List 1" w:semiHidden="1" w:unhideWhenUsed="1"/>
@@ -6328,10 +6637,8 @@
     <w:lsdException w:name="Table Subtle 2" w:semiHidden="1" w:unhideWhenUsed="1"/>
     <w:lsdException w:name="Table Web 1" w:semiHidden="1" w:unhideWhenUsed="1"/>
     <w:lsdException w:name="Table Web 2" w:semiHidden="1" w:unhideWhenUsed="1"/>
-    <w:lsdException w:name="Table Web 3" w:semiHidden="1" w:unhideWhenUsed="1"/>
     <w:lsdException w:name="Balloon Text" w:semiHidden="1" w:unhideWhenUsed="1"/>
     <w:lsdException w:name="Table Grid" w:uiPriority="39"/>
-    <w:lsdException w:name="Table Theme" w:semiHidden="1" w:unhideWhenUsed="1"/>
     <w:lsdException w:name="Placeholder Text" w:semiHidden="1"/>
     <w:lsdException w:name="No Spacing" w:uiPriority="1" w:qFormat="1"/>
     <w:lsdException w:name="Light Shading" w:uiPriority="60"/>
@@ -6980,6 +7287,53 @@
       <w:lang w:eastAsia="en-US"/>
     </w:rPr>
   </w:style>
+  <w:style w:type="paragraph" w:styleId="BalloonText">
+    <w:name w:val="Balloon Text"/>
+    <w:basedOn w:val="Normal"/>
+    <w:link w:val="BalloonTextChar"/>
+    <w:uiPriority w:val="99"/>
+    <w:semiHidden/>
+    <w:unhideWhenUsed/>
+    <w:rsid w:val="0020144B"/>
+    <w:pPr>
+      <w:spacing w:after="0" w:line="240" w:lineRule="auto"/>
+    </w:pPr>
+    <w:rPr>
+      <w:rFonts w:ascii="Segoe UI" w:hAnsi="Segoe UI" w:cs="Segoe UI"/>
+      <w:sz w:val="18"/>
+      <w:szCs w:val="18"/>
+    </w:rPr>
+  </w:style>
+  <w:style w:type="character" w:customStyle="1" w:styleId="BalloonTextChar">
+    <w:name w:val="Balloon Text Char"/>
+    <w:basedOn w:val="DefaultParagraphFont"/>
+    <w:link w:val="BalloonText"/>
+    <w:uiPriority w:val="99"/>
+    <w:semiHidden/>
+    <w:rsid w:val="0020144B"/>
+    <w:rPr>
+      <w:rFonts w:ascii="Segoe UI" w:eastAsiaTheme="minorHAnsi" w:hAnsi="Segoe UI" w:cs="Segoe UI"/>
+      <w:sz w:val="18"/>
+      <w:szCs w:val="18"/>
+      <w:lang w:eastAsia="en-US"/>
+    </w:rPr>
+  </w:style>
+  <w:style w:type="paragraph" w:styleId="NormalWeb">
+    <w:name w:val="Normal (Web)"/>
+    <w:basedOn w:val="Normal"/>
+    <w:uiPriority w:val="99"/>
+    <w:unhideWhenUsed/>
+    <w:rsid w:val="002B1606"/>
+    <w:pPr>
+      <w:spacing w:before="100" w:beforeAutospacing="1" w:after="100" w:afterAutospacing="1" w:line="240" w:lineRule="auto"/>
+    </w:pPr>
+    <w:rPr>
+      <w:rFonts w:ascii="Times New Roman" w:eastAsia="Times New Roman" w:hAnsi="Times New Roman" w:cs="Times New Roman"/>
+      <w:sz w:val="24"/>
+      <w:szCs w:val="24"/>
+      <w:lang w:eastAsia="en-GB"/>
+    </w:rPr>
+  </w:style>
 </w:styles>
 </file>
 
@@ -7283,7 +7637,7 @@
 </file>
 
 <file path=customXml/itemProps1.xml><?xml version="1.0" encoding="utf-8"?>
-<ds:datastoreItem xmlns:ds="http://schemas.openxmlformats.org/officeDocument/2006/customXml" ds:itemID="{7B3AA83D-6723-4B1C-9FDD-C270729C7C1E}">
+<ds:datastoreItem xmlns:ds="http://schemas.openxmlformats.org/officeDocument/2006/customXml" ds:itemID="{BAC46CE2-F058-4A1B-AD61-FF615DF324B1}">
   <ds:schemaRefs>
     <ds:schemaRef ds:uri="http://schemas.openxmlformats.org/officeDocument/2006/bibliography"/>
   </ds:schemaRefs>

</xml_diff>

<commit_message>
Updated Portfolio +Added Missing Testing Methodology
</commit_message>
<xml_diff>
--- a/Documents/Project Portfolio/Project Portfolio.docx
+++ b/Documents/Project Portfolio/Project Portfolio.docx
@@ -313,7 +313,7 @@
       <w:pPr>
         <w:pStyle w:val="Heading1"/>
       </w:pPr>
-      <w:bookmarkStart w:id="0" w:name="_Toc126673056"/>
+      <w:bookmarkStart w:id="0" w:name="_Toc127476463"/>
       <w:r>
         <w:lastRenderedPageBreak/>
         <w:t>1 Acknowledgement</w:t>
@@ -407,7 +407,7 @@
           <w:noProof/>
         </w:rPr>
       </w:pPr>
-      <w:bookmarkStart w:id="1" w:name="_Toc126673057"/>
+      <w:bookmarkStart w:id="1" w:name="_Toc127476464"/>
       <w:r>
         <w:rPr>
           <w:noProof/>
@@ -475,7 +475,7 @@
             <w:rPr>
               <w:rFonts w:eastAsiaTheme="minorEastAsia"/>
               <w:noProof/>
-              <w:lang w:eastAsia="en-GB"/>
+              <w:lang w:eastAsia="ja-JP"/>
             </w:rPr>
           </w:pPr>
           <w:r>
@@ -487,7 +487,7 @@
           <w:r>
             <w:fldChar w:fldCharType="separate"/>
           </w:r>
-          <w:hyperlink w:anchor="_Toc126673056" w:history="1">
+          <w:hyperlink w:anchor="_Toc127476463" w:history="1">
             <w:r>
               <w:rPr>
                 <w:rStyle w:val="Hyperlink"/>
@@ -514,7 +514,7 @@
                 <w:noProof/>
                 <w:webHidden/>
               </w:rPr>
-              <w:instrText xml:space="preserve"> PAGEREF _Toc126673056 \h </w:instrText>
+              <w:instrText xml:space="preserve"> PAGEREF _Toc127476463 \h </w:instrText>
             </w:r>
             <w:r>
               <w:rPr>
@@ -554,10 +554,10 @@
             <w:rPr>
               <w:rFonts w:eastAsiaTheme="minorEastAsia"/>
               <w:noProof/>
-              <w:lang w:eastAsia="en-GB"/>
+              <w:lang w:eastAsia="ja-JP"/>
             </w:rPr>
           </w:pPr>
-          <w:hyperlink w:anchor="_Toc126673057" w:history="1">
+          <w:hyperlink w:anchor="_Toc127476464" w:history="1">
             <w:r>
               <w:rPr>
                 <w:rStyle w:val="Hyperlink"/>
@@ -584,7 +584,7 @@
                 <w:noProof/>
                 <w:webHidden/>
               </w:rPr>
-              <w:instrText xml:space="preserve"> PAGEREF _Toc126673057 \h </w:instrText>
+              <w:instrText xml:space="preserve"> PAGEREF _Toc127476464 \h </w:instrText>
             </w:r>
             <w:r>
               <w:rPr>
@@ -624,10 +624,10 @@
             <w:rPr>
               <w:rFonts w:eastAsiaTheme="minorEastAsia"/>
               <w:noProof/>
-              <w:lang w:eastAsia="en-GB"/>
+              <w:lang w:eastAsia="ja-JP"/>
             </w:rPr>
           </w:pPr>
-          <w:hyperlink w:anchor="_Toc126673058" w:history="1">
+          <w:hyperlink w:anchor="_Toc127476465" w:history="1">
             <w:r>
               <w:rPr>
                 <w:rStyle w:val="Hyperlink"/>
@@ -654,7 +654,7 @@
                 <w:noProof/>
                 <w:webHidden/>
               </w:rPr>
-              <w:instrText xml:space="preserve"> PAGEREF _Toc126673058 \h </w:instrText>
+              <w:instrText xml:space="preserve"> PAGEREF _Toc127476465 \h </w:instrText>
             </w:r>
             <w:r>
               <w:rPr>
@@ -694,10 +694,10 @@
             <w:rPr>
               <w:rFonts w:eastAsiaTheme="minorEastAsia"/>
               <w:noProof/>
-              <w:lang w:eastAsia="en-GB"/>
+              <w:lang w:eastAsia="ja-JP"/>
             </w:rPr>
           </w:pPr>
-          <w:hyperlink w:anchor="_Toc126673059" w:history="1">
+          <w:hyperlink w:anchor="_Toc127476466" w:history="1">
             <w:r>
               <w:rPr>
                 <w:rStyle w:val="Hyperlink"/>
@@ -724,7 +724,7 @@
                 <w:noProof/>
                 <w:webHidden/>
               </w:rPr>
-              <w:instrText xml:space="preserve"> PAGEREF _Toc126673059 \h </w:instrText>
+              <w:instrText xml:space="preserve"> PAGEREF _Toc127476466 \h </w:instrText>
             </w:r>
             <w:r>
               <w:rPr>
@@ -764,10 +764,10 @@
             <w:rPr>
               <w:rFonts w:eastAsiaTheme="minorEastAsia"/>
               <w:noProof/>
-              <w:lang w:eastAsia="en-GB"/>
+              <w:lang w:eastAsia="ja-JP"/>
             </w:rPr>
           </w:pPr>
-          <w:hyperlink w:anchor="_Toc126673060" w:history="1">
+          <w:hyperlink w:anchor="_Toc127476467" w:history="1">
             <w:r>
               <w:rPr>
                 <w:rStyle w:val="Hyperlink"/>
@@ -794,7 +794,7 @@
                 <w:noProof/>
                 <w:webHidden/>
               </w:rPr>
-              <w:instrText xml:space="preserve"> PAGEREF _Toc126673060 \h </w:instrText>
+              <w:instrText xml:space="preserve"> PAGEREF _Toc127476467 \h </w:instrText>
             </w:r>
             <w:r>
               <w:rPr>
@@ -834,10 +834,10 @@
             <w:rPr>
               <w:rFonts w:eastAsiaTheme="minorEastAsia"/>
               <w:noProof/>
-              <w:lang w:eastAsia="en-GB"/>
+              <w:lang w:eastAsia="ja-JP"/>
             </w:rPr>
           </w:pPr>
-          <w:hyperlink w:anchor="_Toc126673061" w:history="1">
+          <w:hyperlink w:anchor="_Toc127476468" w:history="1">
             <w:r>
               <w:rPr>
                 <w:rStyle w:val="Hyperlink"/>
@@ -864,7 +864,7 @@
                 <w:noProof/>
                 <w:webHidden/>
               </w:rPr>
-              <w:instrText xml:space="preserve"> PAGEREF _Toc126673061 \h </w:instrText>
+              <w:instrText xml:space="preserve"> PAGEREF _Toc127476468 \h </w:instrText>
             </w:r>
             <w:r>
               <w:rPr>
@@ -904,10 +904,10 @@
             <w:rPr>
               <w:rFonts w:eastAsiaTheme="minorEastAsia"/>
               <w:noProof/>
-              <w:lang w:eastAsia="en-GB"/>
+              <w:lang w:eastAsia="ja-JP"/>
             </w:rPr>
           </w:pPr>
-          <w:hyperlink w:anchor="_Toc126673062" w:history="1">
+          <w:hyperlink w:anchor="_Toc127476469" w:history="1">
             <w:r>
               <w:rPr>
                 <w:rStyle w:val="Hyperlink"/>
@@ -934,7 +934,7 @@
                 <w:noProof/>
                 <w:webHidden/>
               </w:rPr>
-              <w:instrText xml:space="preserve"> PAGEREF _Toc126673062 \h </w:instrText>
+              <w:instrText xml:space="preserve"> PAGEREF _Toc127476469 \h </w:instrText>
             </w:r>
             <w:r>
               <w:rPr>
@@ -974,10 +974,10 @@
             <w:rPr>
               <w:rFonts w:eastAsiaTheme="minorEastAsia"/>
               <w:noProof/>
-              <w:lang w:eastAsia="en-GB"/>
+              <w:lang w:eastAsia="ja-JP"/>
             </w:rPr>
           </w:pPr>
-          <w:hyperlink w:anchor="_Toc126673063" w:history="1">
+          <w:hyperlink w:anchor="_Toc127476470" w:history="1">
             <w:r>
               <w:rPr>
                 <w:rStyle w:val="Hyperlink"/>
@@ -1004,7 +1004,7 @@
                 <w:noProof/>
                 <w:webHidden/>
               </w:rPr>
-              <w:instrText xml:space="preserve"> PAGEREF _Toc126673063 \h </w:instrText>
+              <w:instrText xml:space="preserve"> PAGEREF _Toc127476470 \h </w:instrText>
             </w:r>
             <w:r>
               <w:rPr>
@@ -1044,10 +1044,10 @@
             <w:rPr>
               <w:rFonts w:eastAsiaTheme="minorEastAsia"/>
               <w:noProof/>
-              <w:lang w:eastAsia="en-GB"/>
+              <w:lang w:eastAsia="ja-JP"/>
             </w:rPr>
           </w:pPr>
-          <w:hyperlink w:anchor="_Toc126673064" w:history="1">
+          <w:hyperlink w:anchor="_Toc127476471" w:history="1">
             <w:r>
               <w:rPr>
                 <w:rStyle w:val="Hyperlink"/>
@@ -1074,7 +1074,7 @@
                 <w:noProof/>
                 <w:webHidden/>
               </w:rPr>
-              <w:instrText xml:space="preserve"> PAGEREF _Toc126673064 \h </w:instrText>
+              <w:instrText xml:space="preserve"> PAGEREF _Toc127476471 \h </w:instrText>
             </w:r>
             <w:r>
               <w:rPr>
@@ -1114,10 +1114,10 @@
             <w:rPr>
               <w:rFonts w:eastAsiaTheme="minorEastAsia"/>
               <w:noProof/>
-              <w:lang w:eastAsia="en-GB"/>
+              <w:lang w:eastAsia="ja-JP"/>
             </w:rPr>
           </w:pPr>
-          <w:hyperlink w:anchor="_Toc126673065" w:history="1">
+          <w:hyperlink w:anchor="_Toc127476472" w:history="1">
             <w:r>
               <w:rPr>
                 <w:rStyle w:val="Hyperlink"/>
@@ -1144,7 +1144,7 @@
                 <w:noProof/>
                 <w:webHidden/>
               </w:rPr>
-              <w:instrText xml:space="preserve"> PAGEREF _Toc126673065 \h </w:instrText>
+              <w:instrText xml:space="preserve"> PAGEREF _Toc127476472 \h </w:instrText>
             </w:r>
             <w:r>
               <w:rPr>
@@ -1184,10 +1184,10 @@
             <w:rPr>
               <w:rFonts w:eastAsiaTheme="minorEastAsia"/>
               <w:noProof/>
-              <w:lang w:eastAsia="en-GB"/>
+              <w:lang w:eastAsia="ja-JP"/>
             </w:rPr>
           </w:pPr>
-          <w:hyperlink w:anchor="_Toc126673066" w:history="1">
+          <w:hyperlink w:anchor="_Toc127476473" w:history="1">
             <w:r>
               <w:rPr>
                 <w:rStyle w:val="Hyperlink"/>
@@ -1214,7 +1214,7 @@
                 <w:noProof/>
                 <w:webHidden/>
               </w:rPr>
-              <w:instrText xml:space="preserve"> PAGEREF _Toc126673066 \h </w:instrText>
+              <w:instrText xml:space="preserve"> PAGEREF _Toc127476473 \h </w:instrText>
             </w:r>
             <w:r>
               <w:rPr>
@@ -1254,10 +1254,10 @@
             <w:rPr>
               <w:rFonts w:eastAsiaTheme="minorEastAsia"/>
               <w:noProof/>
-              <w:lang w:eastAsia="en-GB"/>
+              <w:lang w:eastAsia="ja-JP"/>
             </w:rPr>
           </w:pPr>
-          <w:hyperlink w:anchor="_Toc126673067" w:history="1">
+          <w:hyperlink w:anchor="_Toc127476474" w:history="1">
             <w:r>
               <w:rPr>
                 <w:rStyle w:val="Hyperlink"/>
@@ -1284,7 +1284,7 @@
                 <w:noProof/>
                 <w:webHidden/>
               </w:rPr>
-              <w:instrText xml:space="preserve"> PAGEREF _Toc126673067 \h </w:instrText>
+              <w:instrText xml:space="preserve"> PAGEREF _Toc127476474 \h </w:instrText>
             </w:r>
             <w:r>
               <w:rPr>
@@ -1324,10 +1324,10 @@
             <w:rPr>
               <w:rFonts w:eastAsiaTheme="minorEastAsia"/>
               <w:noProof/>
-              <w:lang w:eastAsia="en-GB"/>
+              <w:lang w:eastAsia="ja-JP"/>
             </w:rPr>
           </w:pPr>
-          <w:hyperlink w:anchor="_Toc126673068" w:history="1">
+          <w:hyperlink w:anchor="_Toc127476475" w:history="1">
             <w:r>
               <w:rPr>
                 <w:rStyle w:val="Hyperlink"/>
@@ -1354,7 +1354,7 @@
                 <w:noProof/>
                 <w:webHidden/>
               </w:rPr>
-              <w:instrText xml:space="preserve"> PAGEREF _Toc126673068 \h </w:instrText>
+              <w:instrText xml:space="preserve"> PAGEREF _Toc127476475 \h </w:instrText>
             </w:r>
             <w:r>
               <w:rPr>
@@ -1394,10 +1394,10 @@
             <w:rPr>
               <w:rFonts w:eastAsiaTheme="minorEastAsia"/>
               <w:noProof/>
-              <w:lang w:eastAsia="en-GB"/>
+              <w:lang w:eastAsia="ja-JP"/>
             </w:rPr>
           </w:pPr>
-          <w:hyperlink w:anchor="_Toc126673069" w:history="1">
+          <w:hyperlink w:anchor="_Toc127476476" w:history="1">
             <w:r>
               <w:rPr>
                 <w:rStyle w:val="Hyperlink"/>
@@ -1424,7 +1424,7 @@
                 <w:noProof/>
                 <w:webHidden/>
               </w:rPr>
-              <w:instrText xml:space="preserve"> PAGEREF _Toc126673069 \h </w:instrText>
+              <w:instrText xml:space="preserve"> PAGEREF _Toc127476476 \h </w:instrText>
             </w:r>
             <w:r>
               <w:rPr>
@@ -1464,10 +1464,10 @@
             <w:rPr>
               <w:rFonts w:eastAsiaTheme="minorEastAsia"/>
               <w:noProof/>
-              <w:lang w:eastAsia="en-GB"/>
+              <w:lang w:eastAsia="ja-JP"/>
             </w:rPr>
           </w:pPr>
-          <w:hyperlink w:anchor="_Toc126673070" w:history="1">
+          <w:hyperlink w:anchor="_Toc127476477" w:history="1">
             <w:r>
               <w:rPr>
                 <w:rStyle w:val="Hyperlink"/>
@@ -1494,7 +1494,7 @@
                 <w:noProof/>
                 <w:webHidden/>
               </w:rPr>
-              <w:instrText xml:space="preserve"> PAGEREF _Toc126673070 \h </w:instrText>
+              <w:instrText xml:space="preserve"> PAGEREF _Toc127476477 \h </w:instrText>
             </w:r>
             <w:r>
               <w:rPr>
@@ -1534,10 +1534,10 @@
             <w:rPr>
               <w:rFonts w:eastAsiaTheme="minorEastAsia"/>
               <w:noProof/>
-              <w:lang w:eastAsia="en-GB"/>
+              <w:lang w:eastAsia="ja-JP"/>
             </w:rPr>
           </w:pPr>
-          <w:hyperlink w:anchor="_Toc126673071" w:history="1">
+          <w:hyperlink w:anchor="_Toc127476478" w:history="1">
             <w:r>
               <w:rPr>
                 <w:rStyle w:val="Hyperlink"/>
@@ -1564,7 +1564,7 @@
                 <w:noProof/>
                 <w:webHidden/>
               </w:rPr>
-              <w:instrText xml:space="preserve"> PAGEREF _Toc126673071 \h </w:instrText>
+              <w:instrText xml:space="preserve"> PAGEREF _Toc127476478 \h </w:instrText>
             </w:r>
             <w:r>
               <w:rPr>
@@ -1604,10 +1604,10 @@
             <w:rPr>
               <w:rFonts w:eastAsiaTheme="minorEastAsia"/>
               <w:noProof/>
-              <w:lang w:eastAsia="en-GB"/>
+              <w:lang w:eastAsia="ja-JP"/>
             </w:rPr>
           </w:pPr>
-          <w:hyperlink w:anchor="_Toc126673072" w:history="1">
+          <w:hyperlink w:anchor="_Toc127476479" w:history="1">
             <w:r>
               <w:rPr>
                 <w:rStyle w:val="Hyperlink"/>
@@ -1634,7 +1634,7 @@
                 <w:noProof/>
                 <w:webHidden/>
               </w:rPr>
-              <w:instrText xml:space="preserve"> PAGEREF _Toc126673072 \h </w:instrText>
+              <w:instrText xml:space="preserve"> PAGEREF _Toc127476479 \h </w:instrText>
             </w:r>
             <w:r>
               <w:rPr>
@@ -1674,10 +1674,10 @@
             <w:rPr>
               <w:rFonts w:eastAsiaTheme="minorEastAsia"/>
               <w:noProof/>
-              <w:lang w:eastAsia="en-GB"/>
+              <w:lang w:eastAsia="ja-JP"/>
             </w:rPr>
           </w:pPr>
-          <w:hyperlink w:anchor="_Toc126673073" w:history="1">
+          <w:hyperlink w:anchor="_Toc127476480" w:history="1">
             <w:r>
               <w:rPr>
                 <w:rStyle w:val="Hyperlink"/>
@@ -1704,7 +1704,7 @@
                 <w:noProof/>
                 <w:webHidden/>
               </w:rPr>
-              <w:instrText xml:space="preserve"> PAGEREF _Toc126673073 \h </w:instrText>
+              <w:instrText xml:space="preserve"> PAGEREF _Toc127476480 \h </w:instrText>
             </w:r>
             <w:r>
               <w:rPr>
@@ -1724,7 +1724,7 @@
                 <w:noProof/>
                 <w:webHidden/>
               </w:rPr>
-              <w:t>3</w:t>
+              <w:t>2</w:t>
             </w:r>
             <w:r>
               <w:rPr>
@@ -1744,10 +1744,10 @@
             <w:rPr>
               <w:rFonts w:eastAsiaTheme="minorEastAsia"/>
               <w:noProof/>
-              <w:lang w:eastAsia="en-GB"/>
+              <w:lang w:eastAsia="ja-JP"/>
             </w:rPr>
           </w:pPr>
-          <w:hyperlink w:anchor="_Toc126673074" w:history="1">
+          <w:hyperlink w:anchor="_Toc127476481" w:history="1">
             <w:r>
               <w:rPr>
                 <w:rStyle w:val="Hyperlink"/>
@@ -1774,7 +1774,7 @@
                 <w:noProof/>
                 <w:webHidden/>
               </w:rPr>
-              <w:instrText xml:space="preserve"> PAGEREF _Toc126673074 \h </w:instrText>
+              <w:instrText xml:space="preserve"> PAGEREF _Toc127476481 \h </w:instrText>
             </w:r>
             <w:r>
               <w:rPr>
@@ -1814,10 +1814,10 @@
             <w:rPr>
               <w:rFonts w:eastAsiaTheme="minorEastAsia"/>
               <w:noProof/>
-              <w:lang w:eastAsia="en-GB"/>
+              <w:lang w:eastAsia="ja-JP"/>
             </w:rPr>
           </w:pPr>
-          <w:hyperlink w:anchor="_Toc126673075" w:history="1">
+          <w:hyperlink w:anchor="_Toc127476482" w:history="1">
             <w:r>
               <w:rPr>
                 <w:rStyle w:val="Hyperlink"/>
@@ -1844,7 +1844,7 @@
                 <w:noProof/>
                 <w:webHidden/>
               </w:rPr>
-              <w:instrText xml:space="preserve"> PAGEREF _Toc126673075 \h </w:instrText>
+              <w:instrText xml:space="preserve"> PAGEREF _Toc127476482 \h </w:instrText>
             </w:r>
             <w:r>
               <w:rPr>
@@ -1884,10 +1884,10 @@
             <w:rPr>
               <w:rFonts w:eastAsiaTheme="minorEastAsia"/>
               <w:noProof/>
-              <w:lang w:eastAsia="en-GB"/>
+              <w:lang w:eastAsia="ja-JP"/>
             </w:rPr>
           </w:pPr>
-          <w:hyperlink w:anchor="_Toc126673076" w:history="1">
+          <w:hyperlink w:anchor="_Toc127476483" w:history="1">
             <w:r>
               <w:rPr>
                 <w:rStyle w:val="Hyperlink"/>
@@ -1914,7 +1914,7 @@
                 <w:noProof/>
                 <w:webHidden/>
               </w:rPr>
-              <w:instrText xml:space="preserve"> PAGEREF _Toc126673076 \h </w:instrText>
+              <w:instrText xml:space="preserve"> PAGEREF _Toc127476483 \h </w:instrText>
             </w:r>
             <w:r>
               <w:rPr>
@@ -1954,10 +1954,10 @@
             <w:rPr>
               <w:rFonts w:eastAsiaTheme="minorEastAsia"/>
               <w:noProof/>
-              <w:lang w:eastAsia="en-GB"/>
+              <w:lang w:eastAsia="ja-JP"/>
             </w:rPr>
           </w:pPr>
-          <w:hyperlink w:anchor="_Toc126673077" w:history="1">
+          <w:hyperlink w:anchor="_Toc127476484" w:history="1">
             <w:r>
               <w:rPr>
                 <w:rStyle w:val="Hyperlink"/>
@@ -1984,7 +1984,7 @@
                 <w:noProof/>
                 <w:webHidden/>
               </w:rPr>
-              <w:instrText xml:space="preserve"> PAGEREF _Toc126673077 \h </w:instrText>
+              <w:instrText xml:space="preserve"> PAGEREF _Toc127476484 \h </w:instrText>
             </w:r>
             <w:r>
               <w:rPr>
@@ -2024,10 +2024,10 @@
             <w:rPr>
               <w:rFonts w:eastAsiaTheme="minorEastAsia"/>
               <w:noProof/>
-              <w:lang w:eastAsia="en-GB"/>
+              <w:lang w:eastAsia="ja-JP"/>
             </w:rPr>
           </w:pPr>
-          <w:hyperlink w:anchor="_Toc126673078" w:history="1">
+          <w:hyperlink w:anchor="_Toc127476485" w:history="1">
             <w:r>
               <w:rPr>
                 <w:rStyle w:val="Hyperlink"/>
@@ -2054,7 +2054,147 @@
                 <w:noProof/>
                 <w:webHidden/>
               </w:rPr>
-              <w:instrText xml:space="preserve"> PAGEREF _Toc126673078 \h </w:instrText>
+              <w:instrText xml:space="preserve"> PAGEREF _Toc127476485 \h </w:instrText>
+            </w:r>
+            <w:r>
+              <w:rPr>
+                <w:noProof/>
+                <w:webHidden/>
+              </w:rPr>
+            </w:r>
+            <w:r>
+              <w:rPr>
+                <w:noProof/>
+                <w:webHidden/>
+              </w:rPr>
+              <w:fldChar w:fldCharType="separate"/>
+            </w:r>
+            <w:r>
+              <w:rPr>
+                <w:noProof/>
+                <w:webHidden/>
+              </w:rPr>
+              <w:t>3</w:t>
+            </w:r>
+            <w:r>
+              <w:rPr>
+                <w:noProof/>
+                <w:webHidden/>
+              </w:rPr>
+              <w:fldChar w:fldCharType="end"/>
+            </w:r>
+          </w:hyperlink>
+        </w:p>
+        <w:p>
+          <w:pPr>
+            <w:pStyle w:val="TOC3"/>
+            <w:tabs>
+              <w:tab w:val="right" w:leader="dot" w:pos="9016"/>
+            </w:tabs>
+            <w:rPr>
+              <w:rFonts w:eastAsiaTheme="minorEastAsia"/>
+              <w:noProof/>
+              <w:lang w:eastAsia="ja-JP"/>
+            </w:rPr>
+          </w:pPr>
+          <w:hyperlink w:anchor="_Toc127476486" w:history="1">
+            <w:r>
+              <w:rPr>
+                <w:rStyle w:val="Hyperlink"/>
+                <w:noProof/>
+              </w:rPr>
+              <w:t>5.5.1 Stage 1: Early Stages</w:t>
+            </w:r>
+            <w:r>
+              <w:rPr>
+                <w:noProof/>
+                <w:webHidden/>
+              </w:rPr>
+              <w:tab/>
+            </w:r>
+            <w:r>
+              <w:rPr>
+                <w:noProof/>
+                <w:webHidden/>
+              </w:rPr>
+              <w:fldChar w:fldCharType="begin"/>
+            </w:r>
+            <w:r>
+              <w:rPr>
+                <w:noProof/>
+                <w:webHidden/>
+              </w:rPr>
+              <w:instrText xml:space="preserve"> PAGEREF _Toc127476486 \h </w:instrText>
+            </w:r>
+            <w:r>
+              <w:rPr>
+                <w:noProof/>
+                <w:webHidden/>
+              </w:rPr>
+            </w:r>
+            <w:r>
+              <w:rPr>
+                <w:noProof/>
+                <w:webHidden/>
+              </w:rPr>
+              <w:fldChar w:fldCharType="separate"/>
+            </w:r>
+            <w:r>
+              <w:rPr>
+                <w:noProof/>
+                <w:webHidden/>
+              </w:rPr>
+              <w:t>3</w:t>
+            </w:r>
+            <w:r>
+              <w:rPr>
+                <w:noProof/>
+                <w:webHidden/>
+              </w:rPr>
+              <w:fldChar w:fldCharType="end"/>
+            </w:r>
+          </w:hyperlink>
+        </w:p>
+        <w:p>
+          <w:pPr>
+            <w:pStyle w:val="TOC3"/>
+            <w:tabs>
+              <w:tab w:val="right" w:leader="dot" w:pos="9016"/>
+            </w:tabs>
+            <w:rPr>
+              <w:rFonts w:eastAsiaTheme="minorEastAsia"/>
+              <w:noProof/>
+              <w:lang w:eastAsia="ja-JP"/>
+            </w:rPr>
+          </w:pPr>
+          <w:hyperlink w:anchor="_Toc127476487" w:history="1">
+            <w:r>
+              <w:rPr>
+                <w:rStyle w:val="Hyperlink"/>
+                <w:noProof/>
+              </w:rPr>
+              <w:t>5.5.x Softwares and Tools</w:t>
+            </w:r>
+            <w:r>
+              <w:rPr>
+                <w:noProof/>
+                <w:webHidden/>
+              </w:rPr>
+              <w:tab/>
+            </w:r>
+            <w:r>
+              <w:rPr>
+                <w:noProof/>
+                <w:webHidden/>
+              </w:rPr>
+              <w:fldChar w:fldCharType="begin"/>
+            </w:r>
+            <w:r>
+              <w:rPr>
+                <w:noProof/>
+                <w:webHidden/>
+              </w:rPr>
+              <w:instrText xml:space="preserve"> PAGEREF _Toc127476487 \h </w:instrText>
             </w:r>
             <w:r>
               <w:rPr>
@@ -2094,10 +2234,10 @@
             <w:rPr>
               <w:rFonts w:eastAsiaTheme="minorEastAsia"/>
               <w:noProof/>
-              <w:lang w:eastAsia="en-GB"/>
+              <w:lang w:eastAsia="ja-JP"/>
             </w:rPr>
           </w:pPr>
-          <w:hyperlink w:anchor="_Toc126673079" w:history="1">
+          <w:hyperlink w:anchor="_Toc127476488" w:history="1">
             <w:r>
               <w:rPr>
                 <w:rStyle w:val="Hyperlink"/>
@@ -2124,7 +2264,7 @@
                 <w:noProof/>
                 <w:webHidden/>
               </w:rPr>
-              <w:instrText xml:space="preserve"> PAGEREF _Toc126673079 \h </w:instrText>
+              <w:instrText xml:space="preserve"> PAGEREF _Toc127476488 \h </w:instrText>
             </w:r>
             <w:r>
               <w:rPr>
@@ -2164,10 +2304,10 @@
             <w:rPr>
               <w:rFonts w:eastAsiaTheme="minorEastAsia"/>
               <w:noProof/>
-              <w:lang w:eastAsia="en-GB"/>
+              <w:lang w:eastAsia="ja-JP"/>
             </w:rPr>
           </w:pPr>
-          <w:hyperlink w:anchor="_Toc126673080" w:history="1">
+          <w:hyperlink w:anchor="_Toc127476489" w:history="1">
             <w:r>
               <w:rPr>
                 <w:rStyle w:val="Hyperlink"/>
@@ -2194,7 +2334,7 @@
                 <w:noProof/>
                 <w:webHidden/>
               </w:rPr>
-              <w:instrText xml:space="preserve"> PAGEREF _Toc126673080 \h </w:instrText>
+              <w:instrText xml:space="preserve"> PAGEREF _Toc127476489 \h </w:instrText>
             </w:r>
             <w:r>
               <w:rPr>
@@ -2234,10 +2374,10 @@
             <w:rPr>
               <w:rFonts w:eastAsiaTheme="minorEastAsia"/>
               <w:noProof/>
-              <w:lang w:eastAsia="en-GB"/>
+              <w:lang w:eastAsia="ja-JP"/>
             </w:rPr>
           </w:pPr>
-          <w:hyperlink w:anchor="_Toc126673081" w:history="1">
+          <w:hyperlink w:anchor="_Toc127476490" w:history="1">
             <w:r>
               <w:rPr>
                 <w:rStyle w:val="Hyperlink"/>
@@ -2264,7 +2404,7 @@
                 <w:noProof/>
                 <w:webHidden/>
               </w:rPr>
-              <w:instrText xml:space="preserve"> PAGEREF _Toc126673081 \h </w:instrText>
+              <w:instrText xml:space="preserve"> PAGEREF _Toc127476490 \h </w:instrText>
             </w:r>
             <w:r>
               <w:rPr>
@@ -2304,10 +2444,10 @@
             <w:rPr>
               <w:rFonts w:eastAsiaTheme="minorEastAsia"/>
               <w:noProof/>
-              <w:lang w:eastAsia="en-GB"/>
+              <w:lang w:eastAsia="ja-JP"/>
             </w:rPr>
           </w:pPr>
-          <w:hyperlink w:anchor="_Toc126673082" w:history="1">
+          <w:hyperlink w:anchor="_Toc127476491" w:history="1">
             <w:r>
               <w:rPr>
                 <w:rStyle w:val="Hyperlink"/>
@@ -2334,7 +2474,7 @@
                 <w:noProof/>
                 <w:webHidden/>
               </w:rPr>
-              <w:instrText xml:space="preserve"> PAGEREF _Toc126673082 \h </w:instrText>
+              <w:instrText xml:space="preserve"> PAGEREF _Toc127476491 \h </w:instrText>
             </w:r>
             <w:r>
               <w:rPr>
@@ -2374,10 +2514,10 @@
             <w:rPr>
               <w:rFonts w:eastAsiaTheme="minorEastAsia"/>
               <w:noProof/>
-              <w:lang w:eastAsia="en-GB"/>
+              <w:lang w:eastAsia="ja-JP"/>
             </w:rPr>
           </w:pPr>
-          <w:hyperlink w:anchor="_Toc126673083" w:history="1">
+          <w:hyperlink w:anchor="_Toc127476492" w:history="1">
             <w:r>
               <w:rPr>
                 <w:rStyle w:val="Hyperlink"/>
@@ -2404,7 +2544,7 @@
                 <w:noProof/>
                 <w:webHidden/>
               </w:rPr>
-              <w:instrText xml:space="preserve"> PAGEREF _Toc126673083 \h </w:instrText>
+              <w:instrText xml:space="preserve"> PAGEREF _Toc127476492 \h </w:instrText>
             </w:r>
             <w:r>
               <w:rPr>
@@ -2444,10 +2584,10 @@
             <w:rPr>
               <w:rFonts w:eastAsiaTheme="minorEastAsia"/>
               <w:noProof/>
-              <w:lang w:eastAsia="en-GB"/>
+              <w:lang w:eastAsia="ja-JP"/>
             </w:rPr>
           </w:pPr>
-          <w:hyperlink w:anchor="_Toc126673084" w:history="1">
+          <w:hyperlink w:anchor="_Toc127476493" w:history="1">
             <w:r>
               <w:rPr>
                 <w:rStyle w:val="Hyperlink"/>
@@ -2474,7 +2614,7 @@
                 <w:noProof/>
                 <w:webHidden/>
               </w:rPr>
-              <w:instrText xml:space="preserve"> PAGEREF _Toc126673084 \h </w:instrText>
+              <w:instrText xml:space="preserve"> PAGEREF _Toc127476493 \h </w:instrText>
             </w:r>
             <w:r>
               <w:rPr>
@@ -2514,10 +2654,10 @@
             <w:rPr>
               <w:rFonts w:eastAsiaTheme="minorEastAsia"/>
               <w:noProof/>
-              <w:lang w:eastAsia="en-GB"/>
+              <w:lang w:eastAsia="ja-JP"/>
             </w:rPr>
           </w:pPr>
-          <w:hyperlink w:anchor="_Toc126673085" w:history="1">
+          <w:hyperlink w:anchor="_Toc127476494" w:history="1">
             <w:r>
               <w:rPr>
                 <w:rStyle w:val="Hyperlink"/>
@@ -2544,7 +2684,7 @@
                 <w:noProof/>
                 <w:webHidden/>
               </w:rPr>
-              <w:instrText xml:space="preserve"> PAGEREF _Toc126673085 \h </w:instrText>
+              <w:instrText xml:space="preserve"> PAGEREF _Toc127476494 \h </w:instrText>
             </w:r>
             <w:r>
               <w:rPr>
@@ -2584,10 +2724,10 @@
             <w:rPr>
               <w:rFonts w:eastAsiaTheme="minorEastAsia"/>
               <w:noProof/>
-              <w:lang w:eastAsia="en-GB"/>
+              <w:lang w:eastAsia="ja-JP"/>
             </w:rPr>
           </w:pPr>
-          <w:hyperlink w:anchor="_Toc126673086" w:history="1">
+          <w:hyperlink w:anchor="_Toc127476495" w:history="1">
             <w:r>
               <w:rPr>
                 <w:rStyle w:val="Hyperlink"/>
@@ -2614,7 +2754,7 @@
                 <w:noProof/>
                 <w:webHidden/>
               </w:rPr>
-              <w:instrText xml:space="preserve"> PAGEREF _Toc126673086 \h </w:instrText>
+              <w:instrText xml:space="preserve"> PAGEREF _Toc127476495 \h </w:instrText>
             </w:r>
             <w:r>
               <w:rPr>
@@ -2654,10 +2794,10 @@
             <w:rPr>
               <w:rFonts w:eastAsiaTheme="minorEastAsia"/>
               <w:noProof/>
-              <w:lang w:eastAsia="en-GB"/>
+              <w:lang w:eastAsia="ja-JP"/>
             </w:rPr>
           </w:pPr>
-          <w:hyperlink w:anchor="_Toc126673087" w:history="1">
+          <w:hyperlink w:anchor="_Toc127476496" w:history="1">
             <w:r>
               <w:rPr>
                 <w:rStyle w:val="Hyperlink"/>
@@ -2684,7 +2824,7 @@
                 <w:noProof/>
                 <w:webHidden/>
               </w:rPr>
-              <w:instrText xml:space="preserve"> PAGEREF _Toc126673087 \h </w:instrText>
+              <w:instrText xml:space="preserve"> PAGEREF _Toc127476496 \h </w:instrText>
             </w:r>
             <w:r>
               <w:rPr>
@@ -2724,10 +2864,10 @@
             <w:rPr>
               <w:rFonts w:eastAsiaTheme="minorEastAsia"/>
               <w:noProof/>
-              <w:lang w:eastAsia="en-GB"/>
+              <w:lang w:eastAsia="ja-JP"/>
             </w:rPr>
           </w:pPr>
-          <w:hyperlink w:anchor="_Toc126673088" w:history="1">
+          <w:hyperlink w:anchor="_Toc127476497" w:history="1">
             <w:r>
               <w:rPr>
                 <w:rStyle w:val="Hyperlink"/>
@@ -2754,7 +2894,7 @@
                 <w:noProof/>
                 <w:webHidden/>
               </w:rPr>
-              <w:instrText xml:space="preserve"> PAGEREF _Toc126673088 \h </w:instrText>
+              <w:instrText xml:space="preserve"> PAGEREF _Toc127476497 \h </w:instrText>
             </w:r>
             <w:r>
               <w:rPr>
@@ -2794,10 +2934,10 @@
             <w:rPr>
               <w:rFonts w:eastAsiaTheme="minorEastAsia"/>
               <w:noProof/>
-              <w:lang w:eastAsia="en-GB"/>
+              <w:lang w:eastAsia="ja-JP"/>
             </w:rPr>
           </w:pPr>
-          <w:hyperlink w:anchor="_Toc126673089" w:history="1">
+          <w:hyperlink w:anchor="_Toc127476498" w:history="1">
             <w:r>
               <w:rPr>
                 <w:rStyle w:val="Hyperlink"/>
@@ -2824,7 +2964,7 @@
                 <w:noProof/>
                 <w:webHidden/>
               </w:rPr>
-              <w:instrText xml:space="preserve"> PAGEREF _Toc126673089 \h </w:instrText>
+              <w:instrText xml:space="preserve"> PAGEREF _Toc127476498 \h </w:instrText>
             </w:r>
             <w:r>
               <w:rPr>
@@ -2864,10 +3004,10 @@
             <w:rPr>
               <w:rFonts w:eastAsiaTheme="minorEastAsia"/>
               <w:noProof/>
-              <w:lang w:eastAsia="en-GB"/>
+              <w:lang w:eastAsia="ja-JP"/>
             </w:rPr>
           </w:pPr>
-          <w:hyperlink w:anchor="_Toc126673090" w:history="1">
+          <w:hyperlink w:anchor="_Toc127476499" w:history="1">
             <w:r>
               <w:rPr>
                 <w:rStyle w:val="Hyperlink"/>
@@ -2894,7 +3034,7 @@
                 <w:noProof/>
                 <w:webHidden/>
               </w:rPr>
-              <w:instrText xml:space="preserve"> PAGEREF _Toc126673090 \h </w:instrText>
+              <w:instrText xml:space="preserve"> PAGEREF _Toc127476499 \h </w:instrText>
             </w:r>
             <w:r>
               <w:rPr>
@@ -2934,10 +3074,10 @@
             <w:rPr>
               <w:rFonts w:eastAsiaTheme="minorEastAsia"/>
               <w:noProof/>
-              <w:lang w:eastAsia="en-GB"/>
+              <w:lang w:eastAsia="ja-JP"/>
             </w:rPr>
           </w:pPr>
-          <w:hyperlink w:anchor="_Toc126673091" w:history="1">
+          <w:hyperlink w:anchor="_Toc127476500" w:history="1">
             <w:r>
               <w:rPr>
                 <w:rStyle w:val="Hyperlink"/>
@@ -2964,7 +3104,7 @@
                 <w:noProof/>
                 <w:webHidden/>
               </w:rPr>
-              <w:instrText xml:space="preserve"> PAGEREF _Toc126673091 \h </w:instrText>
+              <w:instrText xml:space="preserve"> PAGEREF _Toc127476500 \h </w:instrText>
             </w:r>
             <w:r>
               <w:rPr>
@@ -3004,10 +3144,10 @@
             <w:rPr>
               <w:rFonts w:eastAsiaTheme="minorEastAsia"/>
               <w:noProof/>
-              <w:lang w:eastAsia="en-GB"/>
+              <w:lang w:eastAsia="ja-JP"/>
             </w:rPr>
           </w:pPr>
-          <w:hyperlink w:anchor="_Toc126673092" w:history="1">
+          <w:hyperlink w:anchor="_Toc127476501" w:history="1">
             <w:r>
               <w:rPr>
                 <w:rStyle w:val="Hyperlink"/>
@@ -3034,7 +3174,7 @@
                 <w:noProof/>
                 <w:webHidden/>
               </w:rPr>
-              <w:instrText xml:space="preserve"> PAGEREF _Toc126673092 \h </w:instrText>
+              <w:instrText xml:space="preserve"> PAGEREF _Toc127476501 \h </w:instrText>
             </w:r>
             <w:r>
               <w:rPr>
@@ -3074,10 +3214,10 @@
             <w:rPr>
               <w:rFonts w:eastAsiaTheme="minorEastAsia"/>
               <w:noProof/>
-              <w:lang w:eastAsia="en-GB"/>
+              <w:lang w:eastAsia="ja-JP"/>
             </w:rPr>
           </w:pPr>
-          <w:hyperlink w:anchor="_Toc126673093" w:history="1">
+          <w:hyperlink w:anchor="_Toc127476502" w:history="1">
             <w:r>
               <w:rPr>
                 <w:rStyle w:val="Hyperlink"/>
@@ -3104,7 +3244,7 @@
                 <w:noProof/>
                 <w:webHidden/>
               </w:rPr>
-              <w:instrText xml:space="preserve"> PAGEREF _Toc126673093 \h </w:instrText>
+              <w:instrText xml:space="preserve"> PAGEREF _Toc127476502 \h </w:instrText>
             </w:r>
             <w:r>
               <w:rPr>
@@ -3144,10 +3284,10 @@
             <w:rPr>
               <w:rFonts w:eastAsiaTheme="minorEastAsia"/>
               <w:noProof/>
-              <w:lang w:eastAsia="en-GB"/>
+              <w:lang w:eastAsia="ja-JP"/>
             </w:rPr>
           </w:pPr>
-          <w:hyperlink w:anchor="_Toc126673094" w:history="1">
+          <w:hyperlink w:anchor="_Toc127476503" w:history="1">
             <w:r>
               <w:rPr>
                 <w:rStyle w:val="Hyperlink"/>
@@ -3174,7 +3314,7 @@
                 <w:noProof/>
                 <w:webHidden/>
               </w:rPr>
-              <w:instrText xml:space="preserve"> PAGEREF _Toc126673094 \h </w:instrText>
+              <w:instrText xml:space="preserve"> PAGEREF _Toc127476503 \h </w:instrText>
             </w:r>
             <w:r>
               <w:rPr>
@@ -3214,10 +3354,10 @@
             <w:rPr>
               <w:rFonts w:eastAsiaTheme="minorEastAsia"/>
               <w:noProof/>
-              <w:lang w:eastAsia="en-GB"/>
+              <w:lang w:eastAsia="ja-JP"/>
             </w:rPr>
           </w:pPr>
-          <w:hyperlink w:anchor="_Toc126673095" w:history="1">
+          <w:hyperlink w:anchor="_Toc127476504" w:history="1">
             <w:r>
               <w:rPr>
                 <w:rStyle w:val="Hyperlink"/>
@@ -3244,7 +3384,7 @@
                 <w:noProof/>
                 <w:webHidden/>
               </w:rPr>
-              <w:instrText xml:space="preserve"> PAGEREF _Toc126673095 \h </w:instrText>
+              <w:instrText xml:space="preserve"> PAGEREF _Toc127476504 \h </w:instrText>
             </w:r>
             <w:r>
               <w:rPr>
@@ -3284,10 +3424,10 @@
             <w:rPr>
               <w:rFonts w:eastAsiaTheme="minorEastAsia"/>
               <w:noProof/>
-              <w:lang w:eastAsia="en-GB"/>
+              <w:lang w:eastAsia="ja-JP"/>
             </w:rPr>
           </w:pPr>
-          <w:hyperlink w:anchor="_Toc126673096" w:history="1">
+          <w:hyperlink w:anchor="_Toc127476505" w:history="1">
             <w:r>
               <w:rPr>
                 <w:rStyle w:val="Hyperlink"/>
@@ -3314,7 +3454,7 @@
                 <w:noProof/>
                 <w:webHidden/>
               </w:rPr>
-              <w:instrText xml:space="preserve"> PAGEREF _Toc126673096 \h </w:instrText>
+              <w:instrText xml:space="preserve"> PAGEREF _Toc127476505 \h </w:instrText>
             </w:r>
             <w:r>
               <w:rPr>
@@ -3354,10 +3494,10 @@
             <w:rPr>
               <w:rFonts w:eastAsiaTheme="minorEastAsia"/>
               <w:noProof/>
-              <w:lang w:eastAsia="en-GB"/>
+              <w:lang w:eastAsia="ja-JP"/>
             </w:rPr>
           </w:pPr>
-          <w:hyperlink w:anchor="_Toc126673097" w:history="1">
+          <w:hyperlink w:anchor="_Toc127476506" w:history="1">
             <w:r>
               <w:rPr>
                 <w:rStyle w:val="Hyperlink"/>
@@ -3384,7 +3524,7 @@
                 <w:noProof/>
                 <w:webHidden/>
               </w:rPr>
-              <w:instrText xml:space="preserve"> PAGEREF _Toc126673097 \h </w:instrText>
+              <w:instrText xml:space="preserve"> PAGEREF _Toc127476506 \h </w:instrText>
             </w:r>
             <w:r>
               <w:rPr>
@@ -3424,10 +3564,10 @@
             <w:rPr>
               <w:rFonts w:eastAsiaTheme="minorEastAsia"/>
               <w:noProof/>
-              <w:lang w:eastAsia="en-GB"/>
+              <w:lang w:eastAsia="ja-JP"/>
             </w:rPr>
           </w:pPr>
-          <w:hyperlink w:anchor="_Toc126673098" w:history="1">
+          <w:hyperlink w:anchor="_Toc127476507" w:history="1">
             <w:r>
               <w:rPr>
                 <w:rStyle w:val="Hyperlink"/>
@@ -3454,7 +3594,7 @@
                 <w:noProof/>
                 <w:webHidden/>
               </w:rPr>
-              <w:instrText xml:space="preserve"> PAGEREF _Toc126673098 \h </w:instrText>
+              <w:instrText xml:space="preserve"> PAGEREF _Toc127476507 \h </w:instrText>
             </w:r>
             <w:r>
               <w:rPr>
@@ -3494,10 +3634,10 @@
             <w:rPr>
               <w:rFonts w:eastAsiaTheme="minorEastAsia"/>
               <w:noProof/>
-              <w:lang w:eastAsia="en-GB"/>
+              <w:lang w:eastAsia="ja-JP"/>
             </w:rPr>
           </w:pPr>
-          <w:hyperlink w:anchor="_Toc126673099" w:history="1">
+          <w:hyperlink w:anchor="_Toc127476508" w:history="1">
             <w:r>
               <w:rPr>
                 <w:rStyle w:val="Hyperlink"/>
@@ -3524,7 +3664,7 @@
                 <w:noProof/>
                 <w:webHidden/>
               </w:rPr>
-              <w:instrText xml:space="preserve"> PAGEREF _Toc126673099 \h </w:instrText>
+              <w:instrText xml:space="preserve"> PAGEREF _Toc127476508 \h </w:instrText>
             </w:r>
             <w:r>
               <w:rPr>
@@ -3564,10 +3704,10 @@
             <w:rPr>
               <w:rFonts w:eastAsiaTheme="minorEastAsia"/>
               <w:noProof/>
-              <w:lang w:eastAsia="en-GB"/>
+              <w:lang w:eastAsia="ja-JP"/>
             </w:rPr>
           </w:pPr>
-          <w:hyperlink w:anchor="_Toc126673100" w:history="1">
+          <w:hyperlink w:anchor="_Toc127476509" w:history="1">
             <w:r>
               <w:rPr>
                 <w:rStyle w:val="Hyperlink"/>
@@ -3594,7 +3734,7 @@
                 <w:noProof/>
                 <w:webHidden/>
               </w:rPr>
-              <w:instrText xml:space="preserve"> PAGEREF _Toc126673100 \h </w:instrText>
+              <w:instrText xml:space="preserve"> PAGEREF _Toc127476509 \h </w:instrText>
             </w:r>
             <w:r>
               <w:rPr>
@@ -3634,10 +3774,10 @@
             <w:rPr>
               <w:rFonts w:eastAsiaTheme="minorEastAsia"/>
               <w:noProof/>
-              <w:lang w:eastAsia="en-GB"/>
+              <w:lang w:eastAsia="ja-JP"/>
             </w:rPr>
           </w:pPr>
-          <w:hyperlink w:anchor="_Toc126673101" w:history="1">
+          <w:hyperlink w:anchor="_Toc127476510" w:history="1">
             <w:r>
               <w:rPr>
                 <w:rStyle w:val="Hyperlink"/>
@@ -3664,7 +3804,7 @@
                 <w:noProof/>
                 <w:webHidden/>
               </w:rPr>
-              <w:instrText xml:space="preserve"> PAGEREF _Toc126673101 \h </w:instrText>
+              <w:instrText xml:space="preserve"> PAGEREF _Toc127476510 \h </w:instrText>
             </w:r>
             <w:r>
               <w:rPr>
@@ -3704,10 +3844,10 @@
             <w:rPr>
               <w:rFonts w:eastAsiaTheme="minorEastAsia"/>
               <w:noProof/>
-              <w:lang w:eastAsia="en-GB"/>
+              <w:lang w:eastAsia="ja-JP"/>
             </w:rPr>
           </w:pPr>
-          <w:hyperlink w:anchor="_Toc126673102" w:history="1">
+          <w:hyperlink w:anchor="_Toc127476511" w:history="1">
             <w:r>
               <w:rPr>
                 <w:rStyle w:val="Hyperlink"/>
@@ -3734,7 +3874,7 @@
                 <w:noProof/>
                 <w:webHidden/>
               </w:rPr>
-              <w:instrText xml:space="preserve"> PAGEREF _Toc126673102 \h </w:instrText>
+              <w:instrText xml:space="preserve"> PAGEREF _Toc127476511 \h </w:instrText>
             </w:r>
             <w:r>
               <w:rPr>
@@ -3795,7 +3935,9 @@
       <w:pPr>
         <w:pStyle w:val="Heading1"/>
       </w:pPr>
-      <w:bookmarkStart w:id="2" w:name="_Toc126673058"/>
+      <w:bookmarkStart w:id="2" w:name="_Toc127476465"/>
+      <w:bookmarkStart w:id="3" w:name="_3_Links"/>
+      <w:bookmarkEnd w:id="3"/>
       <w:r>
         <w:lastRenderedPageBreak/>
         <w:t>3</w:t>
@@ -4034,7 +4176,31 @@
                 <w:rPr>
                   <w:rStyle w:val="Hyperlink"/>
                 </w:rPr>
-                <w:t>Linux GUI Issue</w:t>
+                <w:t>Linux GU</w:t>
+              </w:r>
+              <w:r>
+                <w:rPr>
+                  <w:rStyle w:val="Hyperlink"/>
+                </w:rPr>
+                <w:t>I</w:t>
+              </w:r>
+              <w:r>
+                <w:rPr>
+                  <w:rStyle w:val="Hyperlink"/>
+                </w:rPr>
+                <w:t xml:space="preserve"> Iss</w:t>
+              </w:r>
+              <w:r>
+                <w:rPr>
+                  <w:rStyle w:val="Hyperlink"/>
+                </w:rPr>
+                <w:t>u</w:t>
+              </w:r>
+              <w:r>
+                <w:rPr>
+                  <w:rStyle w:val="Hyperlink"/>
+                </w:rPr>
+                <w:t>e</w:t>
               </w:r>
             </w:hyperlink>
           </w:p>
@@ -4088,13 +4254,31 @@
           <w:tcPr>
             <w:tcW w:w="4508" w:type="dxa"/>
           </w:tcPr>
-          <w:p/>
+          <w:p>
+            <w:hyperlink w:anchor="_5.5.x__Software’s" w:history="1">
+              <w:r>
+                <w:rPr>
+                  <w:rStyle w:val="Hyperlink"/>
+                </w:rPr>
+                <w:t>Flowchart Maker and Diagram Software</w:t>
+              </w:r>
+            </w:hyperlink>
+          </w:p>
         </w:tc>
         <w:tc>
           <w:tcPr>
             <w:tcW w:w="4508" w:type="dxa"/>
           </w:tcPr>
-          <w:p/>
+          <w:p>
+            <w:hyperlink r:id="rId16" w:history="1">
+              <w:r>
+                <w:rPr>
+                  <w:rStyle w:val="Hyperlink"/>
+                </w:rPr>
+                <w:t>Draw.io</w:t>
+              </w:r>
+            </w:hyperlink>
+          </w:p>
         </w:tc>
       </w:tr>
       <w:tr>
@@ -4102,13 +4286,73 @@
           <w:tcPr>
             <w:tcW w:w="4508" w:type="dxa"/>
           </w:tcPr>
-          <w:p/>
+          <w:p>
+            <w:hyperlink w:anchor="_5.5.x__Software’s" w:history="1">
+              <w:r>
+                <w:rPr>
+                  <w:rStyle w:val="Hyperlink"/>
+                </w:rPr>
+                <w:t>Gantt Chart Software</w:t>
+              </w:r>
+            </w:hyperlink>
+          </w:p>
         </w:tc>
         <w:tc>
           <w:tcPr>
             <w:tcW w:w="4508" w:type="dxa"/>
           </w:tcPr>
-          <w:p/>
+          <w:p>
+            <w:hyperlink r:id="rId17" w:history="1">
+              <w:proofErr w:type="spellStart"/>
+              <w:r>
+                <w:rPr>
+                  <w:rStyle w:val="Hyperlink"/>
+                </w:rPr>
+                <w:t>GanttProject</w:t>
+              </w:r>
+              <w:proofErr w:type="spellEnd"/>
+            </w:hyperlink>
+          </w:p>
+        </w:tc>
+      </w:tr>
+      <w:tr>
+        <w:tc>
+          <w:tcPr>
+            <w:tcW w:w="4508" w:type="dxa"/>
+          </w:tcPr>
+          <w:p>
+            <w:hyperlink w:anchor="_5.5.x__Software’s" w:history="1">
+              <w:r>
+                <w:rPr>
+                  <w:rStyle w:val="Hyperlink"/>
+                </w:rPr>
+                <w:t xml:space="preserve">Operating System for </w:t>
+              </w:r>
+              <w:proofErr w:type="spellStart"/>
+              <w:r>
+                <w:rPr>
+                  <w:rStyle w:val="Hyperlink"/>
+                </w:rPr>
+                <w:t>QTrobot</w:t>
+              </w:r>
+              <w:proofErr w:type="spellEnd"/>
+            </w:hyperlink>
+          </w:p>
+        </w:tc>
+        <w:tc>
+          <w:tcPr>
+            <w:tcW w:w="4508" w:type="dxa"/>
+          </w:tcPr>
+          <w:p>
+            <w:hyperlink r:id="rId18" w:history="1">
+              <w:r>
+                <w:rPr>
+                  <w:rStyle w:val="Hyperlink"/>
+                </w:rPr>
+                <w:t>Ubuntu</w:t>
+              </w:r>
+            </w:hyperlink>
+          </w:p>
         </w:tc>
       </w:tr>
     </w:tbl>
@@ -4116,7 +4360,7 @@
       <w:pPr>
         <w:pStyle w:val="Heading1"/>
       </w:pPr>
-      <w:bookmarkStart w:id="3" w:name="_Toc126673059"/>
+      <w:bookmarkStart w:id="4" w:name="_Toc127476466"/>
       <w:r>
         <w:t>4</w:t>
       </w:r>
@@ -4126,13 +4370,15 @@
       <w:r>
         <w:t>Introduction</w:t>
       </w:r>
-      <w:bookmarkEnd w:id="3"/>
+      <w:bookmarkEnd w:id="4"/>
     </w:p>
     <w:p>
       <w:pPr>
         <w:pStyle w:val="Heading2"/>
       </w:pPr>
-      <w:bookmarkStart w:id="4" w:name="_Toc126673060"/>
+      <w:bookmarkStart w:id="5" w:name="_Toc127476467"/>
+      <w:bookmarkStart w:id="6" w:name="_4.1_Project_Vision"/>
+      <w:bookmarkEnd w:id="6"/>
       <w:r>
         <w:t>4</w:t>
       </w:r>
@@ -4142,7 +4388,7 @@
       <w:r>
         <w:t>Project Vision</w:t>
       </w:r>
-      <w:bookmarkEnd w:id="4"/>
+      <w:bookmarkEnd w:id="5"/>
     </w:p>
     <w:p>
       <w:pPr>
@@ -4228,7 +4474,29 @@
           <w:sz w:val="22"/>
           <w:szCs w:val="22"/>
         </w:rPr>
-        <w:t>, or AAVR for short, is a software for patients who would like to allow for an easy way to authenticate themselves through robots with the use of their voice. This authentication process with the use of a human voice allows for patients to retrieve their medical records, which might contain their age, height, and weight. This method of authenticating by voice is safer and more convenient as it reduces the amount of human interaction that is needed, therefore allowing for an improvement of personal data security as a whole. With voice authentication, this allows for multiple different patient profiles to be set up conveniently.</w:t>
+        <w:t xml:space="preserve">, or AAVR for short, is a software for patients who would like to allow for an easy way to authenticate themselves through robots with the use of their voice. This authentication process with the use of a human voice allows for patients to retrieve their medical records, which might contain their age, height, and weight. This method of authenticating by voice is safer and more convenient as it reduces the amount of human interaction that is needed, therefore allowing for an improvement of personal data </w:t>
+      </w:r>
+      <w:proofErr w:type="gramStart"/>
+      <w:r>
+        <w:rPr>
+          <w:rStyle w:val="IntenseReference"/>
+          <w:i/>
+          <w:iCs/>
+          <w:sz w:val="22"/>
+          <w:szCs w:val="22"/>
+        </w:rPr>
+        <w:t>security as a whole</w:t>
+      </w:r>
+      <w:proofErr w:type="gramEnd"/>
+      <w:r>
+        <w:rPr>
+          <w:rStyle w:val="IntenseReference"/>
+          <w:i/>
+          <w:iCs/>
+          <w:sz w:val="22"/>
+          <w:szCs w:val="22"/>
+        </w:rPr>
+        <w:t>. With voice authentication, this allows for multiple different patient profiles to be set up conveniently.</w:t>
       </w:r>
       <w:r>
         <w:rPr>
@@ -4247,7 +4515,7 @@
       <w:pPr>
         <w:pStyle w:val="Heading2"/>
       </w:pPr>
-      <w:bookmarkStart w:id="5" w:name="_Toc126673061"/>
+      <w:bookmarkStart w:id="7" w:name="_Toc127476468"/>
       <w:r>
         <w:t>4</w:t>
       </w:r>
@@ -4257,7 +4525,7 @@
       <w:r>
         <w:t>Background</w:t>
       </w:r>
-      <w:bookmarkEnd w:id="5"/>
+      <w:bookmarkEnd w:id="7"/>
     </w:p>
     <w:p>
       <w:pPr>
@@ -4317,7 +4585,7 @@
           <w:noProof/>
         </w:rPr>
       </w:pPr>
-      <w:bookmarkStart w:id="6" w:name="_Toc126673062"/>
+      <w:bookmarkStart w:id="8" w:name="_Toc127476469"/>
       <w:r>
         <w:rPr>
           <w:noProof/>
@@ -4349,7 +4617,7 @@
                     </pic:cNvPicPr>
                   </pic:nvPicPr>
                   <pic:blipFill>
-                    <a:blip r:embed="rId16" cstate="print">
+                    <a:blip r:embed="rId19" cstate="print">
                       <a:extLst>
                         <a:ext uri="{28A0092B-C50C-407E-A947-70E740481C1C}">
                           <a14:useLocalDpi xmlns:a14="http://schemas.microsoft.com/office/drawing/2010/main" val="0"/>
@@ -4416,7 +4684,7 @@
                     </pic:cNvPicPr>
                   </pic:nvPicPr>
                   <pic:blipFill rotWithShape="1">
-                    <a:blip r:embed="rId17">
+                    <a:blip r:embed="rId20">
                       <a:extLst>
                         <a:ext uri="{28A0092B-C50C-407E-A947-70E740481C1C}">
                           <a14:useLocalDpi xmlns:a14="http://schemas.microsoft.com/office/drawing/2010/main" val="0"/>
@@ -4468,23 +4736,23 @@
         </w:rPr>
         <w:t xml:space="preserve">.2.1 </w:t>
       </w:r>
-      <w:commentRangeStart w:id="7"/>
+      <w:commentRangeStart w:id="9"/>
       <w:r>
         <w:rPr>
           <w:noProof/>
         </w:rPr>
         <w:t>Infrastructure for the QTrobot</w:t>
       </w:r>
-      <w:commentRangeEnd w:id="7"/>
+      <w:commentRangeEnd w:id="9"/>
       <w:r>
         <w:rPr>
           <w:rStyle w:val="CommentReference"/>
           <w:rFonts w:asciiTheme="minorHAnsi" w:eastAsiaTheme="minorHAnsi" w:hAnsiTheme="minorHAnsi" w:cstheme="minorBidi"/>
           <w:color w:val="auto"/>
         </w:rPr>
-        <w:commentReference w:id="7"/>
-      </w:r>
-      <w:bookmarkEnd w:id="6"/>
+        <w:commentReference w:id="9"/>
+      </w:r>
+      <w:bookmarkEnd w:id="8"/>
     </w:p>
     <w:p>
       <w:r>
@@ -4525,7 +4793,7 @@
                     </pic:cNvPicPr>
                   </pic:nvPicPr>
                   <pic:blipFill>
-                    <a:blip r:embed="rId22">
+                    <a:blip r:embed="rId25">
                       <a:extLst>
                         <a:ext uri="{28A0092B-C50C-407E-A947-70E740481C1C}">
                           <a14:useLocalDpi xmlns:a14="http://schemas.microsoft.com/office/drawing/2010/main" val="0"/>
@@ -4647,7 +4915,7 @@
       <w:pPr>
         <w:pStyle w:val="Heading2"/>
       </w:pPr>
-      <w:bookmarkStart w:id="8" w:name="_Toc126673063"/>
+      <w:bookmarkStart w:id="10" w:name="_Toc127476470"/>
       <w:r>
         <w:t>4</w:t>
       </w:r>
@@ -4657,7 +4925,7 @@
       <w:r>
         <w:t>Gantt Chart</w:t>
       </w:r>
-      <w:bookmarkEnd w:id="8"/>
+      <w:bookmarkEnd w:id="10"/>
     </w:p>
     <w:p>
       <w:pPr>
@@ -4689,13 +4957,27 @@
         </w:rPr>
         <w:t xml:space="preserve">. The gantt chart below is made using </w:t>
       </w:r>
-      <w:hyperlink r:id="rId23" w:history="1">
+      <w:hyperlink r:id="rId26" w:history="1">
         <w:r>
           <w:rPr>
             <w:rStyle w:val="Hyperlink"/>
             <w:noProof/>
           </w:rPr>
-          <w:t>GanttProject</w:t>
+          <w:t>Gantt</w:t>
+        </w:r>
+        <w:r>
+          <w:rPr>
+            <w:rStyle w:val="Hyperlink"/>
+            <w:noProof/>
+          </w:rPr>
+          <w:t>P</w:t>
+        </w:r>
+        <w:r>
+          <w:rPr>
+            <w:rStyle w:val="Hyperlink"/>
+            <w:noProof/>
+          </w:rPr>
+          <w:t>roject</w:t>
         </w:r>
       </w:hyperlink>
       <w:r>
@@ -4747,7 +5029,7 @@
                     </pic:cNvPicPr>
                   </pic:nvPicPr>
                   <pic:blipFill>
-                    <a:blip r:embed="rId24" cstate="print">
+                    <a:blip r:embed="rId27" cstate="print">
                       <a:extLst>
                         <a:ext uri="{28A0092B-C50C-407E-A947-70E740481C1C}">
                           <a14:useLocalDpi xmlns:a14="http://schemas.microsoft.com/office/drawing/2010/main" val="0"/>
@@ -4783,7 +5065,7 @@
       <w:pPr>
         <w:pStyle w:val="Heading2"/>
       </w:pPr>
-      <w:bookmarkStart w:id="9" w:name="_Toc126673064"/>
+      <w:bookmarkStart w:id="11" w:name="_Toc127476471"/>
       <w:r>
         <w:t>4</w:t>
       </w:r>
@@ -4793,7 +5075,7 @@
       <w:r>
         <w:t>Poster</w:t>
       </w:r>
-      <w:bookmarkEnd w:id="9"/>
+      <w:bookmarkEnd w:id="11"/>
     </w:p>
     <w:p>
       <w:r>
@@ -4812,7 +5094,7 @@
       <w:pPr>
         <w:pStyle w:val="Heading1"/>
       </w:pPr>
-      <w:bookmarkStart w:id="10" w:name="_Toc126673065"/>
+      <w:bookmarkStart w:id="12" w:name="_Toc127476472"/>
       <w:r>
         <w:lastRenderedPageBreak/>
         <w:t>5</w:t>
@@ -4823,13 +5105,13 @@
       <w:r>
         <w:t>Project Management</w:t>
       </w:r>
-      <w:bookmarkEnd w:id="10"/>
+      <w:bookmarkEnd w:id="12"/>
     </w:p>
     <w:p>
       <w:pPr>
         <w:pStyle w:val="Heading2"/>
       </w:pPr>
-      <w:bookmarkStart w:id="11" w:name="_Toc126673066"/>
+      <w:bookmarkStart w:id="13" w:name="_Toc127476473"/>
       <w:r>
         <w:t>5</w:t>
       </w:r>
@@ -4839,13 +5121,13 @@
       <w:r>
         <w:t>User Stories</w:t>
       </w:r>
-      <w:bookmarkEnd w:id="11"/>
+      <w:bookmarkEnd w:id="13"/>
     </w:p>
     <w:p>
       <w:pPr>
         <w:pStyle w:val="Heading2"/>
       </w:pPr>
-      <w:bookmarkStart w:id="12" w:name="_Toc126673067"/>
+      <w:bookmarkStart w:id="14" w:name="_Toc127476474"/>
       <w:r>
         <w:t>5</w:t>
       </w:r>
@@ -4855,41 +5137,66 @@
       <w:r>
         <w:t>Project Planning</w:t>
       </w:r>
-      <w:bookmarkEnd w:id="12"/>
+      <w:bookmarkEnd w:id="14"/>
     </w:p>
     <w:p>
       <w:pPr>
         <w:pStyle w:val="Heading3"/>
       </w:pPr>
-      <w:bookmarkStart w:id="13" w:name="_Trello_Board"/>
-      <w:bookmarkStart w:id="14" w:name="_Toc126673068"/>
-      <w:bookmarkEnd w:id="13"/>
+      <w:bookmarkStart w:id="15" w:name="_Trello_Board"/>
+      <w:bookmarkStart w:id="16" w:name="_Toc127476475"/>
+      <w:bookmarkStart w:id="17" w:name="_5.2.1_Kanban_Board"/>
+      <w:bookmarkEnd w:id="15"/>
+      <w:bookmarkEnd w:id="17"/>
+      <w:commentRangeStart w:id="18"/>
       <w:r>
         <w:t>5</w:t>
       </w:r>
       <w:r>
         <w:t xml:space="preserve">.2.1 </w:t>
       </w:r>
-      <w:r>
-        <w:t>Trello Board</w:t>
-      </w:r>
-      <w:bookmarkEnd w:id="14"/>
-    </w:p>
-    <w:p>
-      <w:r>
-        <w:t>The Trello</w:t>
-      </w:r>
-      <w:r>
-        <w:t xml:space="preserve"> </w:t>
+      <w:bookmarkEnd w:id="16"/>
+      <w:r>
+        <w:t>Kanban Board</w:t>
+      </w:r>
+      <w:commentRangeEnd w:id="18"/>
+      <w:r>
+        <w:rPr>
+          <w:rStyle w:val="CommentReference"/>
+          <w:rFonts w:asciiTheme="minorHAnsi" w:eastAsiaTheme="minorHAnsi" w:hAnsiTheme="minorHAnsi" w:cstheme="minorBidi"/>
+          <w:color w:val="auto"/>
+        </w:rPr>
+        <w:commentReference w:id="18"/>
+      </w:r>
+    </w:p>
+    <w:p>
+      <w:r>
+        <w:t xml:space="preserve">The </w:t>
+      </w:r>
+      <w:r>
+        <w:t xml:space="preserve">Kanban board that is being used is being made with the help of </w:t>
+      </w:r>
+      <w:hyperlink w:anchor="_3_Links" w:history="1">
+        <w:r>
+          <w:rPr>
+            <w:rStyle w:val="Hyperlink"/>
+          </w:rPr>
+          <w:t>Trello</w:t>
+        </w:r>
+      </w:hyperlink>
+      <w:r>
+        <w:t>.</w:t>
       </w:r>
     </w:p>
     <w:p>
       <w:pPr>
         <w:pStyle w:val="Heading3"/>
       </w:pPr>
-      <w:bookmarkStart w:id="15" w:name="_Version_Control"/>
-      <w:bookmarkStart w:id="16" w:name="_Toc126673069"/>
-      <w:bookmarkEnd w:id="15"/>
+      <w:bookmarkStart w:id="19" w:name="_Version_Control"/>
+      <w:bookmarkStart w:id="20" w:name="_Toc127476476"/>
+      <w:bookmarkStart w:id="21" w:name="_5.2.2_Version_Control"/>
+      <w:bookmarkEnd w:id="19"/>
+      <w:bookmarkEnd w:id="21"/>
       <w:r>
         <w:t>5</w:t>
       </w:r>
@@ -4899,14 +5206,22 @@
       <w:r>
         <w:t>Version Control</w:t>
       </w:r>
-      <w:bookmarkEnd w:id="16"/>
+      <w:bookmarkEnd w:id="20"/>
     </w:p>
     <w:p>
       <w:r>
         <w:t>A version control is used within this project to keep track of changes within the code.</w:t>
       </w:r>
       <w:r>
-        <w:t xml:space="preserve"> This allows for any accidental deletion of codes if the previous versions of it has been committed and pushed.</w:t>
+        <w:t xml:space="preserve"> This allows for any accidental deletion of codes if the previous versions of it </w:t>
+      </w:r>
+      <w:proofErr w:type="gramStart"/>
+      <w:r>
+        <w:t>has</w:t>
+      </w:r>
+      <w:proofErr w:type="gramEnd"/>
+      <w:r>
+        <w:t xml:space="preserve"> been committed and pushed.</w:t>
       </w:r>
       <w:r>
         <w:t xml:space="preserve"> This also serves as a memory bank to look back at lines of codes or files tha</w:t>
@@ -4915,7 +5230,15 @@
         <w:t>t have been deleted or changed.</w:t>
       </w:r>
       <w:r>
-        <w:t xml:space="preserve"> With this, the developer is able to look back at which section of the file that could have </w:t>
+        <w:t xml:space="preserve"> With this, the developer </w:t>
+      </w:r>
+      <w:proofErr w:type="gramStart"/>
+      <w:r>
+        <w:t>is able to</w:t>
+      </w:r>
+      <w:proofErr w:type="gramEnd"/>
+      <w:r>
+        <w:t xml:space="preserve"> look back at which section of the file that could have </w:t>
       </w:r>
       <w:r>
         <w:t>broken</w:t>
@@ -4935,23 +5258,31 @@
         <w:t>.</w:t>
       </w:r>
       <w:r>
-        <w:t xml:space="preserve"> GitHub is used as it is free to use and it allows for the use of git command line. </w:t>
+        <w:t xml:space="preserve"> GitHub is used as it is free to </w:t>
+      </w:r>
+      <w:proofErr w:type="gramStart"/>
+      <w:r>
+        <w:t>use</w:t>
+      </w:r>
+      <w:proofErr w:type="gramEnd"/>
+      <w:r>
+        <w:t xml:space="preserve"> and it allows for the use of git command line. </w:t>
       </w:r>
     </w:p>
     <w:p>
       <w:pPr>
         <w:pStyle w:val="Heading3"/>
       </w:pPr>
-      <w:bookmarkStart w:id="17" w:name="_5.2.3_Market_Research"/>
-      <w:bookmarkStart w:id="18" w:name="_Toc126673070"/>
-      <w:bookmarkEnd w:id="17"/>
+      <w:bookmarkStart w:id="22" w:name="_5.2.3_Market_Research"/>
+      <w:bookmarkStart w:id="23" w:name="_Toc127476477"/>
+      <w:bookmarkEnd w:id="22"/>
       <w:r>
         <w:t>5</w:t>
       </w:r>
       <w:r>
         <w:t>.2.3 Market Research</w:t>
       </w:r>
-      <w:bookmarkEnd w:id="18"/>
+      <w:bookmarkEnd w:id="23"/>
     </w:p>
     <w:p>
       <w:pPr>
@@ -4962,7 +5293,7 @@
       </w:r>
     </w:p>
     <w:p>
-      <w:hyperlink r:id="rId25" w:history="1">
+      <w:hyperlink r:id="rId28" w:history="1">
         <w:r>
           <w:rPr>
             <w:rStyle w:val="Hyperlink"/>
@@ -5003,8 +5334,13 @@
         <w:t xml:space="preserve">This system is similar to the current project that is listed within this documentation where it needs to compare a current voice recording to a saved one to check </w:t>
       </w:r>
       <w:r>
-        <w:t>which user is talking</w:t>
-      </w:r>
+        <w:t xml:space="preserve">which user is </w:t>
+      </w:r>
+      <w:proofErr w:type="gramStart"/>
+      <w:r>
+        <w:t>talking</w:t>
+      </w:r>
+      <w:proofErr w:type="gramEnd"/>
     </w:p>
     <w:p>
       <w:pPr>
@@ -5018,7 +5354,7 @@
       </w:r>
     </w:p>
     <w:p>
-      <w:hyperlink r:id="rId26" w:anchor="vm_pr&amp;zippy=%2Cvoice-match-personal-results" w:history="1">
+      <w:hyperlink r:id="rId29" w:anchor="vm_pr&amp;zippy=%2Cvoice-match-personal-results" w:history="1">
         <w:r>
           <w:rPr>
             <w:rStyle w:val="Hyperlink"/>
@@ -5071,9 +5407,15 @@
     </w:p>
     <w:p>
       <w:r>
-        <w:t xml:space="preserve">Windows is an operating system created by Microsoft. In version 10 and 11 of Windows, Users are able to enable </w:t>
-      </w:r>
-      <w:hyperlink r:id="rId27" w:anchor="WindowsVersion=Windows_11" w:history="1">
+        <w:t xml:space="preserve">Windows is an operating system </w:t>
+      </w:r>
+      <w:r>
+        <w:t xml:space="preserve">(OS) </w:t>
+      </w:r>
+      <w:r>
+        <w:t xml:space="preserve">created by Microsoft. In version 10 and 11 of Windows, Users are able to enable </w:t>
+      </w:r>
+      <w:hyperlink r:id="rId30" w:anchor="WindowsVersion=Windows_11" w:history="1">
         <w:r>
           <w:rPr>
             <w:rStyle w:val="Hyperlink"/>
@@ -5092,7 +5434,7 @@
       <w:pPr>
         <w:pStyle w:val="Heading3"/>
       </w:pPr>
-      <w:bookmarkStart w:id="19" w:name="_Toc126673071"/>
+      <w:bookmarkStart w:id="24" w:name="_Toc127476478"/>
       <w:r>
         <w:lastRenderedPageBreak/>
         <w:t>5</w:t>
@@ -5106,20 +5448,20 @@
       <w:r>
         <w:t xml:space="preserve"> Project Design</w:t>
       </w:r>
-      <w:bookmarkEnd w:id="19"/>
+      <w:bookmarkEnd w:id="24"/>
     </w:p>
     <w:p>
       <w:pPr>
         <w:pStyle w:val="Heading2"/>
       </w:pPr>
-      <w:bookmarkStart w:id="20" w:name="_Toc126673072"/>
+      <w:bookmarkStart w:id="25" w:name="_Toc127476479"/>
       <w:r>
         <w:t>5</w:t>
       </w:r>
       <w:r>
         <w:t>.3 Project Methodology</w:t>
       </w:r>
-      <w:bookmarkEnd w:id="20"/>
+      <w:bookmarkEnd w:id="25"/>
     </w:p>
     <w:p>
       <w:r>
@@ -5142,7 +5484,7 @@
                     <pic:cNvPicPr/>
                   </pic:nvPicPr>
                   <pic:blipFill>
-                    <a:blip r:embed="rId28"/>
+                    <a:blip r:embed="rId31"/>
                     <a:stretch>
                       <a:fillRect/>
                     </a:stretch>
@@ -5184,7 +5526,7 @@
                     <pic:cNvPicPr/>
                   </pic:nvPicPr>
                   <pic:blipFill>
-                    <a:blip r:embed="rId29"/>
+                    <a:blip r:embed="rId32"/>
                     <a:stretch>
                       <a:fillRect/>
                     </a:stretch>
@@ -5209,7 +5551,7 @@
       <w:pPr>
         <w:pStyle w:val="Heading2"/>
       </w:pPr>
-      <w:bookmarkStart w:id="21" w:name="_Toc126673073"/>
+      <w:bookmarkStart w:id="26" w:name="_Toc127476480"/>
       <w:r>
         <w:t>5</w:t>
       </w:r>
@@ -5219,7 +5561,7 @@
       <w:r>
         <w:t>Legal, Social, Ethical &amp; Professional Issues</w:t>
       </w:r>
-      <w:bookmarkEnd w:id="21"/>
+      <w:bookmarkEnd w:id="26"/>
     </w:p>
     <w:p>
       <w:r>
@@ -5233,7 +5575,7 @@
       <w:pPr>
         <w:pStyle w:val="Heading3"/>
       </w:pPr>
-      <w:bookmarkStart w:id="22" w:name="_Toc126673074"/>
+      <w:bookmarkStart w:id="27" w:name="_Toc127476481"/>
       <w:r>
         <w:lastRenderedPageBreak/>
         <w:t>5</w:t>
@@ -5241,52 +5583,52 @@
       <w:r>
         <w:t>.4.1 Legal Issue</w:t>
       </w:r>
-      <w:bookmarkEnd w:id="22"/>
+      <w:bookmarkEnd w:id="27"/>
     </w:p>
     <w:p>
       <w:pPr>
         <w:pStyle w:val="Heading3"/>
       </w:pPr>
-      <w:bookmarkStart w:id="23" w:name="_Toc126673075"/>
+      <w:bookmarkStart w:id="28" w:name="_Toc127476482"/>
       <w:r>
         <w:t>5</w:t>
       </w:r>
       <w:r>
         <w:t>.4.2 Social Issue</w:t>
       </w:r>
-      <w:bookmarkEnd w:id="23"/>
+      <w:bookmarkEnd w:id="28"/>
     </w:p>
     <w:p>
       <w:pPr>
         <w:pStyle w:val="Heading3"/>
       </w:pPr>
-      <w:bookmarkStart w:id="24" w:name="_Toc126673076"/>
+      <w:bookmarkStart w:id="29" w:name="_Toc127476483"/>
       <w:r>
         <w:t>5</w:t>
       </w:r>
       <w:r>
         <w:t>.4.3 Ethical Issue</w:t>
       </w:r>
-      <w:bookmarkEnd w:id="24"/>
+      <w:bookmarkEnd w:id="29"/>
     </w:p>
     <w:p>
       <w:pPr>
         <w:pStyle w:val="Heading3"/>
       </w:pPr>
-      <w:bookmarkStart w:id="25" w:name="_Toc126673077"/>
+      <w:bookmarkStart w:id="30" w:name="_Toc127476484"/>
       <w:r>
         <w:t>5</w:t>
       </w:r>
       <w:r>
         <w:t>.4.4 Professional Issue</w:t>
       </w:r>
-      <w:bookmarkEnd w:id="25"/>
+      <w:bookmarkEnd w:id="30"/>
     </w:p>
     <w:p>
       <w:pPr>
         <w:pStyle w:val="Heading2"/>
       </w:pPr>
-      <w:bookmarkStart w:id="26" w:name="_Toc126673078"/>
+      <w:bookmarkStart w:id="31" w:name="_Toc127476485"/>
       <w:r>
         <w:t>5</w:t>
       </w:r>
@@ -5296,13 +5638,338 @@
       <w:r>
         <w:t>Project Development</w:t>
       </w:r>
-      <w:bookmarkEnd w:id="26"/>
+      <w:bookmarkEnd w:id="31"/>
+    </w:p>
+    <w:p>
+      <w:pPr>
+        <w:pStyle w:val="Heading3"/>
+      </w:pPr>
+      <w:bookmarkStart w:id="32" w:name="_Toc127476486"/>
+      <w:r>
+        <w:t>5.5.1 Stage 1: Early Stages</w:t>
+      </w:r>
+      <w:bookmarkEnd w:id="32"/>
+    </w:p>
+    <w:p>
+      <w:r>
+        <w:t>The project</w:t>
+      </w:r>
+      <w:r>
+        <w:t xml:space="preserve"> started with the deve</w:t>
+      </w:r>
+      <w:r>
+        <w:t xml:space="preserve">loper being able to choose a supervisor for this project. The supervisor </w:t>
+      </w:r>
+      <w:r>
+        <w:t xml:space="preserve">selection was done with the developer needing to </w:t>
+      </w:r>
+      <w:r>
+        <w:t>submit</w:t>
+      </w:r>
+      <w:r>
+        <w:t xml:space="preserve"> a proposed idea to a supervisor of their choosing. This was done within the first two weeks of the COMP3000 module. </w:t>
+      </w:r>
+      <w:r>
+        <w:t xml:space="preserve">After much deliberation, </w:t>
+      </w:r>
+      <w:r>
+        <w:t xml:space="preserve">Dr Hai-Van Dang </w:t>
+      </w:r>
+      <w:r>
+        <w:t xml:space="preserve">was made as the supervisor of choice in this project. </w:t>
+      </w:r>
+    </w:p>
+    <w:p>
+      <w:r>
+        <w:t>Next, the PID (Project Initiation Document) has to be made. The PID</w:t>
+      </w:r>
+      <w:r>
+        <w:t xml:space="preserve"> is meant to be the output of </w:t>
+      </w:r>
+      <w:hyperlink w:anchor="_6.1_Sprint_0" w:history="1">
+        <w:r>
+          <w:rPr>
+            <w:rStyle w:val="Hyperlink"/>
+          </w:rPr>
+          <w:t>Sprint 0</w:t>
+        </w:r>
+      </w:hyperlink>
+      <w:r>
+        <w:t>.</w:t>
+      </w:r>
+      <w:r>
+        <w:t xml:space="preserve"> The base of Sprint 0 is meant to be the starting point of the project. The </w:t>
+      </w:r>
+      <w:hyperlink w:anchor="_4.1_Project_Vision" w:history="1">
+        <w:r>
+          <w:rPr>
+            <w:rStyle w:val="Hyperlink"/>
+          </w:rPr>
+          <w:t>project vision</w:t>
+        </w:r>
+      </w:hyperlink>
+      <w:r>
+        <w:t xml:space="preserve"> was also made during this </w:t>
+      </w:r>
+      <w:proofErr w:type="gramStart"/>
+      <w:r>
+        <w:t>period of time</w:t>
+      </w:r>
+      <w:proofErr w:type="gramEnd"/>
+      <w:r>
+        <w:t>.</w:t>
+      </w:r>
+      <w:r>
+        <w:t xml:space="preserve"> This document can be found on the GitHub Link </w:t>
+      </w:r>
+      <w:hyperlink w:anchor="_3_Links" w:history="1">
+        <w:r>
+          <w:rPr>
+            <w:rStyle w:val="Hyperlink"/>
+          </w:rPr>
+          <w:t>above</w:t>
+        </w:r>
+      </w:hyperlink>
+      <w:r>
+        <w:t xml:space="preserve">. </w:t>
+      </w:r>
+    </w:p>
+    <w:p>
+      <w:pPr>
+        <w:pStyle w:val="Heading3"/>
+      </w:pPr>
+      <w:r>
+        <w:t>5.5.2 Stage 2: Learning ROS</w:t>
+      </w:r>
+    </w:p>
+    <w:p>
+      <w:pPr>
+        <w:pStyle w:val="Heading3"/>
+      </w:pPr>
+      <w:r>
+        <w:t>5.5.3 Stage 3: Learning AWS</w:t>
+      </w:r>
+    </w:p>
+    <w:p/>
+    <w:p>
+      <w:pPr>
+        <w:pStyle w:val="Heading3"/>
+      </w:pPr>
+      <w:bookmarkStart w:id="33" w:name="_Toc127476487"/>
+      <w:bookmarkStart w:id="34" w:name="_5.5.x__Software’s"/>
+      <w:bookmarkEnd w:id="34"/>
+      <w:commentRangeStart w:id="35"/>
+      <w:r>
+        <w:t xml:space="preserve">5.5.x </w:t>
+      </w:r>
+      <w:commentRangeEnd w:id="35"/>
+      <w:r>
+        <w:rPr>
+          <w:rStyle w:val="CommentReference"/>
+          <w:rFonts w:asciiTheme="minorHAnsi" w:eastAsiaTheme="minorHAnsi" w:hAnsiTheme="minorHAnsi" w:cstheme="minorBidi"/>
+          <w:color w:val="auto"/>
+        </w:rPr>
+        <w:commentReference w:id="35"/>
+      </w:r>
+      <w:r>
+        <w:t>Software’s</w:t>
+      </w:r>
+      <w:r>
+        <w:t xml:space="preserve"> </w:t>
+      </w:r>
+      <w:commentRangeStart w:id="36"/>
+      <w:r>
+        <w:t>and Tools</w:t>
+      </w:r>
+      <w:bookmarkEnd w:id="33"/>
+      <w:commentRangeEnd w:id="36"/>
+      <w:r>
+        <w:rPr>
+          <w:rStyle w:val="CommentReference"/>
+          <w:rFonts w:asciiTheme="minorHAnsi" w:eastAsiaTheme="minorHAnsi" w:hAnsiTheme="minorHAnsi" w:cstheme="minorBidi"/>
+          <w:color w:val="auto"/>
+        </w:rPr>
+        <w:commentReference w:id="36"/>
+      </w:r>
+    </w:p>
+    <w:p>
+      <w:r>
+        <w:t xml:space="preserve">The main development IDE (Integrated development environment) that is used within this project is Visual Studio Code. It is one of the tools that </w:t>
+      </w:r>
+      <w:r>
+        <w:t xml:space="preserve">the developer is particularly </w:t>
+      </w:r>
+      <w:r>
+        <w:t>well-versed</w:t>
+      </w:r>
+      <w:r>
+        <w:t xml:space="preserve"> in. Other than that,</w:t>
+      </w:r>
+      <w:r>
+        <w:t xml:space="preserve"> charting tools such as </w:t>
+      </w:r>
+      <w:hyperlink w:anchor="_3_Links" w:history="1">
+        <w:r>
+          <w:rPr>
+            <w:rStyle w:val="Hyperlink"/>
+          </w:rPr>
+          <w:t>dr</w:t>
+        </w:r>
+        <w:r>
+          <w:rPr>
+            <w:rStyle w:val="Hyperlink"/>
+          </w:rPr>
+          <w:t>a</w:t>
+        </w:r>
+        <w:r>
+          <w:rPr>
+            <w:rStyle w:val="Hyperlink"/>
+          </w:rPr>
+          <w:t>w.io</w:t>
+        </w:r>
+      </w:hyperlink>
+      <w:r>
+        <w:t xml:space="preserve"> and </w:t>
+      </w:r>
+      <w:hyperlink w:anchor="_3_Links" w:history="1">
+        <w:proofErr w:type="spellStart"/>
+        <w:r>
+          <w:rPr>
+            <w:rStyle w:val="Hyperlink"/>
+          </w:rPr>
+          <w:t>GanttPr</w:t>
+        </w:r>
+        <w:r>
+          <w:rPr>
+            <w:rStyle w:val="Hyperlink"/>
+          </w:rPr>
+          <w:t>o</w:t>
+        </w:r>
+        <w:r>
+          <w:rPr>
+            <w:rStyle w:val="Hyperlink"/>
+          </w:rPr>
+          <w:t>ject</w:t>
+        </w:r>
+        <w:proofErr w:type="spellEnd"/>
+      </w:hyperlink>
+      <w:r>
+        <w:t xml:space="preserve"> </w:t>
+      </w:r>
+      <w:r>
+        <w:t xml:space="preserve">have been used to create the graphs and diagrams within this document. </w:t>
+      </w:r>
+      <w:r>
+        <w:t>As stated above</w:t>
+      </w:r>
+      <w:r>
+        <w:t xml:space="preserve"> </w:t>
+      </w:r>
+      <w:hyperlink w:anchor="_5.2.2_Version_Control" w:history="1">
+        <w:r>
+          <w:rPr>
+            <w:rStyle w:val="Hyperlink"/>
+          </w:rPr>
+          <w:t>he</w:t>
+        </w:r>
+        <w:r>
+          <w:rPr>
+            <w:rStyle w:val="Hyperlink"/>
+          </w:rPr>
+          <w:t>r</w:t>
+        </w:r>
+        <w:r>
+          <w:rPr>
+            <w:rStyle w:val="Hyperlink"/>
+          </w:rPr>
+          <w:t>e</w:t>
+        </w:r>
+      </w:hyperlink>
+      <w:r>
+        <w:t xml:space="preserve">, Git is also being </w:t>
+      </w:r>
+      <w:r>
+        <w:t xml:space="preserve">used. </w:t>
+      </w:r>
+      <w:r>
+        <w:t xml:space="preserve">Next, </w:t>
+      </w:r>
+      <w:hyperlink w:anchor="_3_Links" w:history="1">
+        <w:r>
+          <w:rPr>
+            <w:rStyle w:val="Hyperlink"/>
+          </w:rPr>
+          <w:t>Trello</w:t>
+        </w:r>
+      </w:hyperlink>
+      <w:r>
+        <w:t xml:space="preserve"> is being used</w:t>
+      </w:r>
+      <w:r>
+        <w:t xml:space="preserve"> as the</w:t>
+      </w:r>
+      <w:r>
+        <w:t xml:space="preserve"> Kanban Board. More information on why </w:t>
+      </w:r>
+      <w:proofErr w:type="gramStart"/>
+      <w:r>
+        <w:t>is it</w:t>
+      </w:r>
+      <w:proofErr w:type="gramEnd"/>
+      <w:r>
+        <w:t xml:space="preserve"> being used specifically can be found in the section </w:t>
+      </w:r>
+      <w:hyperlink w:anchor="_5.2.1_Kanban_Board" w:history="1">
+        <w:r>
+          <w:rPr>
+            <w:rStyle w:val="Hyperlink"/>
+          </w:rPr>
+          <w:t>here</w:t>
+        </w:r>
+      </w:hyperlink>
+      <w:r>
+        <w:t>.</w:t>
+      </w:r>
+      <w:r>
+        <w:t xml:space="preserve"> </w:t>
+      </w:r>
+    </w:p>
+    <w:p>
+      <w:r>
+        <w:t xml:space="preserve">For the robot itself, </w:t>
+      </w:r>
+      <w:hyperlink w:anchor="_3_Links" w:history="1">
+        <w:r>
+          <w:rPr>
+            <w:rStyle w:val="Hyperlink"/>
+          </w:rPr>
+          <w:t>Ub</w:t>
+        </w:r>
+        <w:r>
+          <w:rPr>
+            <w:rStyle w:val="Hyperlink"/>
+          </w:rPr>
+          <w:t>u</w:t>
+        </w:r>
+        <w:r>
+          <w:rPr>
+            <w:rStyle w:val="Hyperlink"/>
+          </w:rPr>
+          <w:t>ntu</w:t>
+        </w:r>
+      </w:hyperlink>
+      <w:r>
+        <w:t xml:space="preserve"> is used a lot during this project as it is the main OS</w:t>
+      </w:r>
+      <w:r>
+        <w:t xml:space="preserve">. </w:t>
+      </w:r>
     </w:p>
     <w:p>
       <w:pPr>
         <w:pStyle w:val="Heading2"/>
       </w:pPr>
-      <w:bookmarkStart w:id="27" w:name="_Toc126673079"/>
+      <w:bookmarkStart w:id="37" w:name="_Toc127476488"/>
       <w:r>
         <w:t>5</w:t>
       </w:r>
@@ -5312,36 +5979,52 @@
       <w:r>
         <w:t>Project Testing</w:t>
       </w:r>
-      <w:bookmarkEnd w:id="27"/>
-    </w:p>
-    <w:p>
+      <w:bookmarkEnd w:id="37"/>
+    </w:p>
+    <w:p>
+      <w:commentRangeStart w:id="38"/>
       <w:r>
         <w:t xml:space="preserve">Project Testing is done after the </w:t>
       </w:r>
       <w:r>
         <w:t>develop…</w:t>
       </w:r>
+      <w:commentRangeEnd w:id="38"/>
+      <w:r>
+        <w:rPr>
+          <w:rStyle w:val="CommentReference"/>
+        </w:rPr>
+        <w:commentReference w:id="38"/>
+      </w:r>
     </w:p>
     <w:p>
       <w:pPr>
         <w:pStyle w:val="Heading3"/>
       </w:pPr>
-      <w:bookmarkStart w:id="28" w:name="_Toc126673080"/>
+      <w:bookmarkStart w:id="39" w:name="_Toc127476489"/>
       <w:r>
         <w:t>5</w:t>
       </w:r>
       <w:r>
-        <w:t>.6.1 User Testing</w:t>
-      </w:r>
-      <w:bookmarkEnd w:id="28"/>
+        <w:t xml:space="preserve">.6.1 User </w:t>
+      </w:r>
+      <w:proofErr w:type="spellStart"/>
+      <w:r>
+        <w:t>Testing</w:t>
+      </w:r>
+      <w:bookmarkEnd w:id="39"/>
+      <w:r>
+        <w:t>ss</w:t>
+      </w:r>
+      <w:proofErr w:type="spellEnd"/>
     </w:p>
     <w:p>
       <w:pPr>
         <w:pStyle w:val="Heading2"/>
       </w:pPr>
-      <w:bookmarkStart w:id="29" w:name="_Meeting_Minutes"/>
-      <w:bookmarkStart w:id="30" w:name="_Toc126673081"/>
-      <w:bookmarkEnd w:id="29"/>
+      <w:bookmarkStart w:id="40" w:name="_Meeting_Minutes"/>
+      <w:bookmarkStart w:id="41" w:name="_Toc127476490"/>
+      <w:bookmarkEnd w:id="40"/>
       <w:r>
         <w:t>5</w:t>
       </w:r>
@@ -5351,7 +6034,7 @@
       <w:r>
         <w:t>Meeting Minutes</w:t>
       </w:r>
-      <w:bookmarkEnd w:id="30"/>
+      <w:bookmarkEnd w:id="41"/>
     </w:p>
     <w:p>
       <w:r>
@@ -5375,7 +6058,7 @@
       <w:pPr>
         <w:pStyle w:val="Heading1"/>
       </w:pPr>
-      <w:bookmarkStart w:id="31" w:name="_Toc126673082"/>
+      <w:bookmarkStart w:id="42" w:name="_Toc127476491"/>
       <w:r>
         <w:lastRenderedPageBreak/>
         <w:t>6</w:t>
@@ -5386,7 +6069,7 @@
       <w:r>
         <w:t>Sprint Reviews</w:t>
       </w:r>
-      <w:bookmarkEnd w:id="31"/>
+      <w:bookmarkEnd w:id="42"/>
     </w:p>
     <w:p>
       <w:r>
@@ -5400,7 +6083,9 @@
       <w:pPr>
         <w:pStyle w:val="Heading2"/>
       </w:pPr>
-      <w:bookmarkStart w:id="32" w:name="_Toc126673083"/>
+      <w:bookmarkStart w:id="43" w:name="_Toc127476492"/>
+      <w:bookmarkStart w:id="44" w:name="_6.1_Sprint_0"/>
+      <w:bookmarkEnd w:id="44"/>
       <w:r>
         <w:t>6</w:t>
       </w:r>
@@ -5410,7 +6095,7 @@
       <w:r>
         <w:t>Sprint 0</w:t>
       </w:r>
-      <w:bookmarkEnd w:id="32"/>
+      <w:bookmarkEnd w:id="43"/>
     </w:p>
     <w:p>
       <w:r>
@@ -5433,7 +6118,7 @@
                     <pic:cNvPicPr/>
                   </pic:nvPicPr>
                   <pic:blipFill>
-                    <a:blip r:embed="rId30"/>
+                    <a:blip r:embed="rId33"/>
                     <a:stretch>
                       <a:fillRect/>
                     </a:stretch>
@@ -5462,7 +6147,11 @@
         <w:t xml:space="preserve"> 0</w:t>
       </w:r>
       <w:r>
-        <w:t xml:space="preserve"> runs from the 6</w:t>
+        <w:t xml:space="preserve"> runs from the </w:t>
+      </w:r>
+      <w:proofErr w:type="gramStart"/>
+      <w:r>
+        <w:t>6</w:t>
       </w:r>
       <w:r>
         <w:rPr>
@@ -5470,6 +6159,7 @@
         </w:rPr>
         <w:t>th</w:t>
       </w:r>
+      <w:proofErr w:type="gramEnd"/>
       <w:r>
         <w:rPr>
           <w:vertAlign w:val="superscript"/>
@@ -5514,7 +6204,7 @@
       <w:pPr>
         <w:pStyle w:val="Heading2"/>
       </w:pPr>
-      <w:bookmarkStart w:id="33" w:name="_Toc126673084"/>
+      <w:bookmarkStart w:id="45" w:name="_Toc127476493"/>
       <w:r>
         <w:lastRenderedPageBreak/>
         <w:t>6</w:t>
@@ -5525,7 +6215,7 @@
       <w:r>
         <w:t>Sprint 1</w:t>
       </w:r>
-      <w:bookmarkEnd w:id="33"/>
+      <w:bookmarkEnd w:id="45"/>
     </w:p>
     <w:p>
       <w:r>
@@ -5548,7 +6238,7 @@
                     <pic:cNvPicPr/>
                   </pic:nvPicPr>
                   <pic:blipFill>
-                    <a:blip r:embed="rId31"/>
+                    <a:blip r:embed="rId34"/>
                     <a:stretch>
                       <a:fillRect/>
                     </a:stretch>
@@ -5612,21 +6302,23 @@
         <w:t xml:space="preserve"> was checked to make sure that it can turn on and off </w:t>
       </w:r>
       <w:proofErr w:type="spellStart"/>
+      <w:proofErr w:type="gramStart"/>
       <w:r>
         <w:t>it’s</w:t>
       </w:r>
       <w:proofErr w:type="spellEnd"/>
+      <w:proofErr w:type="gramEnd"/>
       <w:r>
         <w:t xml:space="preserve"> microphone via the ROS service. The base code was pushed with a template</w:t>
       </w:r>
       <w:r>
         <w:t xml:space="preserve">. It was here where there was a </w:t>
       </w:r>
-      <w:bookmarkStart w:id="34" w:name="Linux_GUI_Issue"/>
+      <w:bookmarkStart w:id="46" w:name="Linux_GUI_Issue"/>
       <w:r>
         <w:t xml:space="preserve">Linux GUI issue </w:t>
       </w:r>
-      <w:bookmarkEnd w:id="34"/>
+      <w:bookmarkEnd w:id="46"/>
       <w:r>
         <w:t xml:space="preserve">which did not allow me </w:t>
       </w:r>
@@ -5647,7 +6339,7 @@
           <w:noProof/>
         </w:rPr>
       </w:pPr>
-      <w:bookmarkStart w:id="35" w:name="_Toc126673085"/>
+      <w:bookmarkStart w:id="47" w:name="_Toc127476494"/>
       <w:r>
         <w:t>6</w:t>
       </w:r>
@@ -5657,7 +6349,7 @@
       <w:r>
         <w:t>Sprint 2</w:t>
       </w:r>
-      <w:bookmarkEnd w:id="35"/>
+      <w:bookmarkEnd w:id="47"/>
     </w:p>
     <w:p>
       <w:r>
@@ -5680,7 +6372,7 @@
                     <pic:cNvPicPr/>
                   </pic:nvPicPr>
                   <pic:blipFill>
-                    <a:blip r:embed="rId32"/>
+                    <a:blip r:embed="rId35"/>
                     <a:stretch>
                       <a:fillRect/>
                     </a:stretch>
@@ -5713,7 +6405,11 @@
         <w:t>rd</w:t>
       </w:r>
       <w:r>
-        <w:t xml:space="preserve"> of November 2022 until the 17</w:t>
+        <w:t xml:space="preserve"> of November 2022 until the </w:t>
+      </w:r>
+      <w:proofErr w:type="gramStart"/>
+      <w:r>
+        <w:t>17</w:t>
       </w:r>
       <w:r>
         <w:rPr>
@@ -5721,6 +6417,7 @@
         </w:rPr>
         <w:t>th</w:t>
       </w:r>
+      <w:proofErr w:type="gramEnd"/>
       <w:r>
         <w:t xml:space="preserve"> November 2022. This sprint went into more research into Audio Recognition.</w:t>
       </w:r>
@@ -5746,7 +6443,7 @@
       <w:pPr>
         <w:pStyle w:val="Heading2"/>
       </w:pPr>
-      <w:bookmarkStart w:id="36" w:name="_Toc126673086"/>
+      <w:bookmarkStart w:id="48" w:name="_Toc127476495"/>
       <w:r>
         <w:t>6</w:t>
       </w:r>
@@ -5756,7 +6453,7 @@
       <w:r>
         <w:t>Sprint 3</w:t>
       </w:r>
-      <w:bookmarkEnd w:id="36"/>
+      <w:bookmarkEnd w:id="48"/>
     </w:p>
     <w:p>
       <w:r>
@@ -5779,7 +6476,7 @@
                     <pic:cNvPicPr/>
                   </pic:nvPicPr>
                   <pic:blipFill>
-                    <a:blip r:embed="rId33"/>
+                    <a:blip r:embed="rId36"/>
                     <a:stretch>
                       <a:fillRect/>
                     </a:stretch>
@@ -5811,7 +6508,11 @@
         <w:t>th</w:t>
       </w:r>
       <w:r>
-        <w:t xml:space="preserve"> November 2022 until the 1</w:t>
+        <w:t xml:space="preserve"> November 2022 until the </w:t>
+      </w:r>
+      <w:proofErr w:type="gramStart"/>
+      <w:r>
+        <w:t>1</w:t>
       </w:r>
       <w:r>
         <w:rPr>
@@ -5819,6 +6520,7 @@
         </w:rPr>
         <w:t>st</w:t>
       </w:r>
+      <w:proofErr w:type="gramEnd"/>
       <w:r>
         <w:t xml:space="preserve"> December 2022. This sprint consisted of a meeting with Dr </w:t>
       </w:r>
@@ -5836,6 +6538,7 @@
         </w:rPr>
         <w:t xml:space="preserve">University of Hertfordshire on the </w:t>
       </w:r>
+      <w:proofErr w:type="gramStart"/>
       <w:r>
         <w:rPr>
           <w:rStyle w:val="moduletitlelink"/>
@@ -5849,6 +6552,7 @@
         </w:rPr>
         <w:t>th</w:t>
       </w:r>
+      <w:proofErr w:type="gramEnd"/>
       <w:r>
         <w:rPr>
           <w:rStyle w:val="moduletitlelink"/>
@@ -5865,12 +6569,26 @@
         <w:rPr>
           <w:rStyle w:val="moduletitlelink"/>
         </w:rPr>
-        <w:t xml:space="preserve">information on Visual and Spoken interfaces, Dealing with Voice Biometric. There was talks on Fourier Transformation, Frequency domain and time domains. This meeting helped with the base understanding for </w:t>
-      </w:r>
+        <w:t xml:space="preserve">information on Visual and Spoken interfaces, Dealing with Voice Biometric. There </w:t>
+      </w:r>
+      <w:proofErr w:type="gramStart"/>
       <w:r>
         <w:rPr>
           <w:rStyle w:val="moduletitlelink"/>
         </w:rPr>
+        <w:t>was</w:t>
+      </w:r>
+      <w:proofErr w:type="gramEnd"/>
+      <w:r>
+        <w:rPr>
+          <w:rStyle w:val="moduletitlelink"/>
+        </w:rPr>
+        <w:t xml:space="preserve"> talks on Fourier Transformation, Frequency domain and time domains. This meeting helped with the base understanding for </w:t>
+      </w:r>
+      <w:r>
+        <w:rPr>
+          <w:rStyle w:val="moduletitlelink"/>
+        </w:rPr>
         <w:t xml:space="preserve">Speech </w:t>
       </w:r>
       <w:proofErr w:type="spellStart"/>
@@ -5892,7 +6610,7 @@
       <w:pPr>
         <w:pStyle w:val="Heading2"/>
       </w:pPr>
-      <w:bookmarkStart w:id="37" w:name="_Toc126673087"/>
+      <w:bookmarkStart w:id="49" w:name="_Toc127476496"/>
       <w:r>
         <w:lastRenderedPageBreak/>
         <w:t>6</w:t>
@@ -5903,7 +6621,7 @@
       <w:r>
         <w:t>Sprint 4</w:t>
       </w:r>
-      <w:bookmarkEnd w:id="37"/>
+      <w:bookmarkEnd w:id="49"/>
     </w:p>
     <w:p>
       <w:r>
@@ -5926,7 +6644,7 @@
                     <pic:cNvPicPr/>
                   </pic:nvPicPr>
                   <pic:blipFill>
-                    <a:blip r:embed="rId34"/>
+                    <a:blip r:embed="rId37"/>
                     <a:stretch>
                       <a:fillRect/>
                     </a:stretch>
@@ -5967,19 +6685,66 @@
         <w:t>th</w:t>
       </w:r>
       <w:r>
-        <w:t xml:space="preserve"> of December 2022. At the end of this sprint,  there will be a showcase to the supervisor that shows the progress of what has been done over the past 4 sprints. </w:t>
-      </w:r>
-      <w:r>
-        <w:t xml:space="preserve">One of the main development of the project that can be stated is that the robot is able to save the audio that is recorded. The data </w:t>
-      </w:r>
-      <w:r>
-        <w:t xml:space="preserve">is stored locally. Other than that, considerations on what data that is need to be stored has been taken into account. Within the same spectrum, the user </w:t>
+        <w:t xml:space="preserve"> of December 2022. At the end of this </w:t>
+      </w:r>
+      <w:proofErr w:type="gramStart"/>
+      <w:r>
+        <w:t>sprint,  there</w:t>
+      </w:r>
+      <w:proofErr w:type="gramEnd"/>
+      <w:r>
+        <w:t xml:space="preserve"> will be a showcase to the supervisor that shows the progress of what has been done over the past 4 sprints. </w:t>
+      </w:r>
+      <w:r>
+        <w:t xml:space="preserve">One of the main </w:t>
+      </w:r>
+      <w:proofErr w:type="gramStart"/>
+      <w:r>
+        <w:t>development</w:t>
+      </w:r>
+      <w:proofErr w:type="gramEnd"/>
+      <w:r>
+        <w:t xml:space="preserve"> of the project that can be stated is that the robot is able to save the audio that is recorded. The data </w:t>
+      </w:r>
+      <w:r>
+        <w:t xml:space="preserve">is stored locally. Other than that, considerations on what data that </w:t>
+      </w:r>
+      <w:proofErr w:type="gramStart"/>
+      <w:r>
+        <w:t>is need</w:t>
+      </w:r>
+      <w:proofErr w:type="gramEnd"/>
+      <w:r>
+        <w:t xml:space="preserve"> to be stored has been taken into account. Within the same spectrum, the user </w:t>
       </w:r>
       <w:r>
         <w:lastRenderedPageBreak/>
         <w:t xml:space="preserve">would be able to know when they are being recorded. Other competitors and / or similar projects has been checked out and written within this report </w:t>
       </w:r>
       <w:hyperlink w:anchor="_5.2.3_Market_Research" w:history="1">
+        <w:r>
+          <w:rPr>
+            <w:rStyle w:val="Hyperlink"/>
+          </w:rPr>
+          <w:t>h</w:t>
+        </w:r>
+        <w:r>
+          <w:rPr>
+            <w:rStyle w:val="Hyperlink"/>
+          </w:rPr>
+          <w:t>e</w:t>
+        </w:r>
+        <w:r>
+          <w:rPr>
+            <w:rStyle w:val="Hyperlink"/>
+          </w:rPr>
+          <w:t>re</w:t>
+        </w:r>
+      </w:hyperlink>
+      <w:r>
+        <w:t xml:space="preserve">. A quick PowerPoint presentation was made up to show the concept that has been done as well. The PowerPoint presentation can be found over </w:t>
+      </w:r>
+      <w:hyperlink r:id="rId38" w:history="1">
         <w:r>
           <w:rPr>
             <w:rStyle w:val="Hyperlink"/>
@@ -5988,17 +6753,6 @@
         </w:r>
       </w:hyperlink>
       <w:r>
-        <w:t xml:space="preserve">. A quick PowerPoint presentation was made up to show the concept that has been done as well. The PowerPoint presentation can be found over </w:t>
-      </w:r>
-      <w:hyperlink r:id="rId35" w:history="1">
-        <w:r>
-          <w:rPr>
-            <w:rStyle w:val="Hyperlink"/>
-          </w:rPr>
-          <w:t>here</w:t>
-        </w:r>
-      </w:hyperlink>
-      <w:r>
         <w:t>.</w:t>
       </w:r>
     </w:p>
@@ -6006,7 +6760,7 @@
       <w:pPr>
         <w:pStyle w:val="Heading2"/>
       </w:pPr>
-      <w:bookmarkStart w:id="38" w:name="_Toc126673088"/>
+      <w:bookmarkStart w:id="50" w:name="_Toc127476497"/>
       <w:r>
         <w:t>6</w:t>
       </w:r>
@@ -6016,7 +6770,7 @@
       <w:r>
         <w:t>Sprint 5</w:t>
       </w:r>
-      <w:bookmarkEnd w:id="38"/>
+      <w:bookmarkEnd w:id="50"/>
     </w:p>
     <w:p>
       <w:r>
@@ -6039,7 +6793,7 @@
                     <pic:cNvPicPr/>
                   </pic:nvPicPr>
                   <pic:blipFill>
-                    <a:blip r:embed="rId36"/>
+                    <a:blip r:embed="rId39"/>
                     <a:stretch>
                       <a:fillRect/>
                     </a:stretch>
@@ -6090,7 +6844,7 @@
       <w:pPr>
         <w:pStyle w:val="Heading2"/>
       </w:pPr>
-      <w:bookmarkStart w:id="39" w:name="_Toc126673089"/>
+      <w:bookmarkStart w:id="51" w:name="_Toc127476498"/>
       <w:r>
         <w:lastRenderedPageBreak/>
         <w:t>6</w:t>
@@ -6101,13 +6855,13 @@
       <w:r>
         <w:t>Sprint 6</w:t>
       </w:r>
-      <w:bookmarkEnd w:id="39"/>
+      <w:bookmarkEnd w:id="51"/>
     </w:p>
     <w:p>
       <w:pPr>
         <w:pStyle w:val="Heading2"/>
       </w:pPr>
-      <w:bookmarkStart w:id="40" w:name="_Toc126673090"/>
+      <w:bookmarkStart w:id="52" w:name="_Toc127476499"/>
       <w:r>
         <w:t>6</w:t>
       </w:r>
@@ -6117,13 +6871,13 @@
       <w:r>
         <w:t>Sprint 7</w:t>
       </w:r>
-      <w:bookmarkEnd w:id="40"/>
+      <w:bookmarkEnd w:id="52"/>
     </w:p>
     <w:p>
       <w:pPr>
         <w:pStyle w:val="Heading2"/>
       </w:pPr>
-      <w:bookmarkStart w:id="41" w:name="_Toc126673091"/>
+      <w:bookmarkStart w:id="53" w:name="_Toc127476500"/>
       <w:r>
         <w:t>6</w:t>
       </w:r>
@@ -6133,13 +6887,13 @@
       <w:r>
         <w:t>Sprint 8</w:t>
       </w:r>
-      <w:bookmarkEnd w:id="41"/>
+      <w:bookmarkEnd w:id="53"/>
     </w:p>
     <w:p>
       <w:pPr>
         <w:pStyle w:val="Heading2"/>
       </w:pPr>
-      <w:bookmarkStart w:id="42" w:name="_Toc126673092"/>
+      <w:bookmarkStart w:id="54" w:name="_Toc127476501"/>
       <w:r>
         <w:t>6</w:t>
       </w:r>
@@ -6149,13 +6903,13 @@
       <w:r>
         <w:t>Sprint 9</w:t>
       </w:r>
-      <w:bookmarkEnd w:id="42"/>
+      <w:bookmarkEnd w:id="54"/>
     </w:p>
     <w:p>
       <w:pPr>
         <w:pStyle w:val="Heading2"/>
       </w:pPr>
-      <w:bookmarkStart w:id="43" w:name="_Toc126673093"/>
+      <w:bookmarkStart w:id="55" w:name="_Toc127476502"/>
       <w:r>
         <w:t>6</w:t>
       </w:r>
@@ -6165,13 +6919,13 @@
       <w:r>
         <w:t>Sprint 10</w:t>
       </w:r>
-      <w:bookmarkEnd w:id="43"/>
+      <w:bookmarkEnd w:id="55"/>
     </w:p>
     <w:p>
       <w:pPr>
         <w:pStyle w:val="Heading2"/>
       </w:pPr>
-      <w:bookmarkStart w:id="44" w:name="_Toc126673094"/>
+      <w:bookmarkStart w:id="56" w:name="_Toc127476503"/>
       <w:r>
         <w:t>6</w:t>
       </w:r>
@@ -6181,13 +6935,13 @@
       <w:r>
         <w:t>Sprint 11</w:t>
       </w:r>
-      <w:bookmarkEnd w:id="44"/>
+      <w:bookmarkEnd w:id="56"/>
     </w:p>
     <w:p>
       <w:pPr>
         <w:pStyle w:val="Heading2"/>
       </w:pPr>
-      <w:bookmarkStart w:id="45" w:name="_Toc126673095"/>
+      <w:bookmarkStart w:id="57" w:name="_Toc127476504"/>
       <w:r>
         <w:t>6</w:t>
       </w:r>
@@ -6197,13 +6951,13 @@
       <w:r>
         <w:t>Sprint 12</w:t>
       </w:r>
-      <w:bookmarkEnd w:id="45"/>
+      <w:bookmarkEnd w:id="57"/>
     </w:p>
     <w:p>
       <w:pPr>
         <w:pStyle w:val="Heading2"/>
       </w:pPr>
-      <w:bookmarkStart w:id="46" w:name="_Toc126673096"/>
+      <w:bookmarkStart w:id="58" w:name="_Toc127476505"/>
       <w:r>
         <w:t>6</w:t>
       </w:r>
@@ -6213,13 +6967,13 @@
       <w:r>
         <w:t>Sprint 13</w:t>
       </w:r>
-      <w:bookmarkEnd w:id="46"/>
+      <w:bookmarkEnd w:id="58"/>
     </w:p>
     <w:p>
       <w:pPr>
         <w:pStyle w:val="Heading2"/>
       </w:pPr>
-      <w:bookmarkStart w:id="47" w:name="_Toc126673097"/>
+      <w:bookmarkStart w:id="59" w:name="_Toc127476506"/>
       <w:r>
         <w:t>6</w:t>
       </w:r>
@@ -6229,72 +6983,72 @@
       <w:r>
         <w:t>Sprint 14</w:t>
       </w:r>
-      <w:bookmarkEnd w:id="47"/>
+      <w:bookmarkEnd w:id="59"/>
     </w:p>
     <w:p>
       <w:pPr>
         <w:pStyle w:val="Heading1"/>
       </w:pPr>
-      <w:bookmarkStart w:id="48" w:name="_Toc126673098"/>
+      <w:bookmarkStart w:id="60" w:name="_Toc127476507"/>
       <w:r>
         <w:t>7</w:t>
       </w:r>
       <w:r>
         <w:t xml:space="preserve"> Critical Evaluation</w:t>
       </w:r>
-      <w:bookmarkEnd w:id="48"/>
+      <w:bookmarkEnd w:id="60"/>
     </w:p>
     <w:p>
       <w:pPr>
         <w:pStyle w:val="Heading1"/>
       </w:pPr>
-      <w:bookmarkStart w:id="49" w:name="_Toc126673099"/>
+      <w:bookmarkStart w:id="61" w:name="_Toc127476508"/>
       <w:r>
         <w:t>8</w:t>
       </w:r>
       <w:r>
         <w:t xml:space="preserve"> Evaluation (Discussion of Deviation, Big Changes)</w:t>
       </w:r>
-      <w:bookmarkEnd w:id="49"/>
+      <w:bookmarkEnd w:id="61"/>
     </w:p>
     <w:p>
       <w:pPr>
         <w:pStyle w:val="Heading1"/>
       </w:pPr>
-      <w:bookmarkStart w:id="50" w:name="_Toc126673100"/>
+      <w:bookmarkStart w:id="62" w:name="_Toc127476509"/>
       <w:r>
         <w:t>9</w:t>
       </w:r>
       <w:r>
         <w:t xml:space="preserve"> Conclusion</w:t>
       </w:r>
-      <w:bookmarkEnd w:id="50"/>
+      <w:bookmarkEnd w:id="62"/>
     </w:p>
     <w:p>
       <w:pPr>
         <w:pStyle w:val="Heading1"/>
       </w:pPr>
-      <w:bookmarkStart w:id="51" w:name="_Toc126673101"/>
+      <w:bookmarkStart w:id="63" w:name="_Toc127476510"/>
       <w:r>
         <w:t>10</w:t>
       </w:r>
       <w:r>
         <w:t xml:space="preserve"> </w:t>
       </w:r>
-      <w:commentRangeStart w:id="52"/>
+      <w:commentRangeStart w:id="64"/>
       <w:r>
         <w:t>References</w:t>
       </w:r>
-      <w:commentRangeEnd w:id="52"/>
+      <w:commentRangeEnd w:id="64"/>
       <w:r>
         <w:rPr>
           <w:rStyle w:val="CommentReference"/>
           <w:rFonts w:asciiTheme="minorHAnsi" w:eastAsiaTheme="minorHAnsi" w:hAnsiTheme="minorHAnsi" w:cstheme="minorBidi"/>
           <w:color w:val="auto"/>
         </w:rPr>
-        <w:commentReference w:id="52"/>
-      </w:r>
-      <w:bookmarkEnd w:id="51"/>
+        <w:commentReference w:id="64"/>
+      </w:r>
+      <w:bookmarkEnd w:id="63"/>
     </w:p>
     <w:p>
       <w:pPr>
@@ -6482,7 +7236,7 @@
       <w:pPr>
         <w:pStyle w:val="Heading1"/>
       </w:pPr>
-      <w:bookmarkStart w:id="53" w:name="_Toc126673102"/>
+      <w:bookmarkStart w:id="65" w:name="_Toc127476511"/>
       <w:r>
         <w:lastRenderedPageBreak/>
         <w:t>1</w:t>
@@ -6493,9 +7247,9 @@
       <w:r>
         <w:t xml:space="preserve"> Appendix</w:t>
       </w:r>
-      <w:bookmarkStart w:id="54" w:name="_Gantt_Chart"/>
-      <w:bookmarkEnd w:id="53"/>
-      <w:bookmarkEnd w:id="54"/>
+      <w:bookmarkStart w:id="66" w:name="_Gantt_Chart"/>
+      <w:bookmarkEnd w:id="66"/>
+      <w:bookmarkEnd w:id="65"/>
     </w:p>
     <w:sectPr>
       <w:pgSz w:w="11906" w:h="16838"/>
@@ -6516,7 +7270,7 @@
 
 <file path=word/comments.xml><?xml version="1.0" encoding="utf-8"?>
 <w:comments xmlns:wpc="http://schemas.microsoft.com/office/word/2010/wordprocessingCanvas" xmlns:cx="http://schemas.microsoft.com/office/drawing/2014/chartex" xmlns:cx1="http://schemas.microsoft.com/office/drawing/2015/9/8/chartex" xmlns:cx2="http://schemas.microsoft.com/office/drawing/2015/10/21/chartex" xmlns:cx3="http://schemas.microsoft.com/office/drawing/2016/5/9/chartex" xmlns:cx4="http://schemas.microsoft.com/office/drawing/2016/5/10/chartex" xmlns:cx5="http://schemas.microsoft.com/office/drawing/2016/5/11/chartex" xmlns:cx6="http://schemas.microsoft.com/office/drawing/2016/5/12/chartex" xmlns:cx7="http://schemas.microsoft.com/office/drawing/2016/5/13/chartex" xmlns:cx8="http://schemas.microsoft.com/office/drawing/2016/5/14/chartex" xmlns:mc="http://schemas.openxmlformats.org/markup-compatibility/2006" xmlns:aink="http://schemas.microsoft.com/office/drawing/2016/ink" xmlns:am3d="http://schemas.microsoft.com/office/drawing/2017/model3d" xmlns:o="urn:schemas-microsoft-com:office:office" xmlns:oel="http://schemas.microsoft.com/office/2019/extlst" xmlns:r="http://schemas.openxmlformats.org/officeDocument/2006/relationships" xmlns:m="http://schemas.openxmlformats.org/officeDocument/2006/math" xmlns:v="urn:schemas-microsoft-com:vml" xmlns:wp14="http://schemas.microsoft.com/office/word/2010/wordprocessingDrawing" xmlns:wp="http://schemas.openxmlformats.org/drawingml/2006/wordprocessingDrawing" xmlns:w10="urn:schemas-microsoft-com:office:word" xmlns:w="http://schemas.openxmlformats.org/wordprocessingml/2006/main" xmlns:w14="http://schemas.microsoft.com/office/word/2010/wordml" xmlns:w15="http://schemas.microsoft.com/office/word/2012/wordml" xmlns:w16cex="http://schemas.microsoft.com/office/word/2018/wordml/cex" xmlns:w16cid="http://schemas.microsoft.com/office/word/2016/wordml/cid" xmlns:w16="http://schemas.microsoft.com/office/word/2018/wordml" xmlns:w16sdtdh="http://schemas.microsoft.com/office/word/2020/wordml/sdtdatahash" xmlns:w16se="http://schemas.microsoft.com/office/word/2015/wordml/symex" xmlns:wpg="http://schemas.microsoft.com/office/word/2010/wordprocessingGroup" xmlns:wpi="http://schemas.microsoft.com/office/word/2010/wordprocessingInk" xmlns:wne="http://schemas.microsoft.com/office/word/2006/wordml" xmlns:wps="http://schemas.microsoft.com/office/word/2010/wordprocessingShape" mc:Ignorable="w14 w15 w16se w16cid w16 w16cex w16sdtdh wp14">
-  <w:comment w:id="7" w:author="(s) Gregory Kua" w:date="2022-12-02T11:11:00Z" w:initials="(GK">
+  <w:comment w:id="9" w:author="(s) Gregory Kua" w:date="2022-12-02T11:11:00Z" w:initials="(GK">
     <w:p>
       <w:pPr>
         <w:pStyle w:val="CommentText"/>
@@ -6532,7 +7286,83 @@
       </w:r>
     </w:p>
   </w:comment>
-  <w:comment w:id="52" w:author="(s) Gregory Kua" w:date="2023-01-23T14:47:00Z" w:initials="(GK">
+  <w:comment w:id="18" w:author="(s) Gregory Kua [2]" w:date="2023-02-16T22:06:00Z" w:initials="(GK">
+    <w:p>
+      <w:pPr>
+        <w:pStyle w:val="CommentText"/>
+      </w:pPr>
+      <w:r>
+        <w:rPr>
+          <w:rStyle w:val="CommentReference"/>
+        </w:rPr>
+        <w:annotationRef/>
+      </w:r>
+      <w:r>
+        <w:rPr>
+          <w:lang w:val="en-MY"/>
+        </w:rPr>
+        <w:t>Do this asap</w:t>
+      </w:r>
+    </w:p>
+  </w:comment>
+  <w:comment w:id="35" w:author="(s) Gregory Kua [2]" w:date="2023-02-16T21:47:00Z" w:initials="(GK">
+    <w:p>
+      <w:pPr>
+        <w:pStyle w:val="CommentText"/>
+      </w:pPr>
+      <w:r>
+        <w:rPr>
+          <w:rStyle w:val="CommentReference"/>
+        </w:rPr>
+        <w:annotationRef/>
+      </w:r>
+      <w:r>
+        <w:rPr>
+          <w:lang w:val="en-MY"/>
+        </w:rPr>
+        <w:t>Figure out numbering</w:t>
+      </w:r>
+    </w:p>
+  </w:comment>
+  <w:comment w:id="36" w:author="(s) Gregory Kua [2]" w:date="2023-02-16T22:19:00Z" w:initials="(GK">
+    <w:p>
+      <w:pPr>
+        <w:pStyle w:val="CommentText"/>
+      </w:pPr>
+      <w:r>
+        <w:rPr>
+          <w:rStyle w:val="CommentReference"/>
+        </w:rPr>
+        <w:annotationRef/>
+      </w:r>
+      <w:r>
+        <w:rPr>
+          <w:lang w:val="en-MY"/>
+        </w:rPr>
+        <w:t>Continue adding stuff while workin</w:t>
+      </w:r>
+    </w:p>
+  </w:comment>
+  <w:comment w:id="38" w:author="(s) Gregory Kua [2]" w:date="2023-02-16T21:46:00Z" w:initials="(GK">
+    <w:p>
+      <w:pPr>
+        <w:pStyle w:val="CommentText"/>
+      </w:pPr>
+      <w:r>
+        <w:rPr>
+          <w:rStyle w:val="CommentReference"/>
+        </w:rPr>
+        <w:annotationRef/>
+      </w:r>
+      <w:r>
+        <w:rPr>
+          <w:lang w:val="en-MY"/>
+        </w:rPr>
+        <w:t>Not sure why it was not complete</w:t>
+      </w:r>
+    </w:p>
+  </w:comment>
+  <w:comment w:id="64" w:author="(s) Gregory Kua" w:date="2023-01-23T14:47:00Z" w:initials="(GK">
     <w:p>
       <w:pPr>
         <w:pStyle w:val="CommentText"/>
@@ -6554,6 +7384,10 @@
 <file path=word/commentsExtended.xml><?xml version="1.0" encoding="utf-8"?>
 <w15:commentsEx xmlns:wpc="http://schemas.microsoft.com/office/word/2010/wordprocessingCanvas" xmlns:cx="http://schemas.microsoft.com/office/drawing/2014/chartex" xmlns:cx1="http://schemas.microsoft.com/office/drawing/2015/9/8/chartex" xmlns:cx2="http://schemas.microsoft.com/office/drawing/2015/10/21/chartex" xmlns:cx3="http://schemas.microsoft.com/office/drawing/2016/5/9/chartex" xmlns:cx4="http://schemas.microsoft.com/office/drawing/2016/5/10/chartex" xmlns:cx5="http://schemas.microsoft.com/office/drawing/2016/5/11/chartex" xmlns:cx6="http://schemas.microsoft.com/office/drawing/2016/5/12/chartex" xmlns:cx7="http://schemas.microsoft.com/office/drawing/2016/5/13/chartex" xmlns:cx8="http://schemas.microsoft.com/office/drawing/2016/5/14/chartex" xmlns:mc="http://schemas.openxmlformats.org/markup-compatibility/2006" xmlns:aink="http://schemas.microsoft.com/office/drawing/2016/ink" xmlns:am3d="http://schemas.microsoft.com/office/drawing/2017/model3d" xmlns:o="urn:schemas-microsoft-com:office:office" xmlns:oel="http://schemas.microsoft.com/office/2019/extlst" xmlns:r="http://schemas.openxmlformats.org/officeDocument/2006/relationships" xmlns:m="http://schemas.openxmlformats.org/officeDocument/2006/math" xmlns:v="urn:schemas-microsoft-com:vml" xmlns:wp14="http://schemas.microsoft.com/office/word/2010/wordprocessingDrawing" xmlns:wp="http://schemas.openxmlformats.org/drawingml/2006/wordprocessingDrawing" xmlns:w10="urn:schemas-microsoft-com:office:word" xmlns:w="http://schemas.openxmlformats.org/wordprocessingml/2006/main" xmlns:w14="http://schemas.microsoft.com/office/word/2010/wordml" xmlns:w15="http://schemas.microsoft.com/office/word/2012/wordml" xmlns:w16cex="http://schemas.microsoft.com/office/word/2018/wordml/cex" xmlns:w16cid="http://schemas.microsoft.com/office/word/2016/wordml/cid" xmlns:w16="http://schemas.microsoft.com/office/word/2018/wordml" xmlns:w16sdtdh="http://schemas.microsoft.com/office/word/2020/wordml/sdtdatahash" xmlns:w16se="http://schemas.microsoft.com/office/word/2015/wordml/symex" xmlns:wpg="http://schemas.microsoft.com/office/word/2010/wordprocessingGroup" xmlns:wpi="http://schemas.microsoft.com/office/word/2010/wordprocessingInk" xmlns:wne="http://schemas.microsoft.com/office/word/2006/wordml" xmlns:wps="http://schemas.microsoft.com/office/word/2010/wordprocessingShape" mc:Ignorable="w14 w15 w16se w16cid w16 w16cex w16sdtdh wp14">
   <w15:commentEx w15:paraId="20A858ED" w15:done="1"/>
+  <w15:commentEx w15:paraId="6739232B" w15:done="0"/>
+  <w15:commentEx w15:paraId="5FD945FB" w15:done="0"/>
+  <w15:commentEx w15:paraId="4CC24CAA" w15:done="0"/>
+  <w15:commentEx w15:paraId="139865EE" w15:done="0"/>
   <w15:commentEx w15:paraId="701F8ED6" w15:done="0"/>
 </w15:commentsEx>
 </file>
@@ -6561,12 +7395,20 @@
 <file path=word/commentsExtensible.xml><?xml version="1.0" encoding="utf-8"?>
 <w16cex:commentsExtensible xmlns:wpc="http://schemas.microsoft.com/office/word/2010/wordprocessingCanvas" xmlns:cx="http://schemas.microsoft.com/office/drawing/2014/chartex" xmlns:cx1="http://schemas.microsoft.com/office/drawing/2015/9/8/chartex" xmlns:cx2="http://schemas.microsoft.com/office/drawing/2015/10/21/chartex" xmlns:cx3="http://schemas.microsoft.com/office/drawing/2016/5/9/chartex" xmlns:cx4="http://schemas.microsoft.com/office/drawing/2016/5/10/chartex" xmlns:cx5="http://schemas.microsoft.com/office/drawing/2016/5/11/chartex" xmlns:cx6="http://schemas.microsoft.com/office/drawing/2016/5/12/chartex" xmlns:cx7="http://schemas.microsoft.com/office/drawing/2016/5/13/chartex" xmlns:cx8="http://schemas.microsoft.com/office/drawing/2016/5/14/chartex" xmlns:mc="http://schemas.openxmlformats.org/markup-compatibility/2006" xmlns:aink="http://schemas.microsoft.com/office/drawing/2016/ink" xmlns:am3d="http://schemas.microsoft.com/office/drawing/2017/model3d" xmlns:o="urn:schemas-microsoft-com:office:office" xmlns:oel="http://schemas.microsoft.com/office/2019/extlst" xmlns:r="http://schemas.openxmlformats.org/officeDocument/2006/relationships" xmlns:m="http://schemas.openxmlformats.org/officeDocument/2006/math" xmlns:v="urn:schemas-microsoft-com:vml" xmlns:wp14="http://schemas.microsoft.com/office/word/2010/wordprocessingDrawing" xmlns:wp="http://schemas.openxmlformats.org/drawingml/2006/wordprocessingDrawing" xmlns:w10="urn:schemas-microsoft-com:office:word" xmlns:w="http://schemas.openxmlformats.org/wordprocessingml/2006/main" xmlns:w14="http://schemas.microsoft.com/office/word/2010/wordml" xmlns:w15="http://schemas.microsoft.com/office/word/2012/wordml" xmlns:w16cex="http://schemas.microsoft.com/office/word/2018/wordml/cex" xmlns:w16cid="http://schemas.microsoft.com/office/word/2016/wordml/cid" xmlns:w16="http://schemas.microsoft.com/office/word/2018/wordml" xmlns:w16sdtdh="http://schemas.microsoft.com/office/word/2020/wordml/sdtdatahash" xmlns:w16se="http://schemas.microsoft.com/office/word/2015/wordml/symex" xmlns:wpg="http://schemas.microsoft.com/office/word/2010/wordprocessingGroup" xmlns:wpi="http://schemas.microsoft.com/office/word/2010/wordprocessingInk" xmlns:wne="http://schemas.microsoft.com/office/word/2006/wordml" xmlns:wps="http://schemas.microsoft.com/office/word/2010/wordprocessingShape" mc:Ignorable="w14 w15 w16se w16cid w16 w16cex w16sdtdh wp14">
   <w16cex:commentExtensible w16cex:durableId="27345BF6" w16cex:dateUtc="2022-12-02T11:11:00Z"/>
+  <w16cex:commentExtensible w16cex:durableId="2799276A" w16cex:dateUtc="2023-02-16T22:06:00Z"/>
+  <w16cex:commentExtensible w16cex:durableId="279922DB" w16cex:dateUtc="2023-02-16T21:47:00Z"/>
+  <w16cex:commentExtensible w16cex:durableId="27992A70" w16cex:dateUtc="2023-02-16T22:19:00Z"/>
+  <w16cex:commentExtensible w16cex:durableId="27992299" w16cex:dateUtc="2023-02-16T21:46:00Z"/>
 </w16cex:commentsExtensible>
 </file>
 
 <file path=word/commentsIds.xml><?xml version="1.0" encoding="utf-8"?>
 <w16cid:commentsIds xmlns:wpc="http://schemas.microsoft.com/office/word/2010/wordprocessingCanvas" xmlns:cx="http://schemas.microsoft.com/office/drawing/2014/chartex" xmlns:cx1="http://schemas.microsoft.com/office/drawing/2015/9/8/chartex" xmlns:cx2="http://schemas.microsoft.com/office/drawing/2015/10/21/chartex" xmlns:cx3="http://schemas.microsoft.com/office/drawing/2016/5/9/chartex" xmlns:cx4="http://schemas.microsoft.com/office/drawing/2016/5/10/chartex" xmlns:cx5="http://schemas.microsoft.com/office/drawing/2016/5/11/chartex" xmlns:cx6="http://schemas.microsoft.com/office/drawing/2016/5/12/chartex" xmlns:cx7="http://schemas.microsoft.com/office/drawing/2016/5/13/chartex" xmlns:cx8="http://schemas.microsoft.com/office/drawing/2016/5/14/chartex" xmlns:mc="http://schemas.openxmlformats.org/markup-compatibility/2006" xmlns:aink="http://schemas.microsoft.com/office/drawing/2016/ink" xmlns:am3d="http://schemas.microsoft.com/office/drawing/2017/model3d" xmlns:o="urn:schemas-microsoft-com:office:office" xmlns:oel="http://schemas.microsoft.com/office/2019/extlst" xmlns:r="http://schemas.openxmlformats.org/officeDocument/2006/relationships" xmlns:m="http://schemas.openxmlformats.org/officeDocument/2006/math" xmlns:v="urn:schemas-microsoft-com:vml" xmlns:wp14="http://schemas.microsoft.com/office/word/2010/wordprocessingDrawing" xmlns:wp="http://schemas.openxmlformats.org/drawingml/2006/wordprocessingDrawing" xmlns:w10="urn:schemas-microsoft-com:office:word" xmlns:w="http://schemas.openxmlformats.org/wordprocessingml/2006/main" xmlns:w14="http://schemas.microsoft.com/office/word/2010/wordml" xmlns:w15="http://schemas.microsoft.com/office/word/2012/wordml" xmlns:w16cex="http://schemas.microsoft.com/office/word/2018/wordml/cex" xmlns:w16cid="http://schemas.microsoft.com/office/word/2016/wordml/cid" xmlns:w16="http://schemas.microsoft.com/office/word/2018/wordml" xmlns:w16sdtdh="http://schemas.microsoft.com/office/word/2020/wordml/sdtdatahash" xmlns:w16se="http://schemas.microsoft.com/office/word/2015/wordml/symex" xmlns:wpg="http://schemas.microsoft.com/office/word/2010/wordprocessingGroup" xmlns:wpi="http://schemas.microsoft.com/office/word/2010/wordprocessingInk" xmlns:wne="http://schemas.microsoft.com/office/word/2006/wordml" xmlns:wps="http://schemas.microsoft.com/office/word/2010/wordprocessingShape" mc:Ignorable="w14 w15 w16se w16cid w16 w16cex w16sdtdh wp14">
   <w16cid:commentId w16cid:paraId="20A858ED" w16cid:durableId="27345BF6"/>
+  <w16cid:commentId w16cid:paraId="6739232B" w16cid:durableId="2799276A"/>
+  <w16cid:commentId w16cid:paraId="5FD945FB" w16cid:durableId="279922DB"/>
+  <w16cid:commentId w16cid:paraId="4CC24CAA" w16cid:durableId="27992A70"/>
+  <w16cid:commentId w16cid:paraId="139865EE" w16cid:durableId="27992299"/>
   <w16cid:commentId w16cid:paraId="701F8ED6" w16cid:durableId="27791C99"/>
 </w16cid:commentsIds>
 </file>
@@ -6639,6 +7481,9 @@
 <w15:people xmlns:wpc="http://schemas.microsoft.com/office/word/2010/wordprocessingCanvas" xmlns:cx="http://schemas.microsoft.com/office/drawing/2014/chartex" xmlns:cx1="http://schemas.microsoft.com/office/drawing/2015/9/8/chartex" xmlns:cx2="http://schemas.microsoft.com/office/drawing/2015/10/21/chartex" xmlns:cx3="http://schemas.microsoft.com/office/drawing/2016/5/9/chartex" xmlns:cx4="http://schemas.microsoft.com/office/drawing/2016/5/10/chartex" xmlns:cx5="http://schemas.microsoft.com/office/drawing/2016/5/11/chartex" xmlns:cx6="http://schemas.microsoft.com/office/drawing/2016/5/12/chartex" xmlns:cx7="http://schemas.microsoft.com/office/drawing/2016/5/13/chartex" xmlns:cx8="http://schemas.microsoft.com/office/drawing/2016/5/14/chartex" xmlns:mc="http://schemas.openxmlformats.org/markup-compatibility/2006" xmlns:aink="http://schemas.microsoft.com/office/drawing/2016/ink" xmlns:am3d="http://schemas.microsoft.com/office/drawing/2017/model3d" xmlns:o="urn:schemas-microsoft-com:office:office" xmlns:oel="http://schemas.microsoft.com/office/2019/extlst" xmlns:r="http://schemas.openxmlformats.org/officeDocument/2006/relationships" xmlns:m="http://schemas.openxmlformats.org/officeDocument/2006/math" xmlns:v="urn:schemas-microsoft-com:vml" xmlns:wp14="http://schemas.microsoft.com/office/word/2010/wordprocessingDrawing" xmlns:wp="http://schemas.openxmlformats.org/drawingml/2006/wordprocessingDrawing" xmlns:w10="urn:schemas-microsoft-com:office:word" xmlns:w="http://schemas.openxmlformats.org/wordprocessingml/2006/main" xmlns:w14="http://schemas.microsoft.com/office/word/2010/wordml" xmlns:w15="http://schemas.microsoft.com/office/word/2012/wordml" xmlns:w16cex="http://schemas.microsoft.com/office/word/2018/wordml/cex" xmlns:w16cid="http://schemas.microsoft.com/office/word/2016/wordml/cid" xmlns:w16="http://schemas.microsoft.com/office/word/2018/wordml" xmlns:w16sdtdh="http://schemas.microsoft.com/office/word/2020/wordml/sdtdatahash" xmlns:w16se="http://schemas.microsoft.com/office/word/2015/wordml/symex" xmlns:wpg="http://schemas.microsoft.com/office/word/2010/wordprocessingGroup" xmlns:wpi="http://schemas.microsoft.com/office/word/2010/wordprocessingInk" xmlns:wne="http://schemas.microsoft.com/office/word/2006/wordml" xmlns:wps="http://schemas.microsoft.com/office/word/2010/wordprocessingShape" mc:Ignorable="w14 w15 w16se w16cid w16 w16cex w16sdtdh wp14">
   <w15:person w15:author="(s) Gregory Kua">
     <w15:presenceInfo w15:providerId="None" w15:userId="(s) Gregory Kua"/>
+  </w15:person>
+  <w15:person w15:author="(s) Gregory Kua [2]">
+    <w15:presenceInfo w15:providerId="AD" w15:userId="S::gregory.kua@students.plymouth.ac.uk::5c3edee3-9a17-4c75-9785-8bd837a10abf"/>
   </w15:person>
 </w15:people>
 </file>

</xml_diff>

<commit_message>
Updated Meeting Minutes + Portfolio
- Check Trello for Portfolio Updates
</commit_message>
<xml_diff>
--- a/Documents/Project Portfolio/Project Portfolio.docx
+++ b/Documents/Project Portfolio/Project Portfolio.docx
@@ -4369,91 +4369,6 @@
     <w:p>
       <w:pPr>
         <w:rPr>
-          <w:rFonts w:cstheme="minorHAnsi"/>
-          <w:bCs/>
-          <w:i/>
-          <w:iCs/>
-          <w:spacing w:val="5"/>
-        </w:rPr>
-      </w:pPr>
-      <w:r>
-        <w:rPr>
-          <w:rStyle w:val="IntenseReference"/>
-          <w:i/>
-          <w:iCs/>
-          <w:sz w:val="22"/>
-          <w:szCs w:val="22"/>
-        </w:rPr>
-        <w:t xml:space="preserve">The </w:t>
-      </w:r>
-      <w:proofErr w:type="spellStart"/>
-      <w:r>
-        <w:rPr>
-          <w:rStyle w:val="IntenseReference"/>
-          <w:i/>
-          <w:iCs/>
-          <w:sz w:val="22"/>
-          <w:szCs w:val="22"/>
-        </w:rPr>
-        <w:t>QTrobot</w:t>
-      </w:r>
-      <w:proofErr w:type="spellEnd"/>
-      <w:r>
-        <w:rPr>
-          <w:rStyle w:val="IntenseReference"/>
-          <w:i/>
-          <w:iCs/>
-          <w:sz w:val="22"/>
-          <w:szCs w:val="22"/>
-        </w:rPr>
-        <w:t xml:space="preserve"> is a toddler-like humanoid robot built by </w:t>
-      </w:r>
-      <w:proofErr w:type="spellStart"/>
-      <w:r>
-        <w:rPr>
-          <w:rStyle w:val="IntenseReference"/>
-          <w:i/>
-          <w:iCs/>
-          <w:sz w:val="22"/>
-          <w:szCs w:val="22"/>
-        </w:rPr>
-        <w:t>LuxAI</w:t>
-      </w:r>
-      <w:proofErr w:type="spellEnd"/>
-      <w:r>
-        <w:rPr>
-          <w:rStyle w:val="IntenseReference"/>
-          <w:i/>
-          <w:iCs/>
-          <w:sz w:val="22"/>
-          <w:szCs w:val="22"/>
-        </w:rPr>
-        <w:t xml:space="preserve">. This project, Audio Authentication via Voice Recognition on </w:t>
-      </w:r>
-      <w:proofErr w:type="spellStart"/>
-      <w:r>
-        <w:rPr>
-          <w:rStyle w:val="IntenseReference"/>
-          <w:i/>
-          <w:iCs/>
-          <w:sz w:val="22"/>
-          <w:szCs w:val="22"/>
-        </w:rPr>
-        <w:t>QTrobot</w:t>
-      </w:r>
-      <w:proofErr w:type="spellEnd"/>
-      <w:r>
-        <w:rPr>
-          <w:rStyle w:val="IntenseReference"/>
-          <w:i/>
-          <w:iCs/>
-          <w:sz w:val="22"/>
-          <w:szCs w:val="22"/>
-        </w:rPr>
-        <w:t>, or AAVR for short, is a software for patients who would like to allow for an easy way to authenticate themselves through robots with the use of their voice. This authentication process with the use of a human voice allows for patients to retrieve their medical records, which might contain their age, height, and weight. This method of authenticating by voice is safer and more convenient as it reduces the amount of human interaction that is needed, therefore allowing for an improvement of personal data security as a whole. With voice authentication, this allows for multiple different patient profiles to be set up conveniently.</w:t>
-      </w:r>
-      <w:r>
-        <w:rPr>
           <w:rStyle w:val="IntenseReference"/>
           <w:rFonts w:cstheme="minorBidi"/>
           <w:bCs w:val="0"/>
@@ -4462,7 +4377,119 @@
           <w:sz w:val="22"/>
           <w:szCs w:val="22"/>
         </w:rPr>
+      </w:pPr>
+      <w:r>
+        <w:rPr>
+          <w:rStyle w:val="IntenseReference"/>
+          <w:i/>
+          <w:iCs/>
+          <w:sz w:val="22"/>
+          <w:szCs w:val="22"/>
+        </w:rPr>
+        <w:t xml:space="preserve">The </w:t>
+      </w:r>
+      <w:proofErr w:type="spellStart"/>
+      <w:r>
+        <w:rPr>
+          <w:rStyle w:val="IntenseReference"/>
+          <w:i/>
+          <w:iCs/>
+          <w:sz w:val="22"/>
+          <w:szCs w:val="22"/>
+        </w:rPr>
+        <w:t>QTrobot</w:t>
+      </w:r>
+      <w:proofErr w:type="spellEnd"/>
+      <w:r>
+        <w:rPr>
+          <w:rStyle w:val="IntenseReference"/>
+          <w:i/>
+          <w:iCs/>
+          <w:sz w:val="22"/>
+          <w:szCs w:val="22"/>
+        </w:rPr>
+        <w:t xml:space="preserve"> is a toddler-like humanoid robot built by </w:t>
+      </w:r>
+      <w:proofErr w:type="spellStart"/>
+      <w:r>
+        <w:rPr>
+          <w:rStyle w:val="IntenseReference"/>
+          <w:i/>
+          <w:iCs/>
+          <w:sz w:val="22"/>
+          <w:szCs w:val="22"/>
+        </w:rPr>
+        <w:t>LuxAI</w:t>
+      </w:r>
+      <w:proofErr w:type="spellEnd"/>
+      <w:r>
+        <w:rPr>
+          <w:rStyle w:val="IntenseReference"/>
+          <w:i/>
+          <w:iCs/>
+          <w:sz w:val="22"/>
+          <w:szCs w:val="22"/>
+        </w:rPr>
+        <w:t xml:space="preserve">. This project, Audio Authentication via Voice Recognition on </w:t>
+      </w:r>
+      <w:proofErr w:type="spellStart"/>
+      <w:r>
+        <w:rPr>
+          <w:rStyle w:val="IntenseReference"/>
+          <w:i/>
+          <w:iCs/>
+          <w:sz w:val="22"/>
+          <w:szCs w:val="22"/>
+        </w:rPr>
+        <w:t>QTrobot</w:t>
+      </w:r>
+      <w:proofErr w:type="spellEnd"/>
+      <w:r>
+        <w:rPr>
+          <w:rStyle w:val="IntenseReference"/>
+          <w:i/>
+          <w:iCs/>
+          <w:sz w:val="22"/>
+          <w:szCs w:val="22"/>
+        </w:rPr>
+        <w:t>, or AAVR for short, is a software for patients who would like to allow for an easy way to authenticate themselves through robots with the use of their voice. This authentication process with the use of a human voice allows for patients to retrieve their medical records, which might contain their age, height, and weight. This method of authenticating by voice is safer and more convenient as it reduces the amount of human interaction that is needed, therefore allowing for an improvement of personal data security as a whole. With voice authentication, this allows for multiple different patient profiles to be set up conveniently.</w:t>
+      </w:r>
+      <w:r>
+        <w:rPr>
+          <w:rStyle w:val="IntenseReference"/>
+          <w:rFonts w:cstheme="minorBidi"/>
+          <w:bCs w:val="0"/>
+          <w:noProof/>
+          <w:spacing w:val="0"/>
+          <w:sz w:val="22"/>
+          <w:szCs w:val="22"/>
+        </w:rPr>
         <w:t xml:space="preserve"> </w:t>
+      </w:r>
+    </w:p>
+    <w:p>
+      <w:pPr>
+        <w:rPr>
+          <w:rFonts w:cstheme="minorHAnsi"/>
+          <w:bCs/>
+          <w:i/>
+          <w:iCs/>
+          <w:spacing w:val="5"/>
+          <w:u w:val="single"/>
+        </w:rPr>
+      </w:pPr>
+      <w:r>
+        <w:rPr>
+          <w:rStyle w:val="IntenseReference"/>
+          <w:rFonts w:cstheme="minorBidi"/>
+          <w:bCs w:val="0"/>
+          <w:noProof/>
+          <w:spacing w:val="0"/>
+          <w:sz w:val="22"/>
+          <w:szCs w:val="22"/>
+          <w:u w:val="single"/>
+        </w:rPr>
+        <w:t>New Project Vision</w:t>
       </w:r>
     </w:p>
     <w:p>
@@ -6776,33 +6803,181 @@
       </w:pPr>
       <w:bookmarkStart w:id="53" w:name="_Toc127476499"/>
       <w:r>
-        <w:t>6</w:t>
-      </w:r>
-      <w:r>
-        <w:t xml:space="preserve">.8 </w:t>
-      </w:r>
-      <w:r>
-        <w:t>Sprint 7</w:t>
-      </w:r>
-      <w:bookmarkEnd w:id="53"/>
-    </w:p>
-    <w:p/>
-    <w:p>
-      <w:pPr>
-        <w:pStyle w:val="Heading2"/>
-      </w:pPr>
-      <w:bookmarkStart w:id="54" w:name="_Toc127476500"/>
-      <w:r>
         <w:lastRenderedPageBreak/>
         <w:t>6</w:t>
       </w:r>
       <w:r>
+        <w:t xml:space="preserve">.8 </w:t>
+      </w:r>
+      <w:r>
+        <w:t>Sprint 7</w:t>
+      </w:r>
+      <w:bookmarkEnd w:id="53"/>
+    </w:p>
+    <w:p>
+      <w:r>
+        <w:rPr>
+          <w:noProof/>
+        </w:rPr>
+        <w:drawing>
+          <wp:inline distT="0" distB="0" distL="0" distR="0" wp14:anchorId="3A663ED6" wp14:editId="7F857CBE">
+            <wp:extent cx="2638095" cy="2428571"/>
+            <wp:effectExtent l="0" t="0" r="0" b="0"/>
+            <wp:docPr id="9" name="Picture 9" descr="Graphical user interface, text, application, chat or text message&#10;&#10;Description automatically generated"/>
+            <wp:cNvGraphicFramePr>
+              <a:graphicFrameLocks xmlns:a="http://schemas.openxmlformats.org/drawingml/2006/main" noChangeAspect="1"/>
+            </wp:cNvGraphicFramePr>
+            <a:graphic xmlns:a="http://schemas.openxmlformats.org/drawingml/2006/main">
+              <a:graphicData uri="http://schemas.openxmlformats.org/drawingml/2006/picture">
+                <pic:pic xmlns:pic="http://schemas.openxmlformats.org/drawingml/2006/picture">
+                  <pic:nvPicPr>
+                    <pic:cNvPr id="9" name="Picture 9" descr="Graphical user interface, text, application, chat or text message&#10;&#10;Description automatically generated"/>
+                    <pic:cNvPicPr/>
+                  </pic:nvPicPr>
+                  <pic:blipFill>
+                    <a:blip r:embed="rId41"/>
+                    <a:stretch>
+                      <a:fillRect/>
+                    </a:stretch>
+                  </pic:blipFill>
+                  <pic:spPr>
+                    <a:xfrm>
+                      <a:off x="0" y="0"/>
+                      <a:ext cx="2638095" cy="2428571"/>
+                    </a:xfrm>
+                    <a:prstGeom prst="rect">
+                      <a:avLst/>
+                    </a:prstGeom>
+                  </pic:spPr>
+                </pic:pic>
+              </a:graphicData>
+            </a:graphic>
+          </wp:inline>
+        </w:drawing>
+      </w:r>
+    </w:p>
+    <w:p>
+      <w:r>
+        <w:t xml:space="preserve">Sprint 7 </w:t>
+      </w:r>
+      <w:r>
+        <w:t>runs</w:t>
+      </w:r>
+      <w:r>
+        <w:t xml:space="preserve"> from 6</w:t>
+      </w:r>
+      <w:r>
+        <w:rPr>
+          <w:vertAlign w:val="superscript"/>
+        </w:rPr>
+        <w:t>th</w:t>
+      </w:r>
+      <w:r>
+        <w:t xml:space="preserve"> February to 20</w:t>
+      </w:r>
+      <w:r>
+        <w:rPr>
+          <w:vertAlign w:val="superscript"/>
+        </w:rPr>
+        <w:t>th</w:t>
+      </w:r>
+      <w:r>
+        <w:t xml:space="preserve"> February. During this sprint, </w:t>
+      </w:r>
+      <w:r>
+        <w:t xml:space="preserve">plans for downscaling the project was made here. This is due to the fact that there were some unknown issues with boto3’s API. This caused some inconsistency on when </w:t>
+      </w:r>
+      <w:r>
+        <w:t>it will run. Timeline from here on out has been affected slightly.</w:t>
+      </w:r>
+    </w:p>
+    <w:p>
+      <w:pPr>
+        <w:pStyle w:val="Heading2"/>
+      </w:pPr>
+      <w:bookmarkStart w:id="54" w:name="_Toc127476500"/>
+      <w:r>
+        <w:t>6</w:t>
+      </w:r>
+      <w:r>
         <w:t xml:space="preserve">.9 </w:t>
       </w:r>
       <w:r>
         <w:t>Sprint 8</w:t>
       </w:r>
       <w:bookmarkEnd w:id="54"/>
+    </w:p>
+    <w:p>
+      <w:r>
+        <w:rPr>
+          <w:noProof/>
+        </w:rPr>
+        <w:drawing>
+          <wp:inline distT="0" distB="0" distL="0" distR="0" wp14:anchorId="642E24BA" wp14:editId="5943DCC5">
+            <wp:extent cx="2580952" cy="4923809"/>
+            <wp:effectExtent l="0" t="0" r="0" b="0"/>
+            <wp:docPr id="18" name="Picture 18"/>
+            <wp:cNvGraphicFramePr>
+              <a:graphicFrameLocks xmlns:a="http://schemas.openxmlformats.org/drawingml/2006/main" noChangeAspect="1"/>
+            </wp:cNvGraphicFramePr>
+            <a:graphic xmlns:a="http://schemas.openxmlformats.org/drawingml/2006/main">
+              <a:graphicData uri="http://schemas.openxmlformats.org/drawingml/2006/picture">
+                <pic:pic xmlns:pic="http://schemas.openxmlformats.org/drawingml/2006/picture">
+                  <pic:nvPicPr>
+                    <pic:cNvPr id="1" name=""/>
+                    <pic:cNvPicPr/>
+                  </pic:nvPicPr>
+                  <pic:blipFill>
+                    <a:blip r:embed="rId42"/>
+                    <a:stretch>
+                      <a:fillRect/>
+                    </a:stretch>
+                  </pic:blipFill>
+                  <pic:spPr>
+                    <a:xfrm>
+                      <a:off x="0" y="0"/>
+                      <a:ext cx="2580952" cy="4923809"/>
+                    </a:xfrm>
+                    <a:prstGeom prst="rect">
+                      <a:avLst/>
+                    </a:prstGeom>
+                  </pic:spPr>
+                </pic:pic>
+              </a:graphicData>
+            </a:graphic>
+          </wp:inline>
+        </w:drawing>
+      </w:r>
+    </w:p>
+    <w:p>
+      <w:r>
+        <w:lastRenderedPageBreak/>
+        <w:t>Sprint 8 runs from 20</w:t>
+      </w:r>
+      <w:r>
+        <w:rPr>
+          <w:vertAlign w:val="superscript"/>
+        </w:rPr>
+        <w:t>th</w:t>
+      </w:r>
+      <w:r>
+        <w:t xml:space="preserve"> February till 6</w:t>
+      </w:r>
+      <w:r>
+        <w:rPr>
+          <w:vertAlign w:val="superscript"/>
+        </w:rPr>
+        <w:t>th</w:t>
+      </w:r>
+      <w:r>
+        <w:t xml:space="preserve"> March. During this sprint, the pos</w:t>
+      </w:r>
+      <w:r>
+        <w:t>ter designs were started to be made. This includes with checking what topics and text would need to be on the poster. This is for the March submission. Next, program designs were made as well. Email uploading functionality have been started. OTP (One Time Passcode) functionality has also been implemented</w:t>
+      </w:r>
+      <w:r>
+        <w:t xml:space="preserve">. During this sprint, the developer decided to learn docker in full to make development easier. </w:t>
+      </w:r>
     </w:p>
     <w:p>
       <w:pPr>

</xml_diff>